<commit_message>
Half of the day's work completed for day 1
</commit_message>
<xml_diff>
--- a/Python.docx
+++ b/Python.docx
@@ -250,7 +250,9 @@
         </w:tblBorders>
         <w:tblLayout w:type="autofit"/>
         <w:tblCellMar>
+          <w:top w:w="0" w:type="dxa"/>
           <w:left w:w="108" w:type="dxa"/>
+          <w:bottom w:w="0" w:type="dxa"/>
           <w:right w:w="108" w:type="dxa"/>
         </w:tblCellMar>
       </w:tblPr>
@@ -268,7 +270,9 @@
             <w:insideV w:val="single" w:color="auto" w:sz="4" w:space="0"/>
           </w:tblBorders>
           <w:tblCellMar>
+            <w:top w:w="0" w:type="dxa"/>
             <w:left w:w="108" w:type="dxa"/>
+            <w:bottom w:w="0" w:type="dxa"/>
             <w:right w:w="108" w:type="dxa"/>
           </w:tblCellMar>
         </w:tblPrEx>
@@ -346,7 +350,7 @@
       <w:tblPr>
         <w:tblStyle w:val="5"/>
         <w:tblW w:w="0" w:type="auto"/>
-        <w:tblInd w:w="0" w:type="dxa"/>
+        <w:tblInd w:w="84" w:type="dxa"/>
         <w:tblBorders>
           <w:top w:val="single" w:color="auto" w:sz="4" w:space="0"/>
           <w:left w:val="single" w:color="auto" w:sz="4" w:space="0"/>
@@ -357,12 +361,14 @@
         </w:tblBorders>
         <w:tblLayout w:type="autofit"/>
         <w:tblCellMar>
+          <w:top w:w="0" w:type="dxa"/>
           <w:left w:w="108" w:type="dxa"/>
+          <w:bottom w:w="0" w:type="dxa"/>
           <w:right w:w="108" w:type="dxa"/>
         </w:tblCellMar>
       </w:tblPr>
       <w:tblGrid>
-        <w:gridCol w:w="2211"/>
+        <w:gridCol w:w="2127"/>
         <w:gridCol w:w="6311"/>
       </w:tblGrid>
       <w:tr>
@@ -376,13 +382,15 @@
             <w:insideV w:val="single" w:color="auto" w:sz="4" w:space="0"/>
           </w:tblBorders>
           <w:tblCellMar>
+            <w:top w:w="0" w:type="dxa"/>
             <w:left w:w="108" w:type="dxa"/>
+            <w:bottom w:w="0" w:type="dxa"/>
             <w:right w:w="108" w:type="dxa"/>
           </w:tblCellMar>
         </w:tblPrEx>
         <w:tc>
           <w:tcPr>
-            <w:tcW w:w="2211" w:type="dxa"/>
+            <w:tcW w:w="2127" w:type="dxa"/>
           </w:tcPr>
           <w:p>
             <w:pPr>
@@ -454,7 +462,7 @@
         </w:tblPrEx>
         <w:tc>
           <w:tcPr>
-            <w:tcW w:w="2211" w:type="dxa"/>
+            <w:tcW w:w="2127" w:type="dxa"/>
           </w:tcPr>
           <w:p>
             <w:pPr>
@@ -524,13 +532,15 @@
             <w:insideV w:val="single" w:color="auto" w:sz="4" w:space="0"/>
           </w:tblBorders>
           <w:tblCellMar>
+            <w:top w:w="0" w:type="dxa"/>
             <w:left w:w="108" w:type="dxa"/>
+            <w:bottom w:w="0" w:type="dxa"/>
             <w:right w:w="108" w:type="dxa"/>
           </w:tblCellMar>
         </w:tblPrEx>
         <w:tc>
           <w:tcPr>
-            <w:tcW w:w="2211" w:type="dxa"/>
+            <w:tcW w:w="2127" w:type="dxa"/>
           </w:tcPr>
           <w:p>
             <w:pPr>
@@ -602,7 +612,7 @@
         </w:tblPrEx>
         <w:tc>
           <w:tcPr>
-            <w:tcW w:w="2211" w:type="dxa"/>
+            <w:tcW w:w="2127" w:type="dxa"/>
           </w:tcPr>
           <w:p>
             <w:pPr>
@@ -672,13 +682,15 @@
             <w:insideV w:val="single" w:color="auto" w:sz="4" w:space="0"/>
           </w:tblBorders>
           <w:tblCellMar>
+            <w:top w:w="0" w:type="dxa"/>
             <w:left w:w="108" w:type="dxa"/>
+            <w:bottom w:w="0" w:type="dxa"/>
             <w:right w:w="108" w:type="dxa"/>
           </w:tblCellMar>
         </w:tblPrEx>
         <w:tc>
           <w:tcPr>
-            <w:tcW w:w="2211" w:type="dxa"/>
+            <w:tcW w:w="2127" w:type="dxa"/>
           </w:tcPr>
           <w:p>
             <w:pPr>
@@ -734,8 +746,6 @@
               </w:rPr>
               <w:t>Optional. An object with a write method. Default is sys.stdout.</w:t>
             </w:r>
-            <w:bookmarkStart w:id="0" w:name="_GoBack"/>
-            <w:bookmarkEnd w:id="0"/>
           </w:p>
         </w:tc>
       </w:tr>
@@ -749,14 +759,10 @@
             <w:insideH w:val="single" w:color="auto" w:sz="4" w:space="0"/>
             <w:insideV w:val="single" w:color="auto" w:sz="4" w:space="0"/>
           </w:tblBorders>
-          <w:tblCellMar>
-            <w:left w:w="108" w:type="dxa"/>
-            <w:right w:w="108" w:type="dxa"/>
-          </w:tblCellMar>
         </w:tblPrEx>
         <w:tc>
           <w:tcPr>
-            <w:tcW w:w="2211" w:type="dxa"/>
+            <w:tcW w:w="2127" w:type="dxa"/>
           </w:tcPr>
           <w:p>
             <w:pPr>
@@ -827,6 +833,570 @@
           <w:lang w:val="en"/>
         </w:rPr>
       </w:pPr>
+    </w:p>
+    <w:p>
+      <w:pPr>
+        <w:rPr>
+          <w:rFonts w:hint="default"/>
+          <w:b w:val="0"/>
+          <w:bCs w:val="0"/>
+          <w:sz w:val="21"/>
+          <w:szCs w:val="24"/>
+          <w:lang w:val="en"/>
+        </w:rPr>
+      </w:pPr>
+      <w:r>
+        <w:rPr>
+          <w:rFonts w:hint="default"/>
+          <w:b w:val="0"/>
+          <w:bCs w:val="0"/>
+          <w:sz w:val="21"/>
+          <w:szCs w:val="24"/>
+          <w:lang w:val="en"/>
+        </w:rPr>
+        <w:t>For example of the print input command</w:t>
+      </w:r>
+    </w:p>
+    <w:p>
+      <w:pPr>
+        <w:rPr>
+          <w:rFonts w:hint="default"/>
+          <w:b w:val="0"/>
+          <w:bCs w:val="0"/>
+          <w:sz w:val="21"/>
+          <w:szCs w:val="24"/>
+          <w:lang w:val="en"/>
+        </w:rPr>
+      </w:pPr>
+      <w:r>
+        <w:rPr>
+          <w:rFonts w:hint="default"/>
+          <w:b/>
+          <w:bCs/>
+          <w:sz w:val="21"/>
+          <w:szCs w:val="24"/>
+          <w:lang w:val="en"/>
+        </w:rPr>
+        <w:t>Input</w:t>
+      </w:r>
+    </w:p>
+    <w:p>
+      <w:pPr>
+        <w:rPr>
+          <w:rFonts w:hint="default"/>
+          <w:b w:val="0"/>
+          <w:bCs w:val="0"/>
+          <w:sz w:val="21"/>
+          <w:szCs w:val="24"/>
+          <w:lang w:val="en"/>
+        </w:rPr>
+      </w:pPr>
+      <w:r>
+        <w:rPr>
+          <w:rFonts w:hint="default"/>
+          <w:b w:val="0"/>
+          <w:bCs w:val="0"/>
+          <w:sz w:val="21"/>
+          <w:szCs w:val="24"/>
+          <w:lang w:val="en"/>
+        </w:rPr>
+        <w:drawing>
+          <wp:inline distT="0" distB="0" distL="114300" distR="114300">
+            <wp:extent cx="4191635" cy="2413000"/>
+            <wp:effectExtent l="0" t="0" r="18415" b="6350"/>
+            <wp:docPr id="1" name="Picture 1" descr="printPy"/>
+            <wp:cNvGraphicFramePr>
+              <a:graphicFrameLocks xmlns:a="http://schemas.openxmlformats.org/drawingml/2006/main" noChangeAspect="true"/>
+            </wp:cNvGraphicFramePr>
+            <a:graphic xmlns:a="http://schemas.openxmlformats.org/drawingml/2006/main">
+              <a:graphicData uri="http://schemas.openxmlformats.org/drawingml/2006/picture">
+                <pic:pic xmlns:pic="http://schemas.openxmlformats.org/drawingml/2006/picture">
+                  <pic:nvPicPr>
+                    <pic:cNvPr id="1" name="Picture 1" descr="printPy"/>
+                    <pic:cNvPicPr>
+                      <a:picLocks noChangeAspect="true"/>
+                    </pic:cNvPicPr>
+                  </pic:nvPicPr>
+                  <pic:blipFill>
+                    <a:blip r:embed="rId4"/>
+                    <a:stretch>
+                      <a:fillRect/>
+                    </a:stretch>
+                  </pic:blipFill>
+                  <pic:spPr>
+                    <a:xfrm>
+                      <a:off x="0" y="0"/>
+                      <a:ext cx="4191635" cy="2413000"/>
+                    </a:xfrm>
+                    <a:prstGeom prst="rect">
+                      <a:avLst/>
+                    </a:prstGeom>
+                  </pic:spPr>
+                </pic:pic>
+              </a:graphicData>
+            </a:graphic>
+          </wp:inline>
+        </w:drawing>
+      </w:r>
+    </w:p>
+    <w:p>
+      <w:pPr>
+        <w:rPr>
+          <w:rFonts w:hint="default"/>
+          <w:b/>
+          <w:bCs/>
+          <w:sz w:val="21"/>
+          <w:szCs w:val="24"/>
+          <w:lang w:val="en"/>
+        </w:rPr>
+      </w:pPr>
+      <w:r>
+        <w:rPr>
+          <w:rFonts w:hint="default"/>
+          <w:b/>
+          <w:bCs/>
+          <w:sz w:val="21"/>
+          <w:szCs w:val="24"/>
+          <w:lang w:val="en"/>
+        </w:rPr>
+        <w:t>Output</w:t>
+      </w:r>
+    </w:p>
+    <w:p>
+      <w:pPr>
+        <w:rPr>
+          <w:rFonts w:hint="default"/>
+          <w:b/>
+          <w:bCs/>
+          <w:sz w:val="21"/>
+          <w:szCs w:val="24"/>
+          <w:lang w:val="en"/>
+        </w:rPr>
+      </w:pPr>
+      <w:r>
+        <w:rPr>
+          <w:rFonts w:hint="default"/>
+          <w:b/>
+          <w:bCs/>
+          <w:sz w:val="21"/>
+          <w:szCs w:val="24"/>
+          <w:lang w:val="en"/>
+        </w:rPr>
+        <w:drawing>
+          <wp:inline distT="0" distB="0" distL="114300" distR="114300">
+            <wp:extent cx="3286125" cy="1876425"/>
+            <wp:effectExtent l="0" t="0" r="9525" b="9525"/>
+            <wp:docPr id="2" name="Picture 2" descr="Screenshot from 2021-05-23 04-48-11"/>
+            <wp:cNvGraphicFramePr>
+              <a:graphicFrameLocks xmlns:a="http://schemas.openxmlformats.org/drawingml/2006/main" noChangeAspect="true"/>
+            </wp:cNvGraphicFramePr>
+            <a:graphic xmlns:a="http://schemas.openxmlformats.org/drawingml/2006/main">
+              <a:graphicData uri="http://schemas.openxmlformats.org/drawingml/2006/picture">
+                <pic:pic xmlns:pic="http://schemas.openxmlformats.org/drawingml/2006/picture">
+                  <pic:nvPicPr>
+                    <pic:cNvPr id="2" name="Picture 2" descr="Screenshot from 2021-05-23 04-48-11"/>
+                    <pic:cNvPicPr>
+                      <a:picLocks noChangeAspect="true"/>
+                    </pic:cNvPicPr>
+                  </pic:nvPicPr>
+                  <pic:blipFill>
+                    <a:blip r:embed="rId5"/>
+                    <a:stretch>
+                      <a:fillRect/>
+                    </a:stretch>
+                  </pic:blipFill>
+                  <pic:spPr>
+                    <a:xfrm>
+                      <a:off x="0" y="0"/>
+                      <a:ext cx="3286125" cy="1876425"/>
+                    </a:xfrm>
+                    <a:prstGeom prst="rect">
+                      <a:avLst/>
+                    </a:prstGeom>
+                  </pic:spPr>
+                </pic:pic>
+              </a:graphicData>
+            </a:graphic>
+          </wp:inline>
+        </w:drawing>
+      </w:r>
+    </w:p>
+    <w:p>
+      <w:pPr>
+        <w:rPr>
+          <w:rFonts w:hint="default"/>
+          <w:b/>
+          <w:bCs/>
+          <w:sz w:val="21"/>
+          <w:szCs w:val="24"/>
+          <w:lang w:val="en"/>
+        </w:rPr>
+      </w:pPr>
+    </w:p>
+    <w:p>
+      <w:pPr>
+        <w:rPr>
+          <w:rFonts w:hint="default"/>
+          <w:b/>
+          <w:bCs/>
+          <w:sz w:val="21"/>
+          <w:szCs w:val="24"/>
+          <w:lang w:val="en"/>
+        </w:rPr>
+      </w:pPr>
+      <w:bookmarkStart w:id="0" w:name="_GoBack"/>
+      <w:bookmarkEnd w:id="0"/>
+      <w:r>
+        <w:rPr>
+          <w:rFonts w:hint="default"/>
+          <w:b/>
+          <w:bCs/>
+          <w:sz w:val="21"/>
+          <w:szCs w:val="24"/>
+          <w:lang w:val="en"/>
+        </w:rPr>
+        <w:t xml:space="preserve">Note: </w:t>
+      </w:r>
+      <w:r>
+        <w:rPr>
+          <w:rFonts w:hint="default"/>
+          <w:b w:val="0"/>
+          <w:bCs w:val="0"/>
+          <w:sz w:val="21"/>
+          <w:szCs w:val="24"/>
+          <w:lang w:val="en"/>
+        </w:rPr>
+        <w:t>Parentheses, you going to mention after the print</w:t>
+      </w:r>
+      <w:r>
+        <w:rPr>
+          <w:rFonts w:hint="default"/>
+          <w:b/>
+          <w:bCs/>
+          <w:sz w:val="21"/>
+          <w:szCs w:val="24"/>
+          <w:lang w:val="en"/>
+        </w:rPr>
+        <w:t xml:space="preserve">() function. </w:t>
+      </w:r>
+      <w:r>
+        <w:rPr>
+          <w:rFonts w:hint="default"/>
+          <w:b w:val="0"/>
+          <w:bCs w:val="0"/>
+          <w:sz w:val="21"/>
+          <w:szCs w:val="24"/>
+          <w:lang w:val="en"/>
+        </w:rPr>
+        <w:t xml:space="preserve">Inside the parentheses we also mentioned that </w:t>
+      </w:r>
+      <w:r>
+        <w:rPr>
+          <w:rFonts w:hint="default"/>
+          <w:b/>
+          <w:bCs/>
+          <w:sz w:val="21"/>
+          <w:szCs w:val="24"/>
+          <w:lang w:val="en"/>
+        </w:rPr>
+        <w:t>quotation mark</w:t>
+      </w:r>
+      <w:r>
+        <w:rPr>
+          <w:rFonts w:hint="default"/>
+          <w:b w:val="0"/>
+          <w:bCs w:val="0"/>
+          <w:sz w:val="21"/>
+          <w:szCs w:val="24"/>
+          <w:lang w:val="en"/>
+        </w:rPr>
+        <w:t xml:space="preserve"> or </w:t>
+      </w:r>
+      <w:r>
+        <w:rPr>
+          <w:rFonts w:hint="default"/>
+          <w:b/>
+          <w:bCs/>
+          <w:sz w:val="21"/>
+          <w:szCs w:val="24"/>
+          <w:lang w:val="en"/>
+        </w:rPr>
+        <w:t xml:space="preserve">double quotation print(“”). </w:t>
+      </w:r>
+      <w:r>
+        <w:rPr>
+          <w:rFonts w:hint="default"/>
+          <w:b w:val="0"/>
+          <w:bCs w:val="0"/>
+          <w:sz w:val="21"/>
+          <w:szCs w:val="24"/>
+          <w:lang w:val="en"/>
+        </w:rPr>
+        <w:t xml:space="preserve">Furthermore inside this one we are mentioning to print something, inside the text are what we calling </w:t>
+      </w:r>
+      <w:r>
+        <w:rPr>
+          <w:rFonts w:hint="default"/>
+          <w:b/>
+          <w:bCs/>
+          <w:sz w:val="21"/>
+          <w:szCs w:val="24"/>
+          <w:lang w:val="en"/>
+        </w:rPr>
+        <w:t>String print(“Hello World!”).</w:t>
+      </w:r>
+    </w:p>
+    <w:p>
+      <w:pPr>
+        <w:rPr>
+          <w:rFonts w:hint="default"/>
+          <w:b/>
+          <w:bCs/>
+          <w:sz w:val="21"/>
+          <w:szCs w:val="24"/>
+          <w:lang w:val="en"/>
+        </w:rPr>
+      </w:pPr>
+    </w:p>
+    <w:p>
+      <w:pPr>
+        <w:rPr>
+          <w:rFonts w:hint="default"/>
+          <w:b/>
+          <w:bCs/>
+          <w:sz w:val="24"/>
+          <w:szCs w:val="32"/>
+          <w:lang w:val="en"/>
+        </w:rPr>
+      </w:pPr>
+      <w:r>
+        <w:rPr>
+          <w:rFonts w:hint="default"/>
+          <w:b/>
+          <w:bCs/>
+          <w:sz w:val="24"/>
+          <w:szCs w:val="32"/>
+          <w:lang w:val="en"/>
+        </w:rPr>
+        <w:t>New Line using in print function:</w:t>
+      </w:r>
+    </w:p>
+    <w:p>
+      <w:pPr>
+        <w:rPr>
+          <w:rFonts w:hint="default"/>
+          <w:b w:val="0"/>
+          <w:bCs w:val="0"/>
+          <w:sz w:val="21"/>
+          <w:szCs w:val="24"/>
+          <w:lang w:val="en"/>
+        </w:rPr>
+      </w:pPr>
+      <w:r>
+        <w:rPr>
+          <w:rFonts w:hint="default"/>
+          <w:b w:val="0"/>
+          <w:bCs w:val="0"/>
+          <w:sz w:val="21"/>
+          <w:szCs w:val="24"/>
+          <w:lang w:val="en"/>
+        </w:rPr>
+        <w:t xml:space="preserve">In above input images we witnesses the </w:t>
+      </w:r>
+      <w:r>
+        <w:rPr>
+          <w:rFonts w:hint="default"/>
+          <w:b/>
+          <w:bCs/>
+          <w:sz w:val="21"/>
+          <w:szCs w:val="24"/>
+          <w:lang w:val="en"/>
+        </w:rPr>
+        <w:t xml:space="preserve">\n </w:t>
+      </w:r>
+      <w:r>
+        <w:rPr>
+          <w:rFonts w:hint="default"/>
+          <w:b w:val="0"/>
+          <w:bCs w:val="0"/>
+          <w:sz w:val="21"/>
+          <w:szCs w:val="24"/>
+          <w:lang w:val="en"/>
+        </w:rPr>
+        <w:t>means that after this you want to print remaining string.</w:t>
+      </w:r>
+    </w:p>
+    <w:p>
+      <w:pPr>
+        <w:rPr>
+          <w:rFonts w:hint="default"/>
+          <w:b w:val="0"/>
+          <w:bCs w:val="0"/>
+          <w:sz w:val="21"/>
+          <w:szCs w:val="24"/>
+          <w:lang w:val="en"/>
+        </w:rPr>
+      </w:pPr>
+      <w:r>
+        <w:rPr>
+          <w:rFonts w:hint="default"/>
+          <w:b/>
+          <w:bCs/>
+          <w:sz w:val="21"/>
+          <w:szCs w:val="24"/>
+          <w:lang w:val="en"/>
+        </w:rPr>
+        <w:t xml:space="preserve">ex: </w:t>
+      </w:r>
+      <w:r>
+        <w:rPr>
+          <w:rFonts w:hint="default"/>
+          <w:b w:val="0"/>
+          <w:bCs w:val="0"/>
+          <w:sz w:val="21"/>
+          <w:szCs w:val="24"/>
+          <w:lang w:val="en"/>
+        </w:rPr>
+        <w:t>print(“Hello World!\nHello World!\nHello World!”)</w:t>
+      </w:r>
+    </w:p>
+    <w:p>
+      <w:pPr>
+        <w:rPr>
+          <w:rFonts w:hint="default"/>
+          <w:b w:val="0"/>
+          <w:bCs w:val="0"/>
+          <w:sz w:val="21"/>
+          <w:szCs w:val="24"/>
+          <w:lang w:val="en"/>
+        </w:rPr>
+      </w:pPr>
+    </w:p>
+    <w:p>
+      <w:pPr>
+        <w:rPr>
+          <w:rFonts w:hint="default"/>
+          <w:b/>
+          <w:bCs/>
+          <w:sz w:val="24"/>
+          <w:szCs w:val="32"/>
+          <w:lang w:val="en"/>
+        </w:rPr>
+      </w:pPr>
+      <w:r>
+        <w:rPr>
+          <w:rFonts w:hint="default"/>
+          <w:b/>
+          <w:bCs/>
+          <w:sz w:val="24"/>
+          <w:szCs w:val="32"/>
+          <w:lang w:val="en"/>
+        </w:rPr>
+        <w:t>Combine the two Strings:</w:t>
+      </w:r>
+    </w:p>
+    <w:p>
+      <w:pPr>
+        <w:rPr>
+          <w:rFonts w:hint="default"/>
+          <w:b w:val="0"/>
+          <w:bCs w:val="0"/>
+          <w:sz w:val="21"/>
+          <w:szCs w:val="24"/>
+          <w:lang w:val="en"/>
+        </w:rPr>
+      </w:pPr>
+      <w:r>
+        <w:rPr>
+          <w:rFonts w:hint="default"/>
+          <w:b w:val="0"/>
+          <w:bCs w:val="0"/>
+          <w:sz w:val="21"/>
+          <w:szCs w:val="24"/>
+          <w:lang w:val="en"/>
+        </w:rPr>
+        <w:t>More about the string method we do want to add the output with the string in further main projects like below example.</w:t>
+      </w:r>
+    </w:p>
+    <w:p>
+      <w:pPr>
+        <w:rPr>
+          <w:rFonts w:hint="default"/>
+          <w:b w:val="0"/>
+          <w:bCs w:val="0"/>
+          <w:sz w:val="21"/>
+          <w:szCs w:val="24"/>
+          <w:lang w:val="en"/>
+        </w:rPr>
+      </w:pPr>
+      <w:r>
+        <w:rPr>
+          <w:rFonts w:hint="default"/>
+          <w:b/>
+          <w:bCs/>
+          <w:sz w:val="21"/>
+          <w:szCs w:val="24"/>
+          <w:lang w:val="en"/>
+        </w:rPr>
+        <w:t xml:space="preserve">ex: </w:t>
+      </w:r>
+      <w:r>
+        <w:rPr>
+          <w:rFonts w:hint="default"/>
+          <w:b w:val="0"/>
+          <w:bCs w:val="0"/>
+          <w:sz w:val="21"/>
+          <w:szCs w:val="24"/>
+          <w:lang w:val="en"/>
+        </w:rPr>
+        <w:t>print(“Bunch of list”+” Vinay”);</w:t>
+      </w:r>
+    </w:p>
+    <w:p>
+      <w:pPr>
+        <w:rPr>
+          <w:rFonts w:hint="default"/>
+          <w:b w:val="0"/>
+          <w:bCs w:val="0"/>
+          <w:sz w:val="21"/>
+          <w:szCs w:val="24"/>
+          <w:lang w:val="en"/>
+        </w:rPr>
+      </w:pPr>
+    </w:p>
+    <w:p>
+      <w:pPr>
+        <w:rPr>
+          <w:rFonts w:hint="default"/>
+          <w:b w:val="0"/>
+          <w:bCs w:val="0"/>
+          <w:sz w:val="21"/>
+          <w:szCs w:val="24"/>
+          <w:lang w:val="en"/>
+        </w:rPr>
+      </w:pPr>
+      <w:r>
+        <w:rPr>
+          <w:rFonts w:hint="default"/>
+          <w:b/>
+          <w:bCs/>
+          <w:sz w:val="21"/>
+          <w:szCs w:val="24"/>
+          <w:lang w:val="en"/>
+        </w:rPr>
+        <w:t xml:space="preserve">Note: </w:t>
+      </w:r>
+      <w:r>
+        <w:rPr>
+          <w:rFonts w:hint="default"/>
+          <w:b w:val="0"/>
+          <w:bCs w:val="0"/>
+          <w:sz w:val="21"/>
+          <w:szCs w:val="24"/>
+          <w:lang w:val="en"/>
+        </w:rPr>
+        <w:t>While using the space in the editor we mush follow some rules, so in further we mostly using the the space a lot. Maybe in the if condition and other methods so that the space is commonly used in the Python.</w:t>
+      </w:r>
     </w:p>
     <w:sectPr>
       <w:pgSz w:w="11906" w:h="16838"/>

</xml_diff>

<commit_message>
input function added into the main python file
</commit_message>
<xml_diff>
--- a/Python.docx
+++ b/Python.docx
@@ -181,7 +181,7 @@
     </w:p>
     <w:tbl>
       <w:tblPr>
-        <w:tblStyle w:val="5"/>
+        <w:tblStyle w:val="6"/>
         <w:tblW w:w="0" w:type="auto"/>
         <w:tblInd w:w="100" w:type="dxa"/>
         <w:tblBorders>
@@ -275,7 +275,7 @@
     </w:p>
     <w:tbl>
       <w:tblPr>
-        <w:tblStyle w:val="5"/>
+        <w:tblStyle w:val="6"/>
         <w:tblW w:w="0" w:type="auto"/>
         <w:tblInd w:w="84" w:type="dxa"/>
         <w:tblBorders>
@@ -1036,22 +1036,1321 @@
       <w:pPr>
         <w:rPr>
           <w:rFonts w:hint="default"/>
-          <w:lang w:val="en"/>
-        </w:rPr>
-      </w:pPr>
-      <w:bookmarkStart w:id="0" w:name="_GoBack"/>
-      <w:r>
-        <w:rPr>
-          <w:rFonts w:hint="default"/>
           <w:b/>
           <w:bCs/>
           <w:sz w:val="28"/>
           <w:szCs w:val="36"/>
           <w:lang w:val="en"/>
         </w:rPr>
+      </w:pPr>
+      <w:r>
+        <w:rPr>
+          <w:rFonts w:hint="default"/>
+          <w:b/>
+          <w:bCs/>
+          <w:sz w:val="28"/>
+          <w:szCs w:val="36"/>
+          <w:lang w:val="en"/>
+        </w:rPr>
         <w:t>Input Function</w:t>
       </w:r>
+    </w:p>
+    <w:p>
+      <w:pPr>
+        <w:rPr>
+          <w:rFonts w:hint="default"/>
+          <w:b/>
+          <w:bCs/>
+          <w:sz w:val="21"/>
+          <w:szCs w:val="24"/>
+          <w:lang w:val="en"/>
+        </w:rPr>
+      </w:pPr>
+      <w:r>
+        <w:rPr>
+          <w:rFonts w:hint="default"/>
+          <w:b/>
+          <w:bCs/>
+          <w:sz w:val="21"/>
+          <w:szCs w:val="24"/>
+          <w:lang w:val="en"/>
+        </w:rPr>
+        <w:t>Example</w:t>
+      </w:r>
+    </w:p>
+    <w:p>
+      <w:pPr>
+        <w:rPr>
+          <w:rFonts w:hint="default"/>
+          <w:b/>
+          <w:bCs/>
+          <w:sz w:val="21"/>
+          <w:szCs w:val="24"/>
+          <w:lang w:val="en"/>
+        </w:rPr>
+      </w:pPr>
+      <w:r>
+        <w:rPr>
+          <w:rFonts w:hint="default"/>
+          <w:b/>
+          <w:bCs/>
+          <w:color w:val="0000FF"/>
+          <w:sz w:val="21"/>
+          <w:szCs w:val="24"/>
+          <w:lang w:val="en"/>
+        </w:rPr>
+        <w:t xml:space="preserve">print </w:t>
+      </w:r>
+      <w:r>
+        <w:rPr>
+          <w:rFonts w:hint="default"/>
+          <w:b/>
+          <w:bCs/>
+          <w:sz w:val="21"/>
+          <w:szCs w:val="24"/>
+          <w:lang w:val="en"/>
+        </w:rPr>
+        <w:t>(</w:t>
+      </w:r>
+      <w:r>
+        <w:rPr>
+          <w:rFonts w:hint="default"/>
+          <w:b/>
+          <w:bCs/>
+          <w:color w:val="FF0000"/>
+          <w:sz w:val="21"/>
+          <w:szCs w:val="24"/>
+          <w:lang w:val="en"/>
+        </w:rPr>
+        <w:t>‘Enter your name:’</w:t>
+      </w:r>
+      <w:r>
+        <w:rPr>
+          <w:rFonts w:hint="default"/>
+          <w:b/>
+          <w:bCs/>
+          <w:sz w:val="21"/>
+          <w:szCs w:val="24"/>
+          <w:lang w:val="en"/>
+        </w:rPr>
+        <w:t>)</w:t>
+      </w:r>
+    </w:p>
+    <w:p>
+      <w:pPr>
+        <w:rPr>
+          <w:rFonts w:hint="default"/>
+          <w:b/>
+          <w:bCs/>
+          <w:sz w:val="21"/>
+          <w:szCs w:val="24"/>
+          <w:lang w:val="en"/>
+        </w:rPr>
+      </w:pPr>
+      <w:r>
+        <w:rPr>
+          <w:rFonts w:hint="default"/>
+          <w:b/>
+          <w:bCs/>
+          <w:sz w:val="21"/>
+          <w:szCs w:val="24"/>
+          <w:lang w:val="en"/>
+        </w:rPr>
+        <w:t xml:space="preserve">x = </w:t>
+      </w:r>
+      <w:r>
+        <w:rPr>
+          <w:rFonts w:hint="default"/>
+          <w:b/>
+          <w:bCs/>
+          <w:color w:val="0000FF"/>
+          <w:sz w:val="21"/>
+          <w:szCs w:val="24"/>
+          <w:lang w:val="en"/>
+        </w:rPr>
+        <w:t xml:space="preserve">input </w:t>
+      </w:r>
+      <w:r>
+        <w:rPr>
+          <w:rFonts w:hint="default"/>
+          <w:b/>
+          <w:bCs/>
+          <w:sz w:val="21"/>
+          <w:szCs w:val="24"/>
+          <w:lang w:val="en"/>
+        </w:rPr>
+        <w:t>()</w:t>
+      </w:r>
+    </w:p>
+    <w:p>
+      <w:pPr>
+        <w:rPr>
+          <w:rFonts w:hint="default"/>
+          <w:b/>
+          <w:bCs/>
+          <w:sz w:val="21"/>
+          <w:szCs w:val="24"/>
+          <w:lang w:val="en"/>
+        </w:rPr>
+      </w:pPr>
+      <w:r>
+        <w:rPr>
+          <w:rFonts w:hint="default"/>
+          <w:b/>
+          <w:bCs/>
+          <w:color w:val="0000FF"/>
+          <w:sz w:val="21"/>
+          <w:szCs w:val="24"/>
+          <w:lang w:val="en"/>
+        </w:rPr>
+        <w:t xml:space="preserve">print </w:t>
+      </w:r>
+      <w:r>
+        <w:rPr>
+          <w:rFonts w:hint="default"/>
+          <w:b/>
+          <w:bCs/>
+          <w:sz w:val="21"/>
+          <w:szCs w:val="24"/>
+          <w:lang w:val="en"/>
+        </w:rPr>
+        <w:t>(</w:t>
+      </w:r>
+      <w:r>
+        <w:rPr>
+          <w:rFonts w:hint="default"/>
+          <w:b/>
+          <w:bCs/>
+          <w:color w:val="FF0000"/>
+          <w:sz w:val="21"/>
+          <w:szCs w:val="24"/>
+          <w:lang w:val="en"/>
+        </w:rPr>
+        <w:t>‘Hello, ‘</w:t>
+      </w:r>
+      <w:r>
+        <w:rPr>
+          <w:rFonts w:hint="default"/>
+          <w:b/>
+          <w:bCs/>
+          <w:sz w:val="21"/>
+          <w:szCs w:val="24"/>
+          <w:lang w:val="en"/>
+        </w:rPr>
+        <w:t xml:space="preserve"> + x)</w:t>
+      </w:r>
+    </w:p>
+    <w:p>
+      <w:pPr>
+        <w:rPr>
+          <w:rFonts w:hint="default"/>
+          <w:b/>
+          <w:bCs/>
+          <w:sz w:val="21"/>
+          <w:szCs w:val="24"/>
+          <w:lang w:val="en"/>
+        </w:rPr>
+      </w:pPr>
+    </w:p>
+    <w:p>
+      <w:pPr>
+        <w:rPr>
+          <w:rFonts w:hint="default"/>
+          <w:b/>
+          <w:bCs/>
+          <w:sz w:val="28"/>
+          <w:szCs w:val="36"/>
+          <w:lang w:val="en"/>
+        </w:rPr>
+      </w:pPr>
+      <w:r>
+        <w:rPr>
+          <w:rFonts w:hint="default"/>
+          <w:b/>
+          <w:bCs/>
+          <w:sz w:val="24"/>
+          <w:szCs w:val="32"/>
+          <w:lang w:val="en"/>
+        </w:rPr>
+        <w:t>Def</w:t>
+      </w:r>
+    </w:p>
+    <w:p>
+      <w:pPr>
+        <w:rPr>
+          <w:rFonts w:hint="default"/>
+          <w:b w:val="0"/>
+          <w:bCs w:val="0"/>
+          <w:sz w:val="21"/>
+          <w:szCs w:val="24"/>
+          <w:lang w:val="en"/>
+        </w:rPr>
+      </w:pPr>
+      <w:r>
+        <w:rPr>
+          <w:rFonts w:hint="default"/>
+          <w:b w:val="0"/>
+          <w:bCs w:val="0"/>
+          <w:sz w:val="21"/>
+          <w:szCs w:val="24"/>
+          <w:lang w:val="en"/>
+        </w:rPr>
+        <w:t xml:space="preserve">The </w:t>
+      </w:r>
+      <w:r>
+        <w:rPr>
+          <w:rFonts w:hint="default"/>
+          <w:b w:val="0"/>
+          <w:bCs w:val="0"/>
+          <w:color w:val="FF0000"/>
+          <w:sz w:val="21"/>
+          <w:szCs w:val="24"/>
+          <w:lang w:val="en"/>
+        </w:rPr>
+        <w:t>input ()</w:t>
+      </w:r>
+      <w:r>
+        <w:rPr>
+          <w:rFonts w:hint="default"/>
+          <w:b w:val="0"/>
+          <w:bCs w:val="0"/>
+          <w:sz w:val="21"/>
+          <w:szCs w:val="24"/>
+          <w:lang w:val="en"/>
+        </w:rPr>
+        <w:t xml:space="preserve"> function allows user input.</w:t>
+      </w:r>
+    </w:p>
+    <w:p>
+      <w:pPr>
+        <w:rPr>
+          <w:rFonts w:hint="default"/>
+          <w:b/>
+          <w:bCs/>
+          <w:sz w:val="24"/>
+          <w:szCs w:val="32"/>
+          <w:lang w:val="en"/>
+        </w:rPr>
+      </w:pPr>
+      <w:r>
+        <w:rPr>
+          <w:rFonts w:hint="default"/>
+          <w:b/>
+          <w:bCs/>
+          <w:sz w:val="24"/>
+          <w:szCs w:val="32"/>
+          <w:lang w:val="en"/>
+        </w:rPr>
+        <w:t>Syntax</w:t>
+      </w:r>
+    </w:p>
+    <w:tbl>
+      <w:tblPr>
+        <w:tblStyle w:val="6"/>
+        <w:tblW w:w="0" w:type="auto"/>
+        <w:tblInd w:w="114" w:type="dxa"/>
+        <w:tblBorders>
+          <w:top w:val="single" w:color="auto" w:sz="4" w:space="0"/>
+          <w:left w:val="single" w:color="auto" w:sz="4" w:space="0"/>
+          <w:bottom w:val="single" w:color="auto" w:sz="4" w:space="0"/>
+          <w:right w:val="single" w:color="auto" w:sz="4" w:space="0"/>
+          <w:insideH w:val="single" w:color="auto" w:sz="4" w:space="0"/>
+          <w:insideV w:val="single" w:color="auto" w:sz="4" w:space="0"/>
+        </w:tblBorders>
+        <w:tblLayout w:type="autofit"/>
+        <w:tblCellMar>
+          <w:left w:w="108" w:type="dxa"/>
+          <w:right w:w="108" w:type="dxa"/>
+        </w:tblCellMar>
+      </w:tblPr>
+      <w:tblGrid>
+        <w:gridCol w:w="8408"/>
+      </w:tblGrid>
+      <w:tr>
+        <w:tblPrEx>
+          <w:tblBorders>
+            <w:top w:val="single" w:color="auto" w:sz="4" w:space="0"/>
+            <w:left w:val="single" w:color="auto" w:sz="4" w:space="0"/>
+            <w:bottom w:val="single" w:color="auto" w:sz="4" w:space="0"/>
+            <w:right w:val="single" w:color="auto" w:sz="4" w:space="0"/>
+            <w:insideH w:val="single" w:color="auto" w:sz="4" w:space="0"/>
+            <w:insideV w:val="single" w:color="auto" w:sz="4" w:space="0"/>
+          </w:tblBorders>
+          <w:tblCellMar>
+            <w:left w:w="108" w:type="dxa"/>
+            <w:right w:w="108" w:type="dxa"/>
+          </w:tblCellMar>
+        </w:tblPrEx>
+        <w:tc>
+          <w:tcPr>
+            <w:tcW w:w="8408" w:type="dxa"/>
+          </w:tcPr>
+          <w:p>
+            <w:pPr>
+              <w:rPr>
+                <w:rFonts w:hint="default"/>
+                <w:b/>
+                <w:bCs/>
+                <w:sz w:val="21"/>
+                <w:szCs w:val="24"/>
+                <w:vertAlign w:val="baseline"/>
+                <w:lang w:val="en"/>
+              </w:rPr>
+            </w:pPr>
+            <w:r>
+              <w:rPr>
+                <w:rFonts w:hint="default"/>
+                <w:b w:val="0"/>
+                <w:bCs w:val="0"/>
+                <w:sz w:val="21"/>
+                <w:szCs w:val="24"/>
+                <w:vertAlign w:val="baseline"/>
+                <w:lang w:val="en"/>
+              </w:rPr>
+              <w:t>input (prompt)</w:t>
+            </w:r>
+          </w:p>
+        </w:tc>
+      </w:tr>
+    </w:tbl>
+    <w:p>
+      <w:pPr>
+        <w:rPr>
+          <w:rFonts w:hint="default"/>
+          <w:b/>
+          <w:bCs/>
+          <w:sz w:val="21"/>
+          <w:szCs w:val="24"/>
+          <w:lang w:val="en"/>
+        </w:rPr>
+      </w:pPr>
+    </w:p>
+    <w:p>
+      <w:pPr>
+        <w:rPr>
+          <w:rFonts w:hint="default"/>
+          <w:b/>
+          <w:bCs/>
+          <w:sz w:val="24"/>
+          <w:szCs w:val="32"/>
+          <w:lang w:val="en"/>
+        </w:rPr>
+      </w:pPr>
+      <w:r>
+        <w:rPr>
+          <w:rFonts w:hint="default"/>
+          <w:b/>
+          <w:bCs/>
+          <w:sz w:val="24"/>
+          <w:szCs w:val="32"/>
+          <w:lang w:val="en"/>
+        </w:rPr>
+        <w:t>Parameter Values</w:t>
+      </w:r>
+    </w:p>
+    <w:tbl>
+      <w:tblPr>
+        <w:tblStyle w:val="6"/>
+        <w:tblW w:w="0" w:type="auto"/>
+        <w:tblInd w:w="125" w:type="dxa"/>
+        <w:tblBorders>
+          <w:top w:val="single" w:color="auto" w:sz="4" w:space="0"/>
+          <w:left w:val="single" w:color="auto" w:sz="4" w:space="0"/>
+          <w:bottom w:val="single" w:color="auto" w:sz="4" w:space="0"/>
+          <w:right w:val="single" w:color="auto" w:sz="4" w:space="0"/>
+          <w:insideH w:val="single" w:color="auto" w:sz="4" w:space="0"/>
+          <w:insideV w:val="single" w:color="auto" w:sz="4" w:space="0"/>
+        </w:tblBorders>
+        <w:tblLayout w:type="autofit"/>
+        <w:tblCellMar>
+          <w:left w:w="108" w:type="dxa"/>
+          <w:right w:w="108" w:type="dxa"/>
+        </w:tblCellMar>
+      </w:tblPr>
+      <w:tblGrid>
+        <w:gridCol w:w="2295"/>
+        <w:gridCol w:w="6102"/>
+      </w:tblGrid>
+      <w:tr>
+        <w:tblPrEx>
+          <w:tblBorders>
+            <w:top w:val="single" w:color="auto" w:sz="4" w:space="0"/>
+            <w:left w:val="single" w:color="auto" w:sz="4" w:space="0"/>
+            <w:bottom w:val="single" w:color="auto" w:sz="4" w:space="0"/>
+            <w:right w:val="single" w:color="auto" w:sz="4" w:space="0"/>
+            <w:insideH w:val="single" w:color="auto" w:sz="4" w:space="0"/>
+            <w:insideV w:val="single" w:color="auto" w:sz="4" w:space="0"/>
+          </w:tblBorders>
+          <w:tblCellMar>
+            <w:left w:w="108" w:type="dxa"/>
+            <w:right w:w="108" w:type="dxa"/>
+          </w:tblCellMar>
+        </w:tblPrEx>
+        <w:tc>
+          <w:tcPr>
+            <w:tcW w:w="2295" w:type="dxa"/>
+          </w:tcPr>
+          <w:p>
+            <w:pPr>
+              <w:rPr>
+                <w:rFonts w:hint="default"/>
+                <w:b/>
+                <w:bCs/>
+                <w:sz w:val="24"/>
+                <w:szCs w:val="32"/>
+                <w:vertAlign w:val="baseline"/>
+                <w:lang w:val="en"/>
+              </w:rPr>
+            </w:pPr>
+            <w:r>
+              <w:rPr>
+                <w:rFonts w:hint="default"/>
+                <w:b/>
+                <w:bCs/>
+                <w:sz w:val="21"/>
+                <w:szCs w:val="24"/>
+                <w:vertAlign w:val="baseline"/>
+                <w:lang w:val="en"/>
+              </w:rPr>
+              <w:t>Parameter</w:t>
+            </w:r>
+          </w:p>
+        </w:tc>
+        <w:tc>
+          <w:tcPr>
+            <w:tcW w:w="6102" w:type="dxa"/>
+          </w:tcPr>
+          <w:p>
+            <w:pPr>
+              <w:rPr>
+                <w:rFonts w:hint="default"/>
+                <w:b/>
+                <w:bCs/>
+                <w:sz w:val="21"/>
+                <w:szCs w:val="24"/>
+                <w:vertAlign w:val="baseline"/>
+                <w:lang w:val="en"/>
+              </w:rPr>
+            </w:pPr>
+            <w:r>
+              <w:rPr>
+                <w:rFonts w:hint="default"/>
+                <w:b/>
+                <w:bCs/>
+                <w:sz w:val="21"/>
+                <w:szCs w:val="24"/>
+                <w:vertAlign w:val="baseline"/>
+                <w:lang w:val="en"/>
+              </w:rPr>
+              <w:t>Description</w:t>
+            </w:r>
+          </w:p>
+        </w:tc>
+      </w:tr>
+      <w:tr>
+        <w:tblPrEx>
+          <w:tblBorders>
+            <w:top w:val="single" w:color="auto" w:sz="4" w:space="0"/>
+            <w:left w:val="single" w:color="auto" w:sz="4" w:space="0"/>
+            <w:bottom w:val="single" w:color="auto" w:sz="4" w:space="0"/>
+            <w:right w:val="single" w:color="auto" w:sz="4" w:space="0"/>
+            <w:insideH w:val="single" w:color="auto" w:sz="4" w:space="0"/>
+            <w:insideV w:val="single" w:color="auto" w:sz="4" w:space="0"/>
+          </w:tblBorders>
+        </w:tblPrEx>
+        <w:tc>
+          <w:tcPr>
+            <w:tcW w:w="2295" w:type="dxa"/>
+          </w:tcPr>
+          <w:p>
+            <w:pPr>
+              <w:rPr>
+                <w:rFonts w:hint="default"/>
+                <w:b w:val="0"/>
+                <w:bCs w:val="0"/>
+                <w:sz w:val="21"/>
+                <w:szCs w:val="24"/>
+                <w:vertAlign w:val="baseline"/>
+                <w:lang w:val="en"/>
+              </w:rPr>
+            </w:pPr>
+            <w:r>
+              <w:rPr>
+                <w:rFonts w:hint="default"/>
+                <w:b w:val="0"/>
+                <w:bCs w:val="0"/>
+                <w:sz w:val="21"/>
+                <w:szCs w:val="24"/>
+                <w:vertAlign w:val="baseline"/>
+                <w:lang w:val="en"/>
+              </w:rPr>
+              <w:t>prompt</w:t>
+            </w:r>
+          </w:p>
+        </w:tc>
+        <w:tc>
+          <w:tcPr>
+            <w:tcW w:w="6102" w:type="dxa"/>
+          </w:tcPr>
+          <w:p>
+            <w:pPr>
+              <w:rPr>
+                <w:rFonts w:hint="default"/>
+                <w:b w:val="0"/>
+                <w:bCs w:val="0"/>
+                <w:sz w:val="21"/>
+                <w:szCs w:val="24"/>
+                <w:vertAlign w:val="baseline"/>
+                <w:lang w:val="en"/>
+              </w:rPr>
+            </w:pPr>
+            <w:r>
+              <w:rPr>
+                <w:rFonts w:hint="default"/>
+                <w:b w:val="0"/>
+                <w:bCs w:val="0"/>
+                <w:sz w:val="21"/>
+                <w:szCs w:val="24"/>
+                <w:vertAlign w:val="baseline"/>
+                <w:lang w:val="en"/>
+              </w:rPr>
+              <w:t>A String, representing a default message before the input.</w:t>
+            </w:r>
+          </w:p>
+        </w:tc>
+      </w:tr>
+    </w:tbl>
+    <w:p>
+      <w:pPr>
+        <w:rPr>
+          <w:rFonts w:hint="default"/>
+          <w:b/>
+          <w:bCs/>
+          <w:sz w:val="24"/>
+          <w:szCs w:val="32"/>
+          <w:lang w:val="en"/>
+        </w:rPr>
+      </w:pPr>
+    </w:p>
+    <w:p>
+      <w:pPr>
+        <w:rPr>
+          <w:rFonts w:hint="default"/>
+          <w:b/>
+          <w:bCs/>
+          <w:sz w:val="21"/>
+          <w:szCs w:val="24"/>
+          <w:lang w:val="en"/>
+        </w:rPr>
+      </w:pPr>
+      <w:r>
+        <w:rPr>
+          <w:rFonts w:hint="default"/>
+          <w:b/>
+          <w:bCs/>
+          <w:sz w:val="21"/>
+          <w:szCs w:val="24"/>
+          <w:lang w:val="en"/>
+        </w:rPr>
+        <w:t>Ex2</w:t>
+      </w:r>
+    </w:p>
+    <w:p>
+      <w:pPr>
+        <w:rPr>
+          <w:rFonts w:hint="default"/>
+          <w:b w:val="0"/>
+          <w:bCs w:val="0"/>
+          <w:sz w:val="21"/>
+          <w:szCs w:val="24"/>
+          <w:lang w:val="en"/>
+        </w:rPr>
+      </w:pPr>
+      <w:r>
+        <w:rPr>
+          <w:rFonts w:hint="default"/>
+          <w:b w:val="0"/>
+          <w:bCs w:val="0"/>
+          <w:sz w:val="21"/>
+          <w:szCs w:val="24"/>
+          <w:lang w:val="en"/>
+        </w:rPr>
+        <w:t>Another method of using the Input function and concatenation inside the print function. After finishing this input, firstly it will executes the input function which was inside of the print function and secondly this input takes a string and stores and finally this store of the string will displayed in the print function along with the message.</w:t>
+      </w:r>
+    </w:p>
+    <w:p>
+      <w:pPr>
+        <w:keepNext w:val="0"/>
+        <w:keepLines w:val="0"/>
+        <w:widowControl/>
+        <w:suppressLineNumbers w:val="0"/>
+        <w:shd w:val="clear" w:fill="1E1E1E"/>
+        <w:spacing w:line="285" w:lineRule="atLeast"/>
+        <w:jc w:val="left"/>
+        <w:rPr>
+          <w:rFonts w:ascii="Droid Sans Fallback" w:hAnsi="Droid Sans Fallback" w:eastAsia="Droid Sans Fallback" w:cs="Droid Sans Fallback"/>
+          <w:b w:val="0"/>
+          <w:color w:val="D4D4D4"/>
+          <w:sz w:val="21"/>
+          <w:szCs w:val="21"/>
+        </w:rPr>
+      </w:pPr>
+      <w:r>
+        <w:rPr>
+          <w:rFonts w:hint="eastAsia" w:ascii="Droid Sans Fallback" w:hAnsi="Droid Sans Fallback" w:eastAsia="Droid Sans Fallback" w:cs="Droid Sans Fallback"/>
+          <w:b w:val="0"/>
+          <w:color w:val="DCDCAA"/>
+          <w:kern w:val="0"/>
+          <w:sz w:val="21"/>
+          <w:szCs w:val="21"/>
+          <w:shd w:val="clear" w:fill="1E1E1E"/>
+          <w:lang w:val="en-US" w:eastAsia="zh-CN" w:bidi="ar"/>
+        </w:rPr>
+        <w:t>print</w:t>
+      </w:r>
+      <w:r>
+        <w:rPr>
+          <w:rFonts w:hint="eastAsia" w:ascii="Droid Sans Fallback" w:hAnsi="Droid Sans Fallback" w:eastAsia="Droid Sans Fallback" w:cs="Droid Sans Fallback"/>
+          <w:b w:val="0"/>
+          <w:color w:val="D4D4D4"/>
+          <w:kern w:val="0"/>
+          <w:sz w:val="21"/>
+          <w:szCs w:val="21"/>
+          <w:shd w:val="clear" w:fill="1E1E1E"/>
+          <w:lang w:val="en-US" w:eastAsia="zh-CN" w:bidi="ar"/>
+        </w:rPr>
+        <w:t>(</w:t>
+      </w:r>
+      <w:r>
+        <w:rPr>
+          <w:rFonts w:hint="eastAsia" w:ascii="Droid Sans Fallback" w:hAnsi="Droid Sans Fallback" w:eastAsia="Droid Sans Fallback" w:cs="Droid Sans Fallback"/>
+          <w:b w:val="0"/>
+          <w:color w:val="CE9178"/>
+          <w:kern w:val="0"/>
+          <w:sz w:val="21"/>
+          <w:szCs w:val="21"/>
+          <w:shd w:val="clear" w:fill="1E1E1E"/>
+          <w:lang w:val="en-US" w:eastAsia="zh-CN" w:bidi="ar"/>
+        </w:rPr>
+        <w:t>"Hello "</w:t>
+      </w:r>
+      <w:r>
+        <w:rPr>
+          <w:rFonts w:hint="eastAsia" w:ascii="Droid Sans Fallback" w:hAnsi="Droid Sans Fallback" w:eastAsia="Droid Sans Fallback" w:cs="Droid Sans Fallback"/>
+          <w:b w:val="0"/>
+          <w:color w:val="D4D4D4"/>
+          <w:kern w:val="0"/>
+          <w:sz w:val="21"/>
+          <w:szCs w:val="21"/>
+          <w:shd w:val="clear" w:fill="1E1E1E"/>
+          <w:lang w:val="en-US" w:eastAsia="zh-CN" w:bidi="ar"/>
+        </w:rPr>
+        <w:t>+</w:t>
+      </w:r>
+      <w:r>
+        <w:rPr>
+          <w:rFonts w:hint="eastAsia" w:ascii="Droid Sans Fallback" w:hAnsi="Droid Sans Fallback" w:eastAsia="Droid Sans Fallback" w:cs="Droid Sans Fallback"/>
+          <w:b w:val="0"/>
+          <w:color w:val="DCDCAA"/>
+          <w:kern w:val="0"/>
+          <w:sz w:val="21"/>
+          <w:szCs w:val="21"/>
+          <w:shd w:val="clear" w:fill="1E1E1E"/>
+          <w:lang w:val="en-US" w:eastAsia="zh-CN" w:bidi="ar"/>
+        </w:rPr>
+        <w:t>input</w:t>
+      </w:r>
+      <w:r>
+        <w:rPr>
+          <w:rFonts w:hint="eastAsia" w:ascii="Droid Sans Fallback" w:hAnsi="Droid Sans Fallback" w:eastAsia="Droid Sans Fallback" w:cs="Droid Sans Fallback"/>
+          <w:b w:val="0"/>
+          <w:color w:val="D4D4D4"/>
+          <w:kern w:val="0"/>
+          <w:sz w:val="21"/>
+          <w:szCs w:val="21"/>
+          <w:shd w:val="clear" w:fill="1E1E1E"/>
+          <w:lang w:val="en-US" w:eastAsia="zh-CN" w:bidi="ar"/>
+        </w:rPr>
+        <w:t>(</w:t>
+      </w:r>
+      <w:r>
+        <w:rPr>
+          <w:rFonts w:hint="eastAsia" w:ascii="Droid Sans Fallback" w:hAnsi="Droid Sans Fallback" w:eastAsia="Droid Sans Fallback" w:cs="Droid Sans Fallback"/>
+          <w:b w:val="0"/>
+          <w:color w:val="CE9178"/>
+          <w:kern w:val="0"/>
+          <w:sz w:val="21"/>
+          <w:szCs w:val="21"/>
+          <w:shd w:val="clear" w:fill="1E1E1E"/>
+          <w:lang w:val="en-US" w:eastAsia="zh-CN" w:bidi="ar"/>
+        </w:rPr>
+        <w:t>"What is your name?</w:t>
+      </w:r>
+      <w:r>
+        <w:rPr>
+          <w:rFonts w:hint="eastAsia" w:ascii="Droid Sans Fallback" w:hAnsi="Droid Sans Fallback" w:eastAsia="Droid Sans Fallback" w:cs="Droid Sans Fallback"/>
+          <w:b w:val="0"/>
+          <w:color w:val="D7BA7D"/>
+          <w:kern w:val="0"/>
+          <w:sz w:val="21"/>
+          <w:szCs w:val="21"/>
+          <w:shd w:val="clear" w:fill="1E1E1E"/>
+          <w:lang w:val="en-US" w:eastAsia="zh-CN" w:bidi="ar"/>
+        </w:rPr>
+        <w:t>\n</w:t>
+      </w:r>
+      <w:r>
+        <w:rPr>
+          <w:rFonts w:hint="eastAsia" w:ascii="Droid Sans Fallback" w:hAnsi="Droid Sans Fallback" w:eastAsia="Droid Sans Fallback" w:cs="Droid Sans Fallback"/>
+          <w:b w:val="0"/>
+          <w:color w:val="CE9178"/>
+          <w:kern w:val="0"/>
+          <w:sz w:val="21"/>
+          <w:szCs w:val="21"/>
+          <w:shd w:val="clear" w:fill="1E1E1E"/>
+          <w:lang w:val="en-US" w:eastAsia="zh-CN" w:bidi="ar"/>
+        </w:rPr>
+        <w:t>: "</w:t>
+      </w:r>
+      <w:r>
+        <w:rPr>
+          <w:rFonts w:hint="eastAsia" w:ascii="Droid Sans Fallback" w:hAnsi="Droid Sans Fallback" w:eastAsia="Droid Sans Fallback" w:cs="Droid Sans Fallback"/>
+          <w:b w:val="0"/>
+          <w:color w:val="D4D4D4"/>
+          <w:kern w:val="0"/>
+          <w:sz w:val="21"/>
+          <w:szCs w:val="21"/>
+          <w:shd w:val="clear" w:fill="1E1E1E"/>
+          <w:lang w:val="en-US" w:eastAsia="zh-CN" w:bidi="ar"/>
+        </w:rPr>
+        <w:t>))</w:t>
+      </w:r>
+    </w:p>
+    <w:p>
+      <w:pPr>
+        <w:rPr>
+          <w:rFonts w:hint="default"/>
+          <w:b/>
+          <w:bCs/>
+          <w:sz w:val="21"/>
+          <w:szCs w:val="24"/>
+          <w:lang w:val="en"/>
+        </w:rPr>
+      </w:pPr>
+      <w:r>
+        <w:rPr>
+          <w:rFonts w:hint="default"/>
+          <w:b/>
+          <w:bCs/>
+          <w:sz w:val="21"/>
+          <w:szCs w:val="24"/>
+          <w:lang w:val="en"/>
+        </w:rPr>
+        <w:t xml:space="preserve">Note: </w:t>
+      </w:r>
+      <w:r>
+        <w:rPr>
+          <w:rFonts w:hint="default"/>
+          <w:b w:val="0"/>
+          <w:bCs w:val="0"/>
+          <w:sz w:val="21"/>
+          <w:szCs w:val="24"/>
+          <w:lang w:val="en"/>
+        </w:rPr>
+        <w:t xml:space="preserve">There is one site which will help you to understand the line of the process of the code. </w:t>
+      </w:r>
+      <w:r>
+        <w:rPr>
+          <w:rFonts w:hint="default"/>
+          <w:b/>
+          <w:bCs/>
+          <w:sz w:val="21"/>
+          <w:szCs w:val="24"/>
+          <w:lang w:val="en"/>
+        </w:rPr>
+        <w:t xml:space="preserve">Web: </w:t>
+      </w:r>
+      <w:r>
+        <w:rPr>
+          <w:rFonts w:hint="default"/>
+          <w:b/>
+          <w:bCs/>
+          <w:sz w:val="21"/>
+          <w:szCs w:val="24"/>
+          <w:lang w:val="en"/>
+        </w:rPr>
+        <w:fldChar w:fldCharType="begin"/>
+      </w:r>
+      <w:r>
+        <w:rPr>
+          <w:rFonts w:hint="default"/>
+          <w:b/>
+          <w:bCs/>
+          <w:sz w:val="21"/>
+          <w:szCs w:val="24"/>
+          <w:lang w:val="en"/>
+        </w:rPr>
+        <w:instrText xml:space="preserve"> HYPERLINK "https://thonny.org/" </w:instrText>
+      </w:r>
+      <w:r>
+        <w:rPr>
+          <w:rFonts w:hint="default"/>
+          <w:b/>
+          <w:bCs/>
+          <w:sz w:val="21"/>
+          <w:szCs w:val="24"/>
+          <w:lang w:val="en"/>
+        </w:rPr>
+        <w:fldChar w:fldCharType="separate"/>
+      </w:r>
+      <w:r>
+        <w:rPr>
+          <w:rStyle w:val="5"/>
+          <w:rFonts w:hint="default"/>
+          <w:b/>
+          <w:bCs/>
+          <w:sz w:val="21"/>
+          <w:szCs w:val="24"/>
+          <w:lang w:val="en"/>
+        </w:rPr>
+        <w:t>https://thonny.org/</w:t>
+      </w:r>
+      <w:r>
+        <w:rPr>
+          <w:rFonts w:hint="default"/>
+          <w:b/>
+          <w:bCs/>
+          <w:sz w:val="21"/>
+          <w:szCs w:val="24"/>
+          <w:lang w:val="en"/>
+        </w:rPr>
+        <w:fldChar w:fldCharType="end"/>
+      </w:r>
+    </w:p>
+    <w:p>
+      <w:pPr>
+        <w:rPr>
+          <w:rFonts w:hint="default"/>
+          <w:b/>
+          <w:bCs/>
+          <w:sz w:val="21"/>
+          <w:szCs w:val="24"/>
+          <w:lang w:val="en"/>
+        </w:rPr>
+      </w:pPr>
+    </w:p>
+    <w:p>
+      <w:pPr>
+        <w:rPr>
+          <w:rFonts w:hint="default"/>
+          <w:b/>
+          <w:bCs/>
+          <w:sz w:val="24"/>
+          <w:szCs w:val="32"/>
+          <w:lang w:val="en"/>
+        </w:rPr>
+      </w:pPr>
+      <w:r>
+        <w:rPr>
+          <w:rFonts w:hint="default"/>
+          <w:b/>
+          <w:bCs/>
+          <w:sz w:val="24"/>
+          <w:szCs w:val="32"/>
+          <w:lang w:val="en"/>
+        </w:rPr>
+        <w:t>Comment</w:t>
+      </w:r>
+    </w:p>
+    <w:p>
+      <w:pPr>
+        <w:rPr>
+          <w:rFonts w:hint="default"/>
+          <w:b w:val="0"/>
+          <w:bCs w:val="0"/>
+          <w:sz w:val="21"/>
+          <w:szCs w:val="24"/>
+          <w:lang w:val="en"/>
+        </w:rPr>
+      </w:pPr>
+      <w:r>
+        <w:rPr>
+          <w:rFonts w:hint="default"/>
+          <w:b w:val="0"/>
+          <w:bCs w:val="0"/>
+          <w:sz w:val="21"/>
+          <w:szCs w:val="24"/>
+          <w:lang w:val="en"/>
+        </w:rPr>
+        <w:t>For commenting we can use # for one line of comment and for more than two lines of comment we will use “”” This one “””.</w:t>
+      </w:r>
+    </w:p>
+    <w:p>
+      <w:pPr>
+        <w:rPr>
+          <w:rFonts w:hint="default"/>
+          <w:b/>
+          <w:bCs/>
+          <w:sz w:val="21"/>
+          <w:szCs w:val="24"/>
+          <w:lang w:val="en"/>
+        </w:rPr>
+      </w:pPr>
+      <w:r>
+        <w:rPr>
+          <w:rFonts w:hint="default"/>
+          <w:b/>
+          <w:bCs/>
+          <w:sz w:val="21"/>
+          <w:szCs w:val="24"/>
+          <w:lang w:val="en"/>
+        </w:rPr>
+        <w:t>Ex:</w:t>
+      </w:r>
+    </w:p>
+    <w:p>
+      <w:pPr>
+        <w:keepNext w:val="0"/>
+        <w:keepLines w:val="0"/>
+        <w:widowControl/>
+        <w:suppressLineNumbers w:val="0"/>
+        <w:shd w:val="clear" w:fill="1E1E1E"/>
+        <w:spacing w:line="285" w:lineRule="atLeast"/>
+        <w:jc w:val="left"/>
+        <w:rPr>
+          <w:rFonts w:ascii="Droid Sans Fallback" w:hAnsi="Droid Sans Fallback" w:eastAsia="Droid Sans Fallback" w:cs="Droid Sans Fallback"/>
+          <w:b w:val="0"/>
+          <w:color w:val="D4D4D4"/>
+          <w:sz w:val="21"/>
+          <w:szCs w:val="21"/>
+        </w:rPr>
+      </w:pPr>
+      <w:r>
+        <w:rPr>
+          <w:rFonts w:hint="eastAsia" w:ascii="Droid Sans Fallback" w:hAnsi="Droid Sans Fallback" w:eastAsia="Droid Sans Fallback" w:cs="Droid Sans Fallback"/>
+          <w:b w:val="0"/>
+          <w:color w:val="CE9178"/>
+          <w:kern w:val="0"/>
+          <w:sz w:val="21"/>
+          <w:szCs w:val="21"/>
+          <w:shd w:val="clear" w:fill="1E1E1E"/>
+          <w:lang w:val="en-US" w:eastAsia="zh-CN" w:bidi="ar"/>
+        </w:rPr>
+        <w:t>"""print("hello")</w:t>
+      </w:r>
+    </w:p>
+    <w:p>
+      <w:pPr>
+        <w:keepNext w:val="0"/>
+        <w:keepLines w:val="0"/>
+        <w:widowControl/>
+        <w:suppressLineNumbers w:val="0"/>
+        <w:shd w:val="clear" w:fill="1E1E1E"/>
+        <w:spacing w:line="285" w:lineRule="atLeast"/>
+        <w:jc w:val="left"/>
+        <w:rPr>
+          <w:rFonts w:hint="eastAsia" w:ascii="Droid Sans Fallback" w:hAnsi="Droid Sans Fallback" w:eastAsia="Droid Sans Fallback" w:cs="Droid Sans Fallback"/>
+          <w:b w:val="0"/>
+          <w:color w:val="D4D4D4"/>
+          <w:sz w:val="21"/>
+          <w:szCs w:val="21"/>
+        </w:rPr>
+      </w:pPr>
+      <w:r>
+        <w:rPr>
+          <w:rFonts w:hint="eastAsia" w:ascii="Droid Sans Fallback" w:hAnsi="Droid Sans Fallback" w:eastAsia="Droid Sans Fallback" w:cs="Droid Sans Fallback"/>
+          <w:b w:val="0"/>
+          <w:color w:val="CE9178"/>
+          <w:kern w:val="0"/>
+          <w:sz w:val="21"/>
+          <w:szCs w:val="21"/>
+          <w:shd w:val="clear" w:fill="1E1E1E"/>
+          <w:lang w:val="en-US" w:eastAsia="zh-CN" w:bidi="ar"/>
+        </w:rPr>
+        <w:t>print("hello ,</w:t>
+      </w:r>
+      <w:r>
+        <w:rPr>
+          <w:rFonts w:hint="eastAsia" w:ascii="Droid Sans Fallback" w:hAnsi="Droid Sans Fallback" w:eastAsia="Droid Sans Fallback" w:cs="Droid Sans Fallback"/>
+          <w:b w:val="0"/>
+          <w:color w:val="D7BA7D"/>
+          <w:kern w:val="0"/>
+          <w:sz w:val="21"/>
+          <w:szCs w:val="21"/>
+          <w:shd w:val="clear" w:fill="1E1E1E"/>
+          <w:lang w:val="en-US" w:eastAsia="zh-CN" w:bidi="ar"/>
+        </w:rPr>
+        <w:t>\n</w:t>
+      </w:r>
+      <w:r>
+        <w:rPr>
+          <w:rFonts w:hint="eastAsia" w:ascii="Droid Sans Fallback" w:hAnsi="Droid Sans Fallback" w:eastAsia="Droid Sans Fallback" w:cs="Droid Sans Fallback"/>
+          <w:b w:val="0"/>
+          <w:color w:val="CE9178"/>
+          <w:kern w:val="0"/>
+          <w:sz w:val="21"/>
+          <w:szCs w:val="21"/>
+          <w:shd w:val="clear" w:fill="1E1E1E"/>
+          <w:lang w:val="en-US" w:eastAsia="zh-CN" w:bidi="ar"/>
+        </w:rPr>
+        <w:t>, Vinay")</w:t>
+      </w:r>
+    </w:p>
+    <w:p>
+      <w:pPr>
+        <w:keepNext w:val="0"/>
+        <w:keepLines w:val="0"/>
+        <w:widowControl/>
+        <w:suppressLineNumbers w:val="0"/>
+        <w:shd w:val="clear" w:fill="1E1E1E"/>
+        <w:spacing w:line="285" w:lineRule="atLeast"/>
+        <w:jc w:val="left"/>
+        <w:rPr>
+          <w:rFonts w:hint="eastAsia" w:ascii="Droid Sans Fallback" w:hAnsi="Droid Sans Fallback" w:eastAsia="Droid Sans Fallback" w:cs="Droid Sans Fallback"/>
+          <w:b w:val="0"/>
+          <w:color w:val="D4D4D4"/>
+          <w:sz w:val="21"/>
+          <w:szCs w:val="21"/>
+        </w:rPr>
+      </w:pPr>
+      <w:r>
+        <w:rPr>
+          <w:rFonts w:hint="eastAsia" w:ascii="Droid Sans Fallback" w:hAnsi="Droid Sans Fallback" w:eastAsia="Droid Sans Fallback" w:cs="Droid Sans Fallback"/>
+          <w:b w:val="0"/>
+          <w:color w:val="CE9178"/>
+          <w:kern w:val="0"/>
+          <w:sz w:val="21"/>
+          <w:szCs w:val="21"/>
+          <w:shd w:val="clear" w:fill="1E1E1E"/>
+          <w:lang w:val="en-US" w:eastAsia="zh-CN" w:bidi="ar"/>
+        </w:rPr>
+        <w:t>print('apple</w:t>
+      </w:r>
+      <w:r>
+        <w:rPr>
+          <w:rFonts w:hint="eastAsia" w:ascii="Droid Sans Fallback" w:hAnsi="Droid Sans Fallback" w:eastAsia="Droid Sans Fallback" w:cs="Droid Sans Fallback"/>
+          <w:b w:val="0"/>
+          <w:color w:val="D7BA7D"/>
+          <w:kern w:val="0"/>
+          <w:sz w:val="21"/>
+          <w:szCs w:val="21"/>
+          <w:shd w:val="clear" w:fill="1E1E1E"/>
+          <w:lang w:val="en-US" w:eastAsia="zh-CN" w:bidi="ar"/>
+        </w:rPr>
+        <w:t>\t\t</w:t>
+      </w:r>
+      <w:r>
+        <w:rPr>
+          <w:rFonts w:hint="eastAsia" w:ascii="Droid Sans Fallback" w:hAnsi="Droid Sans Fallback" w:eastAsia="Droid Sans Fallback" w:cs="Droid Sans Fallback"/>
+          <w:b w:val="0"/>
+          <w:color w:val="CE9178"/>
+          <w:kern w:val="0"/>
+          <w:sz w:val="21"/>
+          <w:szCs w:val="21"/>
+          <w:shd w:val="clear" w:fill="1E1E1E"/>
+          <w:lang w:val="en-US" w:eastAsia="zh-CN" w:bidi="ar"/>
+        </w:rPr>
+        <w:t>orange')"""</w:t>
+      </w:r>
+    </w:p>
+    <w:p>
+      <w:pPr>
+        <w:keepNext w:val="0"/>
+        <w:keepLines w:val="0"/>
+        <w:widowControl/>
+        <w:suppressLineNumbers w:val="0"/>
+        <w:shd w:val="clear" w:fill="1E1E1E"/>
+        <w:spacing w:line="285" w:lineRule="atLeast"/>
+        <w:jc w:val="left"/>
+        <w:rPr>
+          <w:rFonts w:hint="eastAsia" w:ascii="Droid Sans Fallback" w:hAnsi="Droid Sans Fallback" w:eastAsia="Droid Sans Fallback" w:cs="Droid Sans Fallback"/>
+          <w:b w:val="0"/>
+          <w:color w:val="D4D4D4"/>
+          <w:sz w:val="21"/>
+          <w:szCs w:val="21"/>
+        </w:rPr>
+      </w:pPr>
+    </w:p>
+    <w:p>
+      <w:pPr>
+        <w:keepNext w:val="0"/>
+        <w:keepLines w:val="0"/>
+        <w:widowControl/>
+        <w:suppressLineNumbers w:val="0"/>
+        <w:shd w:val="clear" w:fill="1E1E1E"/>
+        <w:spacing w:line="285" w:lineRule="atLeast"/>
+        <w:jc w:val="left"/>
+        <w:rPr>
+          <w:rFonts w:hint="eastAsia" w:ascii="Droid Sans Fallback" w:hAnsi="Droid Sans Fallback" w:eastAsia="Droid Sans Fallback" w:cs="Droid Sans Fallback"/>
+          <w:b w:val="0"/>
+          <w:color w:val="D4D4D4"/>
+          <w:sz w:val="21"/>
+          <w:szCs w:val="21"/>
+        </w:rPr>
+      </w:pPr>
+      <w:r>
+        <w:rPr>
+          <w:rFonts w:hint="eastAsia" w:ascii="Droid Sans Fallback" w:hAnsi="Droid Sans Fallback" w:eastAsia="Droid Sans Fallback" w:cs="Droid Sans Fallback"/>
+          <w:b w:val="0"/>
+          <w:color w:val="CE9178"/>
+          <w:kern w:val="0"/>
+          <w:sz w:val="21"/>
+          <w:szCs w:val="21"/>
+          <w:shd w:val="clear" w:fill="1E1E1E"/>
+          <w:lang w:val="en-US" w:eastAsia="zh-CN" w:bidi="ar"/>
+        </w:rPr>
+        <w:t>"""print("Hello World!</w:t>
+      </w:r>
+      <w:r>
+        <w:rPr>
+          <w:rFonts w:hint="eastAsia" w:ascii="Droid Sans Fallback" w:hAnsi="Droid Sans Fallback" w:eastAsia="Droid Sans Fallback" w:cs="Droid Sans Fallback"/>
+          <w:b w:val="0"/>
+          <w:color w:val="D7BA7D"/>
+          <w:kern w:val="0"/>
+          <w:sz w:val="21"/>
+          <w:szCs w:val="21"/>
+          <w:shd w:val="clear" w:fill="1E1E1E"/>
+          <w:lang w:val="en-US" w:eastAsia="zh-CN" w:bidi="ar"/>
+        </w:rPr>
+        <w:t>\n</w:t>
+      </w:r>
+      <w:r>
+        <w:rPr>
+          <w:rFonts w:hint="eastAsia" w:ascii="Droid Sans Fallback" w:hAnsi="Droid Sans Fallback" w:eastAsia="Droid Sans Fallback" w:cs="Droid Sans Fallback"/>
+          <w:b w:val="0"/>
+          <w:color w:val="CE9178"/>
+          <w:kern w:val="0"/>
+          <w:sz w:val="21"/>
+          <w:szCs w:val="21"/>
+          <w:shd w:val="clear" w:fill="1E1E1E"/>
+          <w:lang w:val="en-US" w:eastAsia="zh-CN" w:bidi="ar"/>
+        </w:rPr>
+        <w:t>Hello World!</w:t>
+      </w:r>
+      <w:r>
+        <w:rPr>
+          <w:rFonts w:hint="eastAsia" w:ascii="Droid Sans Fallback" w:hAnsi="Droid Sans Fallback" w:eastAsia="Droid Sans Fallback" w:cs="Droid Sans Fallback"/>
+          <w:b w:val="0"/>
+          <w:color w:val="D7BA7D"/>
+          <w:kern w:val="0"/>
+          <w:sz w:val="21"/>
+          <w:szCs w:val="21"/>
+          <w:shd w:val="clear" w:fill="1E1E1E"/>
+          <w:lang w:val="en-US" w:eastAsia="zh-CN" w:bidi="ar"/>
+        </w:rPr>
+        <w:t>\n</w:t>
+      </w:r>
+      <w:r>
+        <w:rPr>
+          <w:rFonts w:hint="eastAsia" w:ascii="Droid Sans Fallback" w:hAnsi="Droid Sans Fallback" w:eastAsia="Droid Sans Fallback" w:cs="Droid Sans Fallback"/>
+          <w:b w:val="0"/>
+          <w:color w:val="CE9178"/>
+          <w:kern w:val="0"/>
+          <w:sz w:val="21"/>
+          <w:szCs w:val="21"/>
+          <w:shd w:val="clear" w:fill="1E1E1E"/>
+          <w:lang w:val="en-US" w:eastAsia="zh-CN" w:bidi="ar"/>
+        </w:rPr>
+        <w:t>H</w:t>
+      </w:r>
+      <w:bookmarkStart w:id="0" w:name="_GoBack"/>
       <w:bookmarkEnd w:id="0"/>
+      <w:r>
+        <w:rPr>
+          <w:rFonts w:hint="eastAsia" w:ascii="Droid Sans Fallback" w:hAnsi="Droid Sans Fallback" w:eastAsia="Droid Sans Fallback" w:cs="Droid Sans Fallback"/>
+          <w:b w:val="0"/>
+          <w:color w:val="CE9178"/>
+          <w:kern w:val="0"/>
+          <w:sz w:val="21"/>
+          <w:szCs w:val="21"/>
+          <w:shd w:val="clear" w:fill="1E1E1E"/>
+          <w:lang w:val="en-US" w:eastAsia="zh-CN" w:bidi="ar"/>
+        </w:rPr>
+        <w:t>ello World!")</w:t>
+      </w:r>
+    </w:p>
+    <w:p>
+      <w:pPr>
+        <w:keepNext w:val="0"/>
+        <w:keepLines w:val="0"/>
+        <w:widowControl/>
+        <w:suppressLineNumbers w:val="0"/>
+        <w:shd w:val="clear" w:fill="1E1E1E"/>
+        <w:spacing w:line="285" w:lineRule="atLeast"/>
+        <w:jc w:val="left"/>
+        <w:rPr>
+          <w:rFonts w:hint="eastAsia" w:ascii="Droid Sans Fallback" w:hAnsi="Droid Sans Fallback" w:eastAsia="Droid Sans Fallback" w:cs="Droid Sans Fallback"/>
+          <w:b w:val="0"/>
+          <w:color w:val="D4D4D4"/>
+          <w:sz w:val="21"/>
+          <w:szCs w:val="21"/>
+        </w:rPr>
+      </w:pPr>
+      <w:r>
+        <w:rPr>
+          <w:rFonts w:hint="eastAsia" w:ascii="Droid Sans Fallback" w:hAnsi="Droid Sans Fallback" w:eastAsia="Droid Sans Fallback" w:cs="Droid Sans Fallback"/>
+          <w:b w:val="0"/>
+          <w:color w:val="CE9178"/>
+          <w:kern w:val="0"/>
+          <w:sz w:val="21"/>
+          <w:szCs w:val="21"/>
+          <w:shd w:val="clear" w:fill="1E1E1E"/>
+          <w:lang w:val="en-US" w:eastAsia="zh-CN" w:bidi="ar"/>
+        </w:rPr>
+        <w:t>print('Hello'+' Vinay')"""</w:t>
+      </w:r>
+    </w:p>
+    <w:p>
+      <w:pPr>
+        <w:keepNext w:val="0"/>
+        <w:keepLines w:val="0"/>
+        <w:widowControl/>
+        <w:suppressLineNumbers w:val="0"/>
+        <w:jc w:val="left"/>
+      </w:pPr>
+    </w:p>
+    <w:p>
+      <w:pPr>
+        <w:keepNext w:val="0"/>
+        <w:keepLines w:val="0"/>
+        <w:widowControl/>
+        <w:suppressLineNumbers w:val="0"/>
+        <w:shd w:val="clear" w:fill="1E1E1E"/>
+        <w:spacing w:line="285" w:lineRule="atLeast"/>
+        <w:jc w:val="left"/>
+        <w:rPr>
+          <w:rFonts w:hint="eastAsia" w:ascii="Droid Sans Fallback" w:hAnsi="Droid Sans Fallback" w:eastAsia="Droid Sans Fallback" w:cs="Droid Sans Fallback"/>
+          <w:b w:val="0"/>
+          <w:color w:val="D4D4D4"/>
+          <w:sz w:val="21"/>
+          <w:szCs w:val="21"/>
+        </w:rPr>
+      </w:pPr>
+      <w:r>
+        <w:rPr>
+          <w:rFonts w:hint="eastAsia" w:ascii="Droid Sans Fallback" w:hAnsi="Droid Sans Fallback" w:eastAsia="Droid Sans Fallback" w:cs="Droid Sans Fallback"/>
+          <w:b w:val="0"/>
+          <w:color w:val="6A9955"/>
+          <w:kern w:val="0"/>
+          <w:sz w:val="21"/>
+          <w:szCs w:val="21"/>
+          <w:shd w:val="clear" w:fill="1E1E1E"/>
+          <w:lang w:val="en-US" w:eastAsia="zh-CN" w:bidi="ar"/>
+        </w:rPr>
+        <w:t># Input Function</w:t>
+      </w:r>
+    </w:p>
+    <w:p>
+      <w:pPr>
+        <w:rPr>
+          <w:rFonts w:hint="default"/>
+          <w:b/>
+          <w:bCs/>
+          <w:sz w:val="21"/>
+          <w:szCs w:val="24"/>
+          <w:lang w:val="en"/>
+        </w:rPr>
+      </w:pPr>
     </w:p>
     <w:sectPr>
       <w:pgSz w:w="11906" w:h="16838"/>
@@ -1118,7 +2417,7 @@
   <w:docDefaults>
     <w:rPrDefault>
       <w:rPr>
-        <w:rFonts w:asciiTheme="minorHAnsi" w:hAnsiTheme="minorHAnsi" w:eastAsiaTheme="minorEastAsia" w:cstheme="minorBidi"/>
+        <w:rFonts w:ascii="Times New Roman" w:hAnsi="Times New Roman" w:eastAsia="SimSun" w:cs="Times New Roman"/>
       </w:rPr>
     </w:rPrDefault>
   </w:docDefaults>
@@ -1429,7 +2728,16 @@
       </w:tblCellMar>
     </w:tblPr>
   </w:style>
-  <w:style w:type="table" w:styleId="5">
+  <w:style w:type="character" w:styleId="5">
+    <w:name w:val="Hyperlink"/>
+    <w:basedOn w:val="3"/>
+    <w:uiPriority w:val="0"/>
+    <w:rPr>
+      <w:color w:val="0000FF"/>
+      <w:u w:val="single"/>
+    </w:rPr>
+  </w:style>
+  <w:style w:type="table" w:styleId="6">
     <w:name w:val="Table Grid"/>
     <w:basedOn w:val="4"/>
     <w:uiPriority w:val="0"/>

</xml_diff>

<commit_message>
added the len function in main
</commit_message>
<xml_diff>
--- a/Python.docx
+++ b/Python.docx
@@ -213,12 +213,6 @@
             <w:insideH w:val="single" w:color="auto" w:sz="4" w:space="0"/>
             <w:insideV w:val="single" w:color="auto" w:sz="4" w:space="0"/>
           </w:tblBorders>
-          <w:tblCellMar>
-            <w:top w:w="0" w:type="dxa"/>
-            <w:left w:w="108" w:type="dxa"/>
-            <w:bottom w:w="0" w:type="dxa"/>
-            <w:right w:w="108" w:type="dxa"/>
-          </w:tblCellMar>
         </w:tblPrEx>
         <w:trPr>
           <w:trHeight w:val="702" w:hRule="atLeast"/>
@@ -1359,7 +1353,9 @@
         </w:tblBorders>
         <w:tblLayout w:type="autofit"/>
         <w:tblCellMar>
+          <w:top w:w="0" w:type="dxa"/>
           <w:left w:w="108" w:type="dxa"/>
+          <w:bottom w:w="0" w:type="dxa"/>
           <w:right w:w="108" w:type="dxa"/>
         </w:tblCellMar>
       </w:tblPr>
@@ -1377,7 +1373,9 @@
             <w:insideV w:val="single" w:color="auto" w:sz="4" w:space="0"/>
           </w:tblBorders>
           <w:tblCellMar>
+            <w:top w:w="0" w:type="dxa"/>
             <w:left w:w="108" w:type="dxa"/>
+            <w:bottom w:w="0" w:type="dxa"/>
             <w:right w:w="108" w:type="dxa"/>
           </w:tblCellMar>
         </w:tblPrEx>
@@ -1446,6 +1444,1120 @@
           <w:lang w:val="en"/>
         </w:rPr>
         <w:t>Parameter Values</w:t>
+      </w:r>
+    </w:p>
+    <w:tbl>
+      <w:tblPr>
+        <w:tblStyle w:val="6"/>
+        <w:tblW w:w="0" w:type="auto"/>
+        <w:tblInd w:w="125" w:type="dxa"/>
+        <w:tblBorders>
+          <w:top w:val="single" w:color="auto" w:sz="4" w:space="0"/>
+          <w:left w:val="single" w:color="auto" w:sz="4" w:space="0"/>
+          <w:bottom w:val="single" w:color="auto" w:sz="4" w:space="0"/>
+          <w:right w:val="single" w:color="auto" w:sz="4" w:space="0"/>
+          <w:insideH w:val="single" w:color="auto" w:sz="4" w:space="0"/>
+          <w:insideV w:val="single" w:color="auto" w:sz="4" w:space="0"/>
+        </w:tblBorders>
+        <w:tblLayout w:type="autofit"/>
+        <w:tblCellMar>
+          <w:top w:w="0" w:type="dxa"/>
+          <w:left w:w="108" w:type="dxa"/>
+          <w:bottom w:w="0" w:type="dxa"/>
+          <w:right w:w="108" w:type="dxa"/>
+        </w:tblCellMar>
+      </w:tblPr>
+      <w:tblGrid>
+        <w:gridCol w:w="2295"/>
+        <w:gridCol w:w="6102"/>
+      </w:tblGrid>
+      <w:tr>
+        <w:tblPrEx>
+          <w:tblBorders>
+            <w:top w:val="single" w:color="auto" w:sz="4" w:space="0"/>
+            <w:left w:val="single" w:color="auto" w:sz="4" w:space="0"/>
+            <w:bottom w:val="single" w:color="auto" w:sz="4" w:space="0"/>
+            <w:right w:val="single" w:color="auto" w:sz="4" w:space="0"/>
+            <w:insideH w:val="single" w:color="auto" w:sz="4" w:space="0"/>
+            <w:insideV w:val="single" w:color="auto" w:sz="4" w:space="0"/>
+          </w:tblBorders>
+          <w:tblCellMar>
+            <w:top w:w="0" w:type="dxa"/>
+            <w:left w:w="108" w:type="dxa"/>
+            <w:bottom w:w="0" w:type="dxa"/>
+            <w:right w:w="108" w:type="dxa"/>
+          </w:tblCellMar>
+        </w:tblPrEx>
+        <w:tc>
+          <w:tcPr>
+            <w:tcW w:w="2295" w:type="dxa"/>
+          </w:tcPr>
+          <w:p>
+            <w:pPr>
+              <w:rPr>
+                <w:rFonts w:hint="default"/>
+                <w:b/>
+                <w:bCs/>
+                <w:sz w:val="24"/>
+                <w:szCs w:val="32"/>
+                <w:vertAlign w:val="baseline"/>
+                <w:lang w:val="en"/>
+              </w:rPr>
+            </w:pPr>
+            <w:r>
+              <w:rPr>
+                <w:rFonts w:hint="default"/>
+                <w:b/>
+                <w:bCs/>
+                <w:sz w:val="21"/>
+                <w:szCs w:val="24"/>
+                <w:vertAlign w:val="baseline"/>
+                <w:lang w:val="en"/>
+              </w:rPr>
+              <w:t>Parameter</w:t>
+            </w:r>
+          </w:p>
+        </w:tc>
+        <w:tc>
+          <w:tcPr>
+            <w:tcW w:w="6102" w:type="dxa"/>
+          </w:tcPr>
+          <w:p>
+            <w:pPr>
+              <w:rPr>
+                <w:rFonts w:hint="default"/>
+                <w:b/>
+                <w:bCs/>
+                <w:sz w:val="21"/>
+                <w:szCs w:val="24"/>
+                <w:vertAlign w:val="baseline"/>
+                <w:lang w:val="en"/>
+              </w:rPr>
+            </w:pPr>
+            <w:r>
+              <w:rPr>
+                <w:rFonts w:hint="default"/>
+                <w:b/>
+                <w:bCs/>
+                <w:sz w:val="21"/>
+                <w:szCs w:val="24"/>
+                <w:vertAlign w:val="baseline"/>
+                <w:lang w:val="en"/>
+              </w:rPr>
+              <w:t>Description</w:t>
+            </w:r>
+          </w:p>
+        </w:tc>
+      </w:tr>
+      <w:tr>
+        <w:tblPrEx>
+          <w:tblBorders>
+            <w:top w:val="single" w:color="auto" w:sz="4" w:space="0"/>
+            <w:left w:val="single" w:color="auto" w:sz="4" w:space="0"/>
+            <w:bottom w:val="single" w:color="auto" w:sz="4" w:space="0"/>
+            <w:right w:val="single" w:color="auto" w:sz="4" w:space="0"/>
+            <w:insideH w:val="single" w:color="auto" w:sz="4" w:space="0"/>
+            <w:insideV w:val="single" w:color="auto" w:sz="4" w:space="0"/>
+          </w:tblBorders>
+          <w:tblCellMar>
+            <w:top w:w="0" w:type="dxa"/>
+            <w:left w:w="108" w:type="dxa"/>
+            <w:bottom w:w="0" w:type="dxa"/>
+            <w:right w:w="108" w:type="dxa"/>
+          </w:tblCellMar>
+        </w:tblPrEx>
+        <w:tc>
+          <w:tcPr>
+            <w:tcW w:w="2295" w:type="dxa"/>
+          </w:tcPr>
+          <w:p>
+            <w:pPr>
+              <w:rPr>
+                <w:rFonts w:hint="default"/>
+                <w:b w:val="0"/>
+                <w:bCs w:val="0"/>
+                <w:sz w:val="21"/>
+                <w:szCs w:val="24"/>
+                <w:vertAlign w:val="baseline"/>
+                <w:lang w:val="en"/>
+              </w:rPr>
+            </w:pPr>
+            <w:r>
+              <w:rPr>
+                <w:rFonts w:hint="default"/>
+                <w:b w:val="0"/>
+                <w:bCs w:val="0"/>
+                <w:sz w:val="21"/>
+                <w:szCs w:val="24"/>
+                <w:vertAlign w:val="baseline"/>
+                <w:lang w:val="en"/>
+              </w:rPr>
+              <w:t>prompt</w:t>
+            </w:r>
+          </w:p>
+        </w:tc>
+        <w:tc>
+          <w:tcPr>
+            <w:tcW w:w="6102" w:type="dxa"/>
+          </w:tcPr>
+          <w:p>
+            <w:pPr>
+              <w:rPr>
+                <w:rFonts w:hint="default"/>
+                <w:b w:val="0"/>
+                <w:bCs w:val="0"/>
+                <w:sz w:val="21"/>
+                <w:szCs w:val="24"/>
+                <w:vertAlign w:val="baseline"/>
+                <w:lang w:val="en"/>
+              </w:rPr>
+            </w:pPr>
+            <w:r>
+              <w:rPr>
+                <w:rFonts w:hint="default"/>
+                <w:b w:val="0"/>
+                <w:bCs w:val="0"/>
+                <w:sz w:val="21"/>
+                <w:szCs w:val="24"/>
+                <w:vertAlign w:val="baseline"/>
+                <w:lang w:val="en"/>
+              </w:rPr>
+              <w:t>A String, representing a default message before the input.</w:t>
+            </w:r>
+          </w:p>
+        </w:tc>
+      </w:tr>
+    </w:tbl>
+    <w:p>
+      <w:pPr>
+        <w:rPr>
+          <w:rFonts w:hint="default"/>
+          <w:b/>
+          <w:bCs/>
+          <w:sz w:val="24"/>
+          <w:szCs w:val="32"/>
+          <w:lang w:val="en"/>
+        </w:rPr>
+      </w:pPr>
+    </w:p>
+    <w:p>
+      <w:pPr>
+        <w:rPr>
+          <w:rFonts w:hint="default"/>
+          <w:b/>
+          <w:bCs/>
+          <w:sz w:val="21"/>
+          <w:szCs w:val="24"/>
+          <w:lang w:val="en"/>
+        </w:rPr>
+      </w:pPr>
+      <w:r>
+        <w:rPr>
+          <w:rFonts w:hint="default"/>
+          <w:b/>
+          <w:bCs/>
+          <w:sz w:val="21"/>
+          <w:szCs w:val="24"/>
+          <w:lang w:val="en"/>
+        </w:rPr>
+        <w:t>Ex2</w:t>
+      </w:r>
+    </w:p>
+    <w:p>
+      <w:pPr>
+        <w:rPr>
+          <w:rFonts w:hint="default"/>
+          <w:b w:val="0"/>
+          <w:bCs w:val="0"/>
+          <w:sz w:val="21"/>
+          <w:szCs w:val="24"/>
+          <w:lang w:val="en"/>
+        </w:rPr>
+      </w:pPr>
+      <w:r>
+        <w:rPr>
+          <w:rFonts w:hint="default"/>
+          <w:b w:val="0"/>
+          <w:bCs w:val="0"/>
+          <w:sz w:val="21"/>
+          <w:szCs w:val="24"/>
+          <w:lang w:val="en"/>
+        </w:rPr>
+        <w:t>Another method of using the Input function and concatenation inside the print function. After finishing this input, firstly it will executes the input function which was inside of the print function and secondly this input takes a string and stores and finally this store of the string will displayed in the print function along with the message.</w:t>
+      </w:r>
+    </w:p>
+    <w:p>
+      <w:pPr>
+        <w:keepNext w:val="0"/>
+        <w:keepLines w:val="0"/>
+        <w:widowControl/>
+        <w:suppressLineNumbers w:val="0"/>
+        <w:shd w:val="clear" w:fill="1E1E1E"/>
+        <w:spacing w:line="285" w:lineRule="atLeast"/>
+        <w:ind w:firstLine="420" w:firstLineChars="0"/>
+        <w:jc w:val="left"/>
+        <w:rPr>
+          <w:rFonts w:ascii="Droid Sans Fallback" w:hAnsi="Droid Sans Fallback" w:eastAsia="Droid Sans Fallback" w:cs="Droid Sans Fallback"/>
+          <w:b w:val="0"/>
+          <w:color w:val="D4D4D4"/>
+          <w:sz w:val="21"/>
+          <w:szCs w:val="21"/>
+        </w:rPr>
+      </w:pPr>
+      <w:r>
+        <w:rPr>
+          <w:rFonts w:hint="eastAsia" w:ascii="Droid Sans Fallback" w:hAnsi="Droid Sans Fallback" w:eastAsia="Droid Sans Fallback" w:cs="Droid Sans Fallback"/>
+          <w:b w:val="0"/>
+          <w:color w:val="DCDCAA"/>
+          <w:kern w:val="0"/>
+          <w:sz w:val="21"/>
+          <w:szCs w:val="21"/>
+          <w:shd w:val="clear" w:fill="1E1E1E"/>
+          <w:lang w:val="en-US" w:eastAsia="zh-CN" w:bidi="ar"/>
+        </w:rPr>
+        <w:t>print</w:t>
+      </w:r>
+      <w:r>
+        <w:rPr>
+          <w:rFonts w:hint="eastAsia" w:ascii="Droid Sans Fallback" w:hAnsi="Droid Sans Fallback" w:eastAsia="Droid Sans Fallback" w:cs="Droid Sans Fallback"/>
+          <w:b w:val="0"/>
+          <w:color w:val="D4D4D4"/>
+          <w:kern w:val="0"/>
+          <w:sz w:val="21"/>
+          <w:szCs w:val="21"/>
+          <w:shd w:val="clear" w:fill="1E1E1E"/>
+          <w:lang w:val="en-US" w:eastAsia="zh-CN" w:bidi="ar"/>
+        </w:rPr>
+        <w:t>(</w:t>
+      </w:r>
+      <w:r>
+        <w:rPr>
+          <w:rFonts w:hint="eastAsia" w:ascii="Droid Sans Fallback" w:hAnsi="Droid Sans Fallback" w:eastAsia="Droid Sans Fallback" w:cs="Droid Sans Fallback"/>
+          <w:b w:val="0"/>
+          <w:color w:val="CE9178"/>
+          <w:kern w:val="0"/>
+          <w:sz w:val="21"/>
+          <w:szCs w:val="21"/>
+          <w:shd w:val="clear" w:fill="1E1E1E"/>
+          <w:lang w:val="en-US" w:eastAsia="zh-CN" w:bidi="ar"/>
+        </w:rPr>
+        <w:t>"Hello "</w:t>
+      </w:r>
+      <w:r>
+        <w:rPr>
+          <w:rFonts w:hint="eastAsia" w:ascii="Droid Sans Fallback" w:hAnsi="Droid Sans Fallback" w:eastAsia="Droid Sans Fallback" w:cs="Droid Sans Fallback"/>
+          <w:b w:val="0"/>
+          <w:color w:val="D4D4D4"/>
+          <w:kern w:val="0"/>
+          <w:sz w:val="21"/>
+          <w:szCs w:val="21"/>
+          <w:shd w:val="clear" w:fill="1E1E1E"/>
+          <w:lang w:val="en-US" w:eastAsia="zh-CN" w:bidi="ar"/>
+        </w:rPr>
+        <w:t>+</w:t>
+      </w:r>
+      <w:r>
+        <w:rPr>
+          <w:rFonts w:hint="eastAsia" w:ascii="Droid Sans Fallback" w:hAnsi="Droid Sans Fallback" w:eastAsia="Droid Sans Fallback" w:cs="Droid Sans Fallback"/>
+          <w:b w:val="0"/>
+          <w:color w:val="DCDCAA"/>
+          <w:kern w:val="0"/>
+          <w:sz w:val="21"/>
+          <w:szCs w:val="21"/>
+          <w:shd w:val="clear" w:fill="1E1E1E"/>
+          <w:lang w:val="en-US" w:eastAsia="zh-CN" w:bidi="ar"/>
+        </w:rPr>
+        <w:t>input</w:t>
+      </w:r>
+      <w:r>
+        <w:rPr>
+          <w:rFonts w:hint="eastAsia" w:ascii="Droid Sans Fallback" w:hAnsi="Droid Sans Fallback" w:eastAsia="Droid Sans Fallback" w:cs="Droid Sans Fallback"/>
+          <w:b w:val="0"/>
+          <w:color w:val="D4D4D4"/>
+          <w:kern w:val="0"/>
+          <w:sz w:val="21"/>
+          <w:szCs w:val="21"/>
+          <w:shd w:val="clear" w:fill="1E1E1E"/>
+          <w:lang w:val="en-US" w:eastAsia="zh-CN" w:bidi="ar"/>
+        </w:rPr>
+        <w:t>(</w:t>
+      </w:r>
+      <w:r>
+        <w:rPr>
+          <w:rFonts w:hint="eastAsia" w:ascii="Droid Sans Fallback" w:hAnsi="Droid Sans Fallback" w:eastAsia="Droid Sans Fallback" w:cs="Droid Sans Fallback"/>
+          <w:b w:val="0"/>
+          <w:color w:val="CE9178"/>
+          <w:kern w:val="0"/>
+          <w:sz w:val="21"/>
+          <w:szCs w:val="21"/>
+          <w:shd w:val="clear" w:fill="1E1E1E"/>
+          <w:lang w:val="en-US" w:eastAsia="zh-CN" w:bidi="ar"/>
+        </w:rPr>
+        <w:t>"What is your name?</w:t>
+      </w:r>
+      <w:r>
+        <w:rPr>
+          <w:rFonts w:hint="eastAsia" w:ascii="Droid Sans Fallback" w:hAnsi="Droid Sans Fallback" w:eastAsia="Droid Sans Fallback" w:cs="Droid Sans Fallback"/>
+          <w:b w:val="0"/>
+          <w:color w:val="D7BA7D"/>
+          <w:kern w:val="0"/>
+          <w:sz w:val="21"/>
+          <w:szCs w:val="21"/>
+          <w:shd w:val="clear" w:fill="1E1E1E"/>
+          <w:lang w:val="en-US" w:eastAsia="zh-CN" w:bidi="ar"/>
+        </w:rPr>
+        <w:t>\n</w:t>
+      </w:r>
+      <w:r>
+        <w:rPr>
+          <w:rFonts w:hint="eastAsia" w:ascii="Droid Sans Fallback" w:hAnsi="Droid Sans Fallback" w:eastAsia="Droid Sans Fallback" w:cs="Droid Sans Fallback"/>
+          <w:b w:val="0"/>
+          <w:color w:val="CE9178"/>
+          <w:kern w:val="0"/>
+          <w:sz w:val="21"/>
+          <w:szCs w:val="21"/>
+          <w:shd w:val="clear" w:fill="1E1E1E"/>
+          <w:lang w:val="en-US" w:eastAsia="zh-CN" w:bidi="ar"/>
+        </w:rPr>
+        <w:t>: "</w:t>
+      </w:r>
+      <w:r>
+        <w:rPr>
+          <w:rFonts w:hint="eastAsia" w:ascii="Droid Sans Fallback" w:hAnsi="Droid Sans Fallback" w:eastAsia="Droid Sans Fallback" w:cs="Droid Sans Fallback"/>
+          <w:b w:val="0"/>
+          <w:color w:val="D4D4D4"/>
+          <w:kern w:val="0"/>
+          <w:sz w:val="21"/>
+          <w:szCs w:val="21"/>
+          <w:shd w:val="clear" w:fill="1E1E1E"/>
+          <w:lang w:val="en-US" w:eastAsia="zh-CN" w:bidi="ar"/>
+        </w:rPr>
+        <w:t>))</w:t>
+      </w:r>
+    </w:p>
+    <w:p>
+      <w:pPr>
+        <w:rPr>
+          <w:rFonts w:hint="default"/>
+          <w:b/>
+          <w:bCs/>
+          <w:sz w:val="21"/>
+          <w:szCs w:val="24"/>
+          <w:lang w:val="en"/>
+        </w:rPr>
+      </w:pPr>
+      <w:r>
+        <w:rPr>
+          <w:rFonts w:hint="default"/>
+          <w:b/>
+          <w:bCs/>
+          <w:sz w:val="21"/>
+          <w:szCs w:val="24"/>
+          <w:lang w:val="en"/>
+        </w:rPr>
+        <w:t xml:space="preserve">Note: </w:t>
+      </w:r>
+      <w:r>
+        <w:rPr>
+          <w:rFonts w:hint="default"/>
+          <w:b w:val="0"/>
+          <w:bCs w:val="0"/>
+          <w:sz w:val="21"/>
+          <w:szCs w:val="24"/>
+          <w:lang w:val="en"/>
+        </w:rPr>
+        <w:t xml:space="preserve">There is one site which will help you to understand the line of the process of the code. </w:t>
+      </w:r>
+      <w:r>
+        <w:rPr>
+          <w:rFonts w:hint="default"/>
+          <w:b/>
+          <w:bCs/>
+          <w:sz w:val="21"/>
+          <w:szCs w:val="24"/>
+          <w:lang w:val="en"/>
+        </w:rPr>
+        <w:t xml:space="preserve">Web: </w:t>
+      </w:r>
+      <w:r>
+        <w:rPr>
+          <w:rFonts w:hint="default"/>
+          <w:b/>
+          <w:bCs/>
+          <w:sz w:val="21"/>
+          <w:szCs w:val="24"/>
+          <w:lang w:val="en"/>
+        </w:rPr>
+        <w:fldChar w:fldCharType="begin"/>
+      </w:r>
+      <w:r>
+        <w:rPr>
+          <w:rFonts w:hint="default"/>
+          <w:b/>
+          <w:bCs/>
+          <w:sz w:val="21"/>
+          <w:szCs w:val="24"/>
+          <w:lang w:val="en"/>
+        </w:rPr>
+        <w:instrText xml:space="preserve"> HYPERLINK "https://thonny.org/" </w:instrText>
+      </w:r>
+      <w:r>
+        <w:rPr>
+          <w:rFonts w:hint="default"/>
+          <w:b/>
+          <w:bCs/>
+          <w:sz w:val="21"/>
+          <w:szCs w:val="24"/>
+          <w:lang w:val="en"/>
+        </w:rPr>
+        <w:fldChar w:fldCharType="separate"/>
+      </w:r>
+      <w:r>
+        <w:rPr>
+          <w:rStyle w:val="5"/>
+          <w:rFonts w:hint="default"/>
+          <w:b/>
+          <w:bCs/>
+          <w:sz w:val="21"/>
+          <w:szCs w:val="24"/>
+          <w:lang w:val="en"/>
+        </w:rPr>
+        <w:t>https://thonny.org/</w:t>
+      </w:r>
+      <w:r>
+        <w:rPr>
+          <w:rFonts w:hint="default"/>
+          <w:b/>
+          <w:bCs/>
+          <w:sz w:val="21"/>
+          <w:szCs w:val="24"/>
+          <w:lang w:val="en"/>
+        </w:rPr>
+        <w:fldChar w:fldCharType="end"/>
+      </w:r>
+    </w:p>
+    <w:p>
+      <w:pPr>
+        <w:rPr>
+          <w:rFonts w:hint="default"/>
+          <w:b/>
+          <w:bCs/>
+          <w:sz w:val="21"/>
+          <w:szCs w:val="24"/>
+          <w:lang w:val="en"/>
+        </w:rPr>
+      </w:pPr>
+    </w:p>
+    <w:p>
+      <w:pPr>
+        <w:rPr>
+          <w:rFonts w:hint="default"/>
+          <w:b/>
+          <w:bCs/>
+          <w:sz w:val="24"/>
+          <w:szCs w:val="32"/>
+          <w:lang w:val="en"/>
+        </w:rPr>
+      </w:pPr>
+      <w:r>
+        <w:rPr>
+          <w:rFonts w:hint="default"/>
+          <w:b/>
+          <w:bCs/>
+          <w:sz w:val="24"/>
+          <w:szCs w:val="32"/>
+          <w:lang w:val="en"/>
+        </w:rPr>
+        <w:t>Comment</w:t>
+      </w:r>
+    </w:p>
+    <w:p>
+      <w:pPr>
+        <w:rPr>
+          <w:rFonts w:hint="default"/>
+          <w:b w:val="0"/>
+          <w:bCs w:val="0"/>
+          <w:sz w:val="21"/>
+          <w:szCs w:val="24"/>
+          <w:lang w:val="en"/>
+        </w:rPr>
+      </w:pPr>
+      <w:r>
+        <w:rPr>
+          <w:rFonts w:hint="default"/>
+          <w:b w:val="0"/>
+          <w:bCs w:val="0"/>
+          <w:sz w:val="21"/>
+          <w:szCs w:val="24"/>
+          <w:lang w:val="en"/>
+        </w:rPr>
+        <w:t>For commenting we can use # for one line of comment and for more than two lines of comment we will use “”” This one “””.</w:t>
+      </w:r>
+    </w:p>
+    <w:p>
+      <w:pPr>
+        <w:rPr>
+          <w:rFonts w:hint="default"/>
+          <w:b/>
+          <w:bCs/>
+          <w:sz w:val="21"/>
+          <w:szCs w:val="24"/>
+          <w:lang w:val="en"/>
+        </w:rPr>
+      </w:pPr>
+      <w:r>
+        <w:rPr>
+          <w:rFonts w:hint="default"/>
+          <w:b/>
+          <w:bCs/>
+          <w:sz w:val="21"/>
+          <w:szCs w:val="24"/>
+          <w:lang w:val="en"/>
+        </w:rPr>
+        <w:t>Ex:</w:t>
+      </w:r>
+    </w:p>
+    <w:p>
+      <w:pPr>
+        <w:keepNext w:val="0"/>
+        <w:keepLines w:val="0"/>
+        <w:widowControl/>
+        <w:suppressLineNumbers w:val="0"/>
+        <w:shd w:val="clear" w:fill="1E1E1E"/>
+        <w:spacing w:line="285" w:lineRule="atLeast"/>
+        <w:ind w:firstLine="420" w:firstLineChars="0"/>
+        <w:jc w:val="left"/>
+        <w:rPr>
+          <w:rFonts w:ascii="Droid Sans Fallback" w:hAnsi="Droid Sans Fallback" w:eastAsia="Droid Sans Fallback" w:cs="Droid Sans Fallback"/>
+          <w:b w:val="0"/>
+          <w:color w:val="D4D4D4"/>
+          <w:sz w:val="21"/>
+          <w:szCs w:val="21"/>
+        </w:rPr>
+      </w:pPr>
+      <w:r>
+        <w:rPr>
+          <w:rFonts w:hint="eastAsia" w:ascii="Droid Sans Fallback" w:hAnsi="Droid Sans Fallback" w:eastAsia="Droid Sans Fallback" w:cs="Droid Sans Fallback"/>
+          <w:b w:val="0"/>
+          <w:color w:val="CE9178"/>
+          <w:kern w:val="0"/>
+          <w:sz w:val="21"/>
+          <w:szCs w:val="21"/>
+          <w:shd w:val="clear" w:fill="1E1E1E"/>
+          <w:lang w:val="en-US" w:eastAsia="zh-CN" w:bidi="ar"/>
+        </w:rPr>
+        <w:t>"""print("hello")</w:t>
+      </w:r>
+    </w:p>
+    <w:p>
+      <w:pPr>
+        <w:keepNext w:val="0"/>
+        <w:keepLines w:val="0"/>
+        <w:widowControl/>
+        <w:suppressLineNumbers w:val="0"/>
+        <w:shd w:val="clear" w:fill="1E1E1E"/>
+        <w:spacing w:line="285" w:lineRule="atLeast"/>
+        <w:ind w:firstLine="420" w:firstLineChars="0"/>
+        <w:jc w:val="left"/>
+        <w:rPr>
+          <w:rFonts w:hint="eastAsia" w:ascii="Droid Sans Fallback" w:hAnsi="Droid Sans Fallback" w:eastAsia="Droid Sans Fallback" w:cs="Droid Sans Fallback"/>
+          <w:b w:val="0"/>
+          <w:color w:val="D4D4D4"/>
+          <w:sz w:val="21"/>
+          <w:szCs w:val="21"/>
+        </w:rPr>
+      </w:pPr>
+      <w:r>
+        <w:rPr>
+          <w:rFonts w:hint="eastAsia" w:ascii="Droid Sans Fallback" w:hAnsi="Droid Sans Fallback" w:eastAsia="Droid Sans Fallback" w:cs="Droid Sans Fallback"/>
+          <w:b w:val="0"/>
+          <w:color w:val="CE9178"/>
+          <w:kern w:val="0"/>
+          <w:sz w:val="21"/>
+          <w:szCs w:val="21"/>
+          <w:shd w:val="clear" w:fill="1E1E1E"/>
+          <w:lang w:val="en-US" w:eastAsia="zh-CN" w:bidi="ar"/>
+        </w:rPr>
+        <w:t>print("hello ,</w:t>
+      </w:r>
+      <w:r>
+        <w:rPr>
+          <w:rFonts w:hint="eastAsia" w:ascii="Droid Sans Fallback" w:hAnsi="Droid Sans Fallback" w:eastAsia="Droid Sans Fallback" w:cs="Droid Sans Fallback"/>
+          <w:b w:val="0"/>
+          <w:color w:val="D7BA7D"/>
+          <w:kern w:val="0"/>
+          <w:sz w:val="21"/>
+          <w:szCs w:val="21"/>
+          <w:shd w:val="clear" w:fill="1E1E1E"/>
+          <w:lang w:val="en-US" w:eastAsia="zh-CN" w:bidi="ar"/>
+        </w:rPr>
+        <w:t>\n</w:t>
+      </w:r>
+      <w:r>
+        <w:rPr>
+          <w:rFonts w:hint="eastAsia" w:ascii="Droid Sans Fallback" w:hAnsi="Droid Sans Fallback" w:eastAsia="Droid Sans Fallback" w:cs="Droid Sans Fallback"/>
+          <w:b w:val="0"/>
+          <w:color w:val="CE9178"/>
+          <w:kern w:val="0"/>
+          <w:sz w:val="21"/>
+          <w:szCs w:val="21"/>
+          <w:shd w:val="clear" w:fill="1E1E1E"/>
+          <w:lang w:val="en-US" w:eastAsia="zh-CN" w:bidi="ar"/>
+        </w:rPr>
+        <w:t>, Vinay")</w:t>
+      </w:r>
+    </w:p>
+    <w:p>
+      <w:pPr>
+        <w:keepNext w:val="0"/>
+        <w:keepLines w:val="0"/>
+        <w:widowControl/>
+        <w:suppressLineNumbers w:val="0"/>
+        <w:shd w:val="clear" w:fill="1E1E1E"/>
+        <w:spacing w:line="285" w:lineRule="atLeast"/>
+        <w:ind w:firstLine="420" w:firstLineChars="0"/>
+        <w:jc w:val="left"/>
+        <w:rPr>
+          <w:rFonts w:hint="eastAsia" w:ascii="Droid Sans Fallback" w:hAnsi="Droid Sans Fallback" w:eastAsia="Droid Sans Fallback" w:cs="Droid Sans Fallback"/>
+          <w:b w:val="0"/>
+          <w:color w:val="D4D4D4"/>
+          <w:sz w:val="21"/>
+          <w:szCs w:val="21"/>
+        </w:rPr>
+      </w:pPr>
+      <w:r>
+        <w:rPr>
+          <w:rFonts w:hint="eastAsia" w:ascii="Droid Sans Fallback" w:hAnsi="Droid Sans Fallback" w:eastAsia="Droid Sans Fallback" w:cs="Droid Sans Fallback"/>
+          <w:b w:val="0"/>
+          <w:color w:val="CE9178"/>
+          <w:kern w:val="0"/>
+          <w:sz w:val="21"/>
+          <w:szCs w:val="21"/>
+          <w:shd w:val="clear" w:fill="1E1E1E"/>
+          <w:lang w:val="en-US" w:eastAsia="zh-CN" w:bidi="ar"/>
+        </w:rPr>
+        <w:t>print('apple</w:t>
+      </w:r>
+      <w:r>
+        <w:rPr>
+          <w:rFonts w:hint="eastAsia" w:ascii="Droid Sans Fallback" w:hAnsi="Droid Sans Fallback" w:eastAsia="Droid Sans Fallback" w:cs="Droid Sans Fallback"/>
+          <w:b w:val="0"/>
+          <w:color w:val="D7BA7D"/>
+          <w:kern w:val="0"/>
+          <w:sz w:val="21"/>
+          <w:szCs w:val="21"/>
+          <w:shd w:val="clear" w:fill="1E1E1E"/>
+          <w:lang w:val="en-US" w:eastAsia="zh-CN" w:bidi="ar"/>
+        </w:rPr>
+        <w:t>\t\t</w:t>
+      </w:r>
+      <w:r>
+        <w:rPr>
+          <w:rFonts w:hint="eastAsia" w:ascii="Droid Sans Fallback" w:hAnsi="Droid Sans Fallback" w:eastAsia="Droid Sans Fallback" w:cs="Droid Sans Fallback"/>
+          <w:b w:val="0"/>
+          <w:color w:val="CE9178"/>
+          <w:kern w:val="0"/>
+          <w:sz w:val="21"/>
+          <w:szCs w:val="21"/>
+          <w:shd w:val="clear" w:fill="1E1E1E"/>
+          <w:lang w:val="en-US" w:eastAsia="zh-CN" w:bidi="ar"/>
+        </w:rPr>
+        <w:t>orange')"""</w:t>
+      </w:r>
+    </w:p>
+    <w:p>
+      <w:pPr>
+        <w:keepNext w:val="0"/>
+        <w:keepLines w:val="0"/>
+        <w:widowControl/>
+        <w:suppressLineNumbers w:val="0"/>
+        <w:shd w:val="clear" w:fill="1E1E1E"/>
+        <w:spacing w:line="285" w:lineRule="atLeast"/>
+        <w:ind w:firstLine="420" w:firstLineChars="0"/>
+        <w:jc w:val="left"/>
+        <w:rPr>
+          <w:rFonts w:hint="eastAsia" w:ascii="Droid Sans Fallback" w:hAnsi="Droid Sans Fallback" w:eastAsia="Droid Sans Fallback" w:cs="Droid Sans Fallback"/>
+          <w:b w:val="0"/>
+          <w:color w:val="D4D4D4"/>
+          <w:sz w:val="21"/>
+          <w:szCs w:val="21"/>
+        </w:rPr>
+      </w:pPr>
+    </w:p>
+    <w:p>
+      <w:pPr>
+        <w:keepNext w:val="0"/>
+        <w:keepLines w:val="0"/>
+        <w:widowControl/>
+        <w:suppressLineNumbers w:val="0"/>
+        <w:shd w:val="clear" w:fill="1E1E1E"/>
+        <w:spacing w:line="285" w:lineRule="atLeast"/>
+        <w:ind w:firstLine="420" w:firstLineChars="0"/>
+        <w:jc w:val="left"/>
+        <w:rPr>
+          <w:rFonts w:hint="eastAsia" w:ascii="Droid Sans Fallback" w:hAnsi="Droid Sans Fallback" w:eastAsia="Droid Sans Fallback" w:cs="Droid Sans Fallback"/>
+          <w:b w:val="0"/>
+          <w:color w:val="D4D4D4"/>
+          <w:sz w:val="21"/>
+          <w:szCs w:val="21"/>
+        </w:rPr>
+      </w:pPr>
+      <w:r>
+        <w:rPr>
+          <w:rFonts w:hint="eastAsia" w:ascii="Droid Sans Fallback" w:hAnsi="Droid Sans Fallback" w:eastAsia="Droid Sans Fallback" w:cs="Droid Sans Fallback"/>
+          <w:b w:val="0"/>
+          <w:color w:val="CE9178"/>
+          <w:kern w:val="0"/>
+          <w:sz w:val="21"/>
+          <w:szCs w:val="21"/>
+          <w:shd w:val="clear" w:fill="1E1E1E"/>
+          <w:lang w:val="en-US" w:eastAsia="zh-CN" w:bidi="ar"/>
+        </w:rPr>
+        <w:t>"""print("Hello World!</w:t>
+      </w:r>
+      <w:r>
+        <w:rPr>
+          <w:rFonts w:hint="eastAsia" w:ascii="Droid Sans Fallback" w:hAnsi="Droid Sans Fallback" w:eastAsia="Droid Sans Fallback" w:cs="Droid Sans Fallback"/>
+          <w:b w:val="0"/>
+          <w:color w:val="D7BA7D"/>
+          <w:kern w:val="0"/>
+          <w:sz w:val="21"/>
+          <w:szCs w:val="21"/>
+          <w:shd w:val="clear" w:fill="1E1E1E"/>
+          <w:lang w:val="en-US" w:eastAsia="zh-CN" w:bidi="ar"/>
+        </w:rPr>
+        <w:t>\n</w:t>
+      </w:r>
+      <w:r>
+        <w:rPr>
+          <w:rFonts w:hint="eastAsia" w:ascii="Droid Sans Fallback" w:hAnsi="Droid Sans Fallback" w:eastAsia="Droid Sans Fallback" w:cs="Droid Sans Fallback"/>
+          <w:b w:val="0"/>
+          <w:color w:val="CE9178"/>
+          <w:kern w:val="0"/>
+          <w:sz w:val="21"/>
+          <w:szCs w:val="21"/>
+          <w:shd w:val="clear" w:fill="1E1E1E"/>
+          <w:lang w:val="en-US" w:eastAsia="zh-CN" w:bidi="ar"/>
+        </w:rPr>
+        <w:t>Hello World!</w:t>
+      </w:r>
+      <w:r>
+        <w:rPr>
+          <w:rFonts w:hint="eastAsia" w:ascii="Droid Sans Fallback" w:hAnsi="Droid Sans Fallback" w:eastAsia="Droid Sans Fallback" w:cs="Droid Sans Fallback"/>
+          <w:b w:val="0"/>
+          <w:color w:val="D7BA7D"/>
+          <w:kern w:val="0"/>
+          <w:sz w:val="21"/>
+          <w:szCs w:val="21"/>
+          <w:shd w:val="clear" w:fill="1E1E1E"/>
+          <w:lang w:val="en-US" w:eastAsia="zh-CN" w:bidi="ar"/>
+        </w:rPr>
+        <w:t>\n</w:t>
+      </w:r>
+      <w:r>
+        <w:rPr>
+          <w:rFonts w:hint="eastAsia" w:ascii="Droid Sans Fallback" w:hAnsi="Droid Sans Fallback" w:eastAsia="Droid Sans Fallback" w:cs="Droid Sans Fallback"/>
+          <w:b w:val="0"/>
+          <w:color w:val="CE9178"/>
+          <w:kern w:val="0"/>
+          <w:sz w:val="21"/>
+          <w:szCs w:val="21"/>
+          <w:shd w:val="clear" w:fill="1E1E1E"/>
+          <w:lang w:val="en-US" w:eastAsia="zh-CN" w:bidi="ar"/>
+        </w:rPr>
+        <w:t>Hello World!")</w:t>
+      </w:r>
+    </w:p>
+    <w:p>
+      <w:pPr>
+        <w:keepNext w:val="0"/>
+        <w:keepLines w:val="0"/>
+        <w:widowControl/>
+        <w:suppressLineNumbers w:val="0"/>
+        <w:shd w:val="clear" w:fill="1E1E1E"/>
+        <w:spacing w:line="285" w:lineRule="atLeast"/>
+        <w:ind w:firstLine="420" w:firstLineChars="0"/>
+        <w:jc w:val="left"/>
+        <w:rPr>
+          <w:rFonts w:hint="eastAsia" w:ascii="Droid Sans Fallback" w:hAnsi="Droid Sans Fallback" w:eastAsia="Droid Sans Fallback" w:cs="Droid Sans Fallback"/>
+          <w:b w:val="0"/>
+          <w:color w:val="D4D4D4"/>
+          <w:sz w:val="21"/>
+          <w:szCs w:val="21"/>
+        </w:rPr>
+      </w:pPr>
+      <w:r>
+        <w:rPr>
+          <w:rFonts w:hint="eastAsia" w:ascii="Droid Sans Fallback" w:hAnsi="Droid Sans Fallback" w:eastAsia="Droid Sans Fallback" w:cs="Droid Sans Fallback"/>
+          <w:b w:val="0"/>
+          <w:color w:val="CE9178"/>
+          <w:kern w:val="0"/>
+          <w:sz w:val="21"/>
+          <w:szCs w:val="21"/>
+          <w:shd w:val="clear" w:fill="1E1E1E"/>
+          <w:lang w:val="en-US" w:eastAsia="zh-CN" w:bidi="ar"/>
+        </w:rPr>
+        <w:t>print('Hello'+' Vinay')"""</w:t>
+      </w:r>
+    </w:p>
+    <w:p>
+      <w:pPr>
+        <w:keepNext w:val="0"/>
+        <w:keepLines w:val="0"/>
+        <w:widowControl/>
+        <w:suppressLineNumbers w:val="0"/>
+        <w:jc w:val="left"/>
+      </w:pPr>
+    </w:p>
+    <w:p>
+      <w:pPr>
+        <w:keepNext w:val="0"/>
+        <w:keepLines w:val="0"/>
+        <w:widowControl/>
+        <w:suppressLineNumbers w:val="0"/>
+        <w:shd w:val="clear" w:fill="1E1E1E"/>
+        <w:spacing w:line="285" w:lineRule="atLeast"/>
+        <w:ind w:firstLine="420" w:firstLineChars="0"/>
+        <w:jc w:val="left"/>
+        <w:rPr>
+          <w:rFonts w:hint="eastAsia" w:ascii="Droid Sans Fallback" w:hAnsi="Droid Sans Fallback" w:eastAsia="Droid Sans Fallback" w:cs="Droid Sans Fallback"/>
+          <w:b w:val="0"/>
+          <w:color w:val="D4D4D4"/>
+          <w:sz w:val="21"/>
+          <w:szCs w:val="21"/>
+        </w:rPr>
+      </w:pPr>
+      <w:r>
+        <w:rPr>
+          <w:rFonts w:hint="eastAsia" w:ascii="Droid Sans Fallback" w:hAnsi="Droid Sans Fallback" w:eastAsia="Droid Sans Fallback" w:cs="Droid Sans Fallback"/>
+          <w:b w:val="0"/>
+          <w:color w:val="6A9955"/>
+          <w:kern w:val="0"/>
+          <w:sz w:val="21"/>
+          <w:szCs w:val="21"/>
+          <w:shd w:val="clear" w:fill="1E1E1E"/>
+          <w:lang w:val="en-US" w:eastAsia="zh-CN" w:bidi="ar"/>
+        </w:rPr>
+        <w:t># Input Function</w:t>
+      </w:r>
+    </w:p>
+    <w:p>
+      <w:pPr>
+        <w:rPr>
+          <w:rFonts w:hint="default"/>
+          <w:b/>
+          <w:bCs/>
+          <w:sz w:val="21"/>
+          <w:szCs w:val="24"/>
+          <w:lang w:val="en"/>
+        </w:rPr>
+      </w:pPr>
+    </w:p>
+    <w:p>
+      <w:pPr>
+        <w:rPr>
+          <w:rFonts w:hint="default"/>
+          <w:b/>
+          <w:bCs/>
+          <w:sz w:val="24"/>
+          <w:szCs w:val="32"/>
+          <w:lang w:val="en"/>
+        </w:rPr>
+      </w:pPr>
+      <w:r>
+        <w:rPr>
+          <w:rFonts w:hint="default"/>
+          <w:b/>
+          <w:bCs/>
+          <w:sz w:val="24"/>
+          <w:szCs w:val="32"/>
+          <w:lang w:val="en"/>
+        </w:rPr>
+        <w:t>Additional Info</w:t>
+      </w:r>
+    </w:p>
+    <w:p>
+      <w:pPr>
+        <w:rPr>
+          <w:rFonts w:hint="default"/>
+          <w:b w:val="0"/>
+          <w:bCs w:val="0"/>
+          <w:sz w:val="21"/>
+          <w:szCs w:val="24"/>
+          <w:lang w:val="en"/>
+        </w:rPr>
+      </w:pPr>
+      <w:r>
+        <w:rPr>
+          <w:rFonts w:hint="default"/>
+          <w:b w:val="0"/>
+          <w:bCs w:val="0"/>
+          <w:sz w:val="21"/>
+          <w:szCs w:val="24"/>
+          <w:lang w:val="en"/>
+        </w:rPr>
+        <w:t>In addition to input function and also from quiz I had learned that the length of the string. However I’m unable to add the string and the result of the input length, its because of input length is not but a int(integer). So I cleared this typo while looked into the error message, it says TypeError: can only concatenate str (not "int") to str.</w:t>
+      </w:r>
+    </w:p>
+    <w:p>
+      <w:pPr>
+        <w:rPr>
+          <w:rFonts w:hint="default"/>
+          <w:b/>
+          <w:bCs/>
+          <w:sz w:val="28"/>
+          <w:szCs w:val="36"/>
+          <w:lang w:val="en"/>
+        </w:rPr>
+      </w:pPr>
+      <w:r>
+        <w:rPr>
+          <w:rFonts w:hint="default"/>
+          <w:b/>
+          <w:bCs/>
+          <w:sz w:val="28"/>
+          <w:szCs w:val="36"/>
+          <w:lang w:val="en"/>
+        </w:rPr>
+        <w:t>len() function</w:t>
+      </w:r>
+    </w:p>
+    <w:p>
+      <w:pPr>
+        <w:rPr>
+          <w:rFonts w:hint="default"/>
+          <w:b/>
+          <w:bCs/>
+          <w:sz w:val="22"/>
+          <w:szCs w:val="28"/>
+          <w:lang w:val="en"/>
+        </w:rPr>
+      </w:pPr>
+      <w:r>
+        <w:rPr>
+          <w:rFonts w:hint="default"/>
+          <w:b/>
+          <w:bCs/>
+          <w:sz w:val="22"/>
+          <w:szCs w:val="28"/>
+          <w:lang w:val="en"/>
+        </w:rPr>
+        <w:t>Def</w:t>
+      </w:r>
+    </w:p>
+    <w:p>
+      <w:pPr>
+        <w:rPr>
+          <w:rFonts w:hint="default"/>
+          <w:b w:val="0"/>
+          <w:bCs w:val="0"/>
+          <w:sz w:val="21"/>
+          <w:szCs w:val="24"/>
+          <w:lang w:val="en"/>
+        </w:rPr>
+      </w:pPr>
+      <w:r>
+        <w:rPr>
+          <w:rFonts w:hint="default"/>
+          <w:b w:val="0"/>
+          <w:bCs w:val="0"/>
+          <w:sz w:val="21"/>
+          <w:szCs w:val="24"/>
+          <w:lang w:val="en"/>
+        </w:rPr>
+        <w:t xml:space="preserve">The </w:t>
+      </w:r>
+      <w:r>
+        <w:rPr>
+          <w:rFonts w:hint="default"/>
+          <w:b w:val="0"/>
+          <w:bCs w:val="0"/>
+          <w:color w:val="FF0000"/>
+          <w:sz w:val="21"/>
+          <w:szCs w:val="24"/>
+          <w:lang w:val="en"/>
+        </w:rPr>
+        <w:t>len ()</w:t>
+      </w:r>
+      <w:r>
+        <w:rPr>
+          <w:rFonts w:hint="default"/>
+          <w:b w:val="0"/>
+          <w:bCs w:val="0"/>
+          <w:sz w:val="21"/>
+          <w:szCs w:val="24"/>
+          <w:lang w:val="en"/>
+        </w:rPr>
+        <w:t xml:space="preserve"> function returns the number of items in an object.</w:t>
+      </w:r>
+    </w:p>
+    <w:p>
+      <w:pPr>
+        <w:rPr>
+          <w:rFonts w:hint="default"/>
+          <w:b w:val="0"/>
+          <w:bCs w:val="0"/>
+          <w:sz w:val="21"/>
+          <w:szCs w:val="24"/>
+          <w:lang w:val="en"/>
+        </w:rPr>
+      </w:pPr>
+      <w:r>
+        <w:rPr>
+          <w:rFonts w:hint="default"/>
+          <w:b w:val="0"/>
+          <w:bCs w:val="0"/>
+          <w:sz w:val="21"/>
+          <w:szCs w:val="24"/>
+          <w:lang w:val="en"/>
+        </w:rPr>
+        <w:t xml:space="preserve">When the object is a string, the </w:t>
+      </w:r>
+      <w:r>
+        <w:rPr>
+          <w:rFonts w:hint="default"/>
+          <w:b w:val="0"/>
+          <w:bCs w:val="0"/>
+          <w:color w:val="FF0000"/>
+          <w:sz w:val="21"/>
+          <w:szCs w:val="24"/>
+          <w:lang w:val="en"/>
+        </w:rPr>
+        <w:t>len ()</w:t>
+      </w:r>
+      <w:r>
+        <w:rPr>
+          <w:rFonts w:hint="default"/>
+          <w:b w:val="0"/>
+          <w:bCs w:val="0"/>
+          <w:sz w:val="21"/>
+          <w:szCs w:val="24"/>
+          <w:lang w:val="en"/>
+        </w:rPr>
+        <w:t xml:space="preserve"> function returns the number of characters in the string.</w:t>
+      </w:r>
+    </w:p>
+    <w:p>
+      <w:pPr>
+        <w:rPr>
+          <w:rFonts w:hint="default"/>
+          <w:b/>
+          <w:bCs/>
+          <w:sz w:val="24"/>
+          <w:szCs w:val="32"/>
+          <w:lang w:val="en"/>
+        </w:rPr>
+      </w:pPr>
+      <w:r>
+        <w:rPr>
+          <w:rFonts w:hint="default"/>
+          <w:b/>
+          <w:bCs/>
+          <w:sz w:val="24"/>
+          <w:szCs w:val="32"/>
+          <w:lang w:val="en"/>
+        </w:rPr>
+        <w:t>Syntax</w:t>
       </w:r>
     </w:p>
     <w:tbl>
@@ -1468,8 +2580,7 @@
         </w:tblCellMar>
       </w:tblPr>
       <w:tblGrid>
-        <w:gridCol w:w="2295"/>
-        <w:gridCol w:w="6102"/>
+        <w:gridCol w:w="8397"/>
       </w:tblGrid>
       <w:tr>
         <w:tblPrEx>
@@ -1481,21 +2592,142 @@
             <w:insideH w:val="single" w:color="auto" w:sz="4" w:space="0"/>
             <w:insideV w:val="single" w:color="auto" w:sz="4" w:space="0"/>
           </w:tblBorders>
-          <w:tblCellMar>
-            <w:left w:w="108" w:type="dxa"/>
-            <w:right w:w="108" w:type="dxa"/>
-          </w:tblCellMar>
         </w:tblPrEx>
         <w:tc>
           <w:tcPr>
-            <w:tcW w:w="2295" w:type="dxa"/>
+            <w:tcW w:w="8397" w:type="dxa"/>
           </w:tcPr>
           <w:p>
             <w:pPr>
               <w:rPr>
                 <w:rFonts w:hint="default"/>
-                <w:b/>
-                <w:bCs/>
+                <w:b w:val="0"/>
+                <w:bCs w:val="0"/>
+                <w:sz w:val="24"/>
+                <w:szCs w:val="32"/>
+                <w:vertAlign w:val="baseline"/>
+                <w:lang w:val="en"/>
+              </w:rPr>
+            </w:pPr>
+            <w:r>
+              <w:rPr>
+                <w:rFonts w:hint="default"/>
+                <w:b w:val="0"/>
+                <w:bCs w:val="0"/>
+                <w:sz w:val="21"/>
+                <w:szCs w:val="24"/>
+                <w:vertAlign w:val="baseline"/>
+                <w:lang w:val="en"/>
+              </w:rPr>
+              <w:t>len(object)</w:t>
+            </w:r>
+          </w:p>
+        </w:tc>
+      </w:tr>
+    </w:tbl>
+    <w:p>
+      <w:pPr>
+        <w:rPr>
+          <w:rFonts w:hint="default"/>
+          <w:b/>
+          <w:bCs/>
+          <w:sz w:val="24"/>
+          <w:szCs w:val="32"/>
+          <w:lang w:val="en"/>
+        </w:rPr>
+      </w:pPr>
+    </w:p>
+    <w:p>
+      <w:pPr>
+        <w:rPr>
+          <w:rFonts w:hint="default"/>
+          <w:b/>
+          <w:bCs/>
+          <w:sz w:val="24"/>
+          <w:szCs w:val="32"/>
+          <w:lang w:val="en"/>
+        </w:rPr>
+      </w:pPr>
+    </w:p>
+    <w:p>
+      <w:pPr>
+        <w:rPr>
+          <w:rFonts w:hint="default"/>
+          <w:b/>
+          <w:bCs/>
+          <w:sz w:val="24"/>
+          <w:szCs w:val="32"/>
+          <w:lang w:val="en"/>
+        </w:rPr>
+      </w:pPr>
+    </w:p>
+    <w:p>
+      <w:pPr>
+        <w:rPr>
+          <w:rFonts w:hint="default"/>
+          <w:b/>
+          <w:bCs/>
+          <w:sz w:val="24"/>
+          <w:szCs w:val="32"/>
+          <w:lang w:val="en"/>
+        </w:rPr>
+      </w:pPr>
+      <w:r>
+        <w:rPr>
+          <w:rFonts w:hint="default"/>
+          <w:b/>
+          <w:bCs/>
+          <w:sz w:val="24"/>
+          <w:szCs w:val="32"/>
+          <w:lang w:val="en"/>
+        </w:rPr>
+        <w:t>Parameter Values</w:t>
+      </w:r>
+    </w:p>
+    <w:tbl>
+      <w:tblPr>
+        <w:tblStyle w:val="6"/>
+        <w:tblW w:w="0" w:type="auto"/>
+        <w:tblInd w:w="95" w:type="dxa"/>
+        <w:tblBorders>
+          <w:top w:val="single" w:color="auto" w:sz="4" w:space="0"/>
+          <w:left w:val="single" w:color="auto" w:sz="4" w:space="0"/>
+          <w:bottom w:val="single" w:color="auto" w:sz="4" w:space="0"/>
+          <w:right w:val="single" w:color="auto" w:sz="4" w:space="0"/>
+          <w:insideH w:val="single" w:color="auto" w:sz="4" w:space="0"/>
+          <w:insideV w:val="single" w:color="auto" w:sz="4" w:space="0"/>
+        </w:tblBorders>
+        <w:tblLayout w:type="autofit"/>
+        <w:tblCellMar>
+          <w:left w:w="108" w:type="dxa"/>
+          <w:right w:w="108" w:type="dxa"/>
+        </w:tblCellMar>
+      </w:tblPr>
+      <w:tblGrid>
+        <w:gridCol w:w="2085"/>
+        <w:gridCol w:w="6342"/>
+      </w:tblGrid>
+      <w:tr>
+        <w:tblPrEx>
+          <w:tblBorders>
+            <w:top w:val="single" w:color="auto" w:sz="4" w:space="0"/>
+            <w:left w:val="single" w:color="auto" w:sz="4" w:space="0"/>
+            <w:bottom w:val="single" w:color="auto" w:sz="4" w:space="0"/>
+            <w:right w:val="single" w:color="auto" w:sz="4" w:space="0"/>
+            <w:insideH w:val="single" w:color="auto" w:sz="4" w:space="0"/>
+            <w:insideV w:val="single" w:color="auto" w:sz="4" w:space="0"/>
+          </w:tblBorders>
+        </w:tblPrEx>
+        <w:tc>
+          <w:tcPr>
+            <w:tcW w:w="2085" w:type="dxa"/>
+          </w:tcPr>
+          <w:p>
+            <w:pPr>
+              <w:rPr>
+                <w:rFonts w:hint="default"/>
+                <w:b w:val="0"/>
+                <w:bCs w:val="0"/>
                 <w:sz w:val="24"/>
                 <w:szCs w:val="32"/>
                 <w:vertAlign w:val="baseline"/>
@@ -1518,16 +2750,16 @@
         </w:tc>
         <w:tc>
           <w:tcPr>
-            <w:tcW w:w="6102" w:type="dxa"/>
+            <w:tcW w:w="6342" w:type="dxa"/>
           </w:tcPr>
           <w:p>
             <w:pPr>
               <w:rPr>
                 <w:rFonts w:hint="default"/>
-                <w:b/>
-                <w:bCs/>
-                <w:sz w:val="21"/>
-                <w:szCs w:val="24"/>
+                <w:b w:val="0"/>
+                <w:bCs w:val="0"/>
+                <w:sz w:val="24"/>
+                <w:szCs w:val="32"/>
                 <w:vertAlign w:val="baseline"/>
                 <w:lang w:val="en"/>
               </w:rPr>
@@ -1560,7 +2792,7 @@
         </w:tblPrEx>
         <w:tc>
           <w:tcPr>
-            <w:tcW w:w="2295" w:type="dxa"/>
+            <w:tcW w:w="2085" w:type="dxa"/>
           </w:tcPr>
           <w:p>
             <w:pPr>
@@ -1568,8 +2800,8 @@
                 <w:rFonts w:hint="default"/>
                 <w:b w:val="0"/>
                 <w:bCs w:val="0"/>
-                <w:sz w:val="21"/>
-                <w:szCs w:val="24"/>
+                <w:sz w:val="24"/>
+                <w:szCs w:val="32"/>
                 <w:vertAlign w:val="baseline"/>
                 <w:lang w:val="en"/>
               </w:rPr>
@@ -1579,18 +2811,18 @@
                 <w:rFonts w:hint="default"/>
                 <w:b w:val="0"/>
                 <w:bCs w:val="0"/>
-                <w:sz w:val="21"/>
-                <w:szCs w:val="24"/>
+                <w:sz w:val="24"/>
+                <w:szCs w:val="32"/>
                 <w:vertAlign w:val="baseline"/>
                 <w:lang w:val="en"/>
               </w:rPr>
-              <w:t>prompt</w:t>
+              <w:t>object</w:t>
             </w:r>
           </w:p>
         </w:tc>
         <w:tc>
           <w:tcPr>
-            <w:tcW w:w="6102" w:type="dxa"/>
+            <w:tcW w:w="6342" w:type="dxa"/>
           </w:tcPr>
           <w:p>
             <w:pPr>
@@ -1598,8 +2830,8 @@
                 <w:rFonts w:hint="default"/>
                 <w:b w:val="0"/>
                 <w:bCs w:val="0"/>
-                <w:sz w:val="21"/>
-                <w:szCs w:val="24"/>
+                <w:sz w:val="24"/>
+                <w:szCs w:val="32"/>
                 <w:vertAlign w:val="baseline"/>
                 <w:lang w:val="en"/>
               </w:rPr>
@@ -1609,12 +2841,12 @@
                 <w:rFonts w:hint="default"/>
                 <w:b w:val="0"/>
                 <w:bCs w:val="0"/>
-                <w:sz w:val="21"/>
-                <w:szCs w:val="24"/>
+                <w:sz w:val="24"/>
+                <w:szCs w:val="32"/>
                 <w:vertAlign w:val="baseline"/>
                 <w:lang w:val="en"/>
               </w:rPr>
-              <w:t>A String, representing a default message before the input.</w:t>
+              <w:t>Requires, An object. Must be a sequence or a collection.</w:t>
             </w:r>
           </w:p>
         </w:tc>
@@ -1624,733 +2856,15 @@
       <w:pPr>
         <w:rPr>
           <w:rFonts w:hint="default"/>
-          <w:b/>
-          <w:bCs/>
+          <w:b w:val="0"/>
+          <w:bCs w:val="0"/>
           <w:sz w:val="24"/>
           <w:szCs w:val="32"/>
           <w:lang w:val="en"/>
         </w:rPr>
       </w:pPr>
-    </w:p>
-    <w:p>
-      <w:pPr>
-        <w:rPr>
-          <w:rFonts w:hint="default"/>
-          <w:b/>
-          <w:bCs/>
-          <w:sz w:val="21"/>
-          <w:szCs w:val="24"/>
-          <w:lang w:val="en"/>
-        </w:rPr>
-      </w:pPr>
-      <w:r>
-        <w:rPr>
-          <w:rFonts w:hint="default"/>
-          <w:b/>
-          <w:bCs/>
-          <w:sz w:val="21"/>
-          <w:szCs w:val="24"/>
-          <w:lang w:val="en"/>
-        </w:rPr>
-        <w:t>Ex2</w:t>
-      </w:r>
-    </w:p>
-    <w:p>
-      <w:pPr>
-        <w:rPr>
-          <w:rFonts w:hint="default"/>
-          <w:b w:val="0"/>
-          <w:bCs w:val="0"/>
-          <w:sz w:val="21"/>
-          <w:szCs w:val="24"/>
-          <w:lang w:val="en"/>
-        </w:rPr>
-      </w:pPr>
-      <w:r>
-        <w:rPr>
-          <w:rFonts w:hint="default"/>
-          <w:b w:val="0"/>
-          <w:bCs w:val="0"/>
-          <w:sz w:val="21"/>
-          <w:szCs w:val="24"/>
-          <w:lang w:val="en"/>
-        </w:rPr>
-        <w:t>Another method of using the Input function and concatenation inside the print function. After finishing this input, firstly it will executes the input function which was inside of the print function and secondly this input takes a string and stores and finally this store of the string will displayed in the print function along with the message.</w:t>
-      </w:r>
-    </w:p>
-    <w:p>
-      <w:pPr>
-        <w:keepNext w:val="0"/>
-        <w:keepLines w:val="0"/>
-        <w:widowControl/>
-        <w:suppressLineNumbers w:val="0"/>
-        <w:shd w:val="clear" w:fill="1E1E1E"/>
-        <w:spacing w:line="285" w:lineRule="atLeast"/>
-        <w:jc w:val="left"/>
-        <w:rPr>
-          <w:rFonts w:ascii="Droid Sans Fallback" w:hAnsi="Droid Sans Fallback" w:eastAsia="Droid Sans Fallback" w:cs="Droid Sans Fallback"/>
-          <w:b w:val="0"/>
-          <w:color w:val="D4D4D4"/>
-          <w:sz w:val="21"/>
-          <w:szCs w:val="21"/>
-        </w:rPr>
-      </w:pPr>
-      <w:r>
-        <w:rPr>
-          <w:rFonts w:hint="eastAsia" w:ascii="Droid Sans Fallback" w:hAnsi="Droid Sans Fallback" w:eastAsia="Droid Sans Fallback" w:cs="Droid Sans Fallback"/>
-          <w:b w:val="0"/>
-          <w:color w:val="DCDCAA"/>
-          <w:kern w:val="0"/>
-          <w:sz w:val="21"/>
-          <w:szCs w:val="21"/>
-          <w:shd w:val="clear" w:fill="1E1E1E"/>
-          <w:lang w:val="en-US" w:eastAsia="zh-CN" w:bidi="ar"/>
-        </w:rPr>
-        <w:t>print</w:t>
-      </w:r>
-      <w:r>
-        <w:rPr>
-          <w:rFonts w:hint="eastAsia" w:ascii="Droid Sans Fallback" w:hAnsi="Droid Sans Fallback" w:eastAsia="Droid Sans Fallback" w:cs="Droid Sans Fallback"/>
-          <w:b w:val="0"/>
-          <w:color w:val="D4D4D4"/>
-          <w:kern w:val="0"/>
-          <w:sz w:val="21"/>
-          <w:szCs w:val="21"/>
-          <w:shd w:val="clear" w:fill="1E1E1E"/>
-          <w:lang w:val="en-US" w:eastAsia="zh-CN" w:bidi="ar"/>
-        </w:rPr>
-        <w:t>(</w:t>
-      </w:r>
-      <w:r>
-        <w:rPr>
-          <w:rFonts w:hint="eastAsia" w:ascii="Droid Sans Fallback" w:hAnsi="Droid Sans Fallback" w:eastAsia="Droid Sans Fallback" w:cs="Droid Sans Fallback"/>
-          <w:b w:val="0"/>
-          <w:color w:val="CE9178"/>
-          <w:kern w:val="0"/>
-          <w:sz w:val="21"/>
-          <w:szCs w:val="21"/>
-          <w:shd w:val="clear" w:fill="1E1E1E"/>
-          <w:lang w:val="en-US" w:eastAsia="zh-CN" w:bidi="ar"/>
-        </w:rPr>
-        <w:t>"Hello "</w:t>
-      </w:r>
-      <w:r>
-        <w:rPr>
-          <w:rFonts w:hint="eastAsia" w:ascii="Droid Sans Fallback" w:hAnsi="Droid Sans Fallback" w:eastAsia="Droid Sans Fallback" w:cs="Droid Sans Fallback"/>
-          <w:b w:val="0"/>
-          <w:color w:val="D4D4D4"/>
-          <w:kern w:val="0"/>
-          <w:sz w:val="21"/>
-          <w:szCs w:val="21"/>
-          <w:shd w:val="clear" w:fill="1E1E1E"/>
-          <w:lang w:val="en-US" w:eastAsia="zh-CN" w:bidi="ar"/>
-        </w:rPr>
-        <w:t>+</w:t>
-      </w:r>
-      <w:r>
-        <w:rPr>
-          <w:rFonts w:hint="eastAsia" w:ascii="Droid Sans Fallback" w:hAnsi="Droid Sans Fallback" w:eastAsia="Droid Sans Fallback" w:cs="Droid Sans Fallback"/>
-          <w:b w:val="0"/>
-          <w:color w:val="DCDCAA"/>
-          <w:kern w:val="0"/>
-          <w:sz w:val="21"/>
-          <w:szCs w:val="21"/>
-          <w:shd w:val="clear" w:fill="1E1E1E"/>
-          <w:lang w:val="en-US" w:eastAsia="zh-CN" w:bidi="ar"/>
-        </w:rPr>
-        <w:t>input</w:t>
-      </w:r>
-      <w:r>
-        <w:rPr>
-          <w:rFonts w:hint="eastAsia" w:ascii="Droid Sans Fallback" w:hAnsi="Droid Sans Fallback" w:eastAsia="Droid Sans Fallback" w:cs="Droid Sans Fallback"/>
-          <w:b w:val="0"/>
-          <w:color w:val="D4D4D4"/>
-          <w:kern w:val="0"/>
-          <w:sz w:val="21"/>
-          <w:szCs w:val="21"/>
-          <w:shd w:val="clear" w:fill="1E1E1E"/>
-          <w:lang w:val="en-US" w:eastAsia="zh-CN" w:bidi="ar"/>
-        </w:rPr>
-        <w:t>(</w:t>
-      </w:r>
-      <w:r>
-        <w:rPr>
-          <w:rFonts w:hint="eastAsia" w:ascii="Droid Sans Fallback" w:hAnsi="Droid Sans Fallback" w:eastAsia="Droid Sans Fallback" w:cs="Droid Sans Fallback"/>
-          <w:b w:val="0"/>
-          <w:color w:val="CE9178"/>
-          <w:kern w:val="0"/>
-          <w:sz w:val="21"/>
-          <w:szCs w:val="21"/>
-          <w:shd w:val="clear" w:fill="1E1E1E"/>
-          <w:lang w:val="en-US" w:eastAsia="zh-CN" w:bidi="ar"/>
-        </w:rPr>
-        <w:t>"What is your name?</w:t>
-      </w:r>
-      <w:r>
-        <w:rPr>
-          <w:rFonts w:hint="eastAsia" w:ascii="Droid Sans Fallback" w:hAnsi="Droid Sans Fallback" w:eastAsia="Droid Sans Fallback" w:cs="Droid Sans Fallback"/>
-          <w:b w:val="0"/>
-          <w:color w:val="D7BA7D"/>
-          <w:kern w:val="0"/>
-          <w:sz w:val="21"/>
-          <w:szCs w:val="21"/>
-          <w:shd w:val="clear" w:fill="1E1E1E"/>
-          <w:lang w:val="en-US" w:eastAsia="zh-CN" w:bidi="ar"/>
-        </w:rPr>
-        <w:t>\n</w:t>
-      </w:r>
-      <w:r>
-        <w:rPr>
-          <w:rFonts w:hint="eastAsia" w:ascii="Droid Sans Fallback" w:hAnsi="Droid Sans Fallback" w:eastAsia="Droid Sans Fallback" w:cs="Droid Sans Fallback"/>
-          <w:b w:val="0"/>
-          <w:color w:val="CE9178"/>
-          <w:kern w:val="0"/>
-          <w:sz w:val="21"/>
-          <w:szCs w:val="21"/>
-          <w:shd w:val="clear" w:fill="1E1E1E"/>
-          <w:lang w:val="en-US" w:eastAsia="zh-CN" w:bidi="ar"/>
-        </w:rPr>
-        <w:t>: "</w:t>
-      </w:r>
-      <w:r>
-        <w:rPr>
-          <w:rFonts w:hint="eastAsia" w:ascii="Droid Sans Fallback" w:hAnsi="Droid Sans Fallback" w:eastAsia="Droid Sans Fallback" w:cs="Droid Sans Fallback"/>
-          <w:b w:val="0"/>
-          <w:color w:val="D4D4D4"/>
-          <w:kern w:val="0"/>
-          <w:sz w:val="21"/>
-          <w:szCs w:val="21"/>
-          <w:shd w:val="clear" w:fill="1E1E1E"/>
-          <w:lang w:val="en-US" w:eastAsia="zh-CN" w:bidi="ar"/>
-        </w:rPr>
-        <w:t>))</w:t>
-      </w:r>
-    </w:p>
-    <w:p>
-      <w:pPr>
-        <w:rPr>
-          <w:rFonts w:hint="default"/>
-          <w:b/>
-          <w:bCs/>
-          <w:sz w:val="21"/>
-          <w:szCs w:val="24"/>
-          <w:lang w:val="en"/>
-        </w:rPr>
-      </w:pPr>
-      <w:r>
-        <w:rPr>
-          <w:rFonts w:hint="default"/>
-          <w:b/>
-          <w:bCs/>
-          <w:sz w:val="21"/>
-          <w:szCs w:val="24"/>
-          <w:lang w:val="en"/>
-        </w:rPr>
-        <w:t xml:space="preserve">Note: </w:t>
-      </w:r>
-      <w:r>
-        <w:rPr>
-          <w:rFonts w:hint="default"/>
-          <w:b w:val="0"/>
-          <w:bCs w:val="0"/>
-          <w:sz w:val="21"/>
-          <w:szCs w:val="24"/>
-          <w:lang w:val="en"/>
-        </w:rPr>
-        <w:t xml:space="preserve">There is one site which will help you to understand the line of the process of the code. </w:t>
-      </w:r>
-      <w:r>
-        <w:rPr>
-          <w:rFonts w:hint="default"/>
-          <w:b/>
-          <w:bCs/>
-          <w:sz w:val="21"/>
-          <w:szCs w:val="24"/>
-          <w:lang w:val="en"/>
-        </w:rPr>
-        <w:t xml:space="preserve">Web: </w:t>
-      </w:r>
-      <w:r>
-        <w:rPr>
-          <w:rFonts w:hint="default"/>
-          <w:b/>
-          <w:bCs/>
-          <w:sz w:val="21"/>
-          <w:szCs w:val="24"/>
-          <w:lang w:val="en"/>
-        </w:rPr>
-        <w:fldChar w:fldCharType="begin"/>
-      </w:r>
-      <w:r>
-        <w:rPr>
-          <w:rFonts w:hint="default"/>
-          <w:b/>
-          <w:bCs/>
-          <w:sz w:val="21"/>
-          <w:szCs w:val="24"/>
-          <w:lang w:val="en"/>
-        </w:rPr>
-        <w:instrText xml:space="preserve"> HYPERLINK "https://thonny.org/" </w:instrText>
-      </w:r>
-      <w:r>
-        <w:rPr>
-          <w:rFonts w:hint="default"/>
-          <w:b/>
-          <w:bCs/>
-          <w:sz w:val="21"/>
-          <w:szCs w:val="24"/>
-          <w:lang w:val="en"/>
-        </w:rPr>
-        <w:fldChar w:fldCharType="separate"/>
-      </w:r>
-      <w:r>
-        <w:rPr>
-          <w:rStyle w:val="5"/>
-          <w:rFonts w:hint="default"/>
-          <w:b/>
-          <w:bCs/>
-          <w:sz w:val="21"/>
-          <w:szCs w:val="24"/>
-          <w:lang w:val="en"/>
-        </w:rPr>
-        <w:t>https://thonny.org/</w:t>
-      </w:r>
-      <w:r>
-        <w:rPr>
-          <w:rFonts w:hint="default"/>
-          <w:b/>
-          <w:bCs/>
-          <w:sz w:val="21"/>
-          <w:szCs w:val="24"/>
-          <w:lang w:val="en"/>
-        </w:rPr>
-        <w:fldChar w:fldCharType="end"/>
-      </w:r>
-    </w:p>
-    <w:p>
-      <w:pPr>
-        <w:rPr>
-          <w:rFonts w:hint="default"/>
-          <w:b/>
-          <w:bCs/>
-          <w:sz w:val="21"/>
-          <w:szCs w:val="24"/>
-          <w:lang w:val="en"/>
-        </w:rPr>
-      </w:pPr>
-    </w:p>
-    <w:p>
-      <w:pPr>
-        <w:rPr>
-          <w:rFonts w:hint="default"/>
-          <w:b/>
-          <w:bCs/>
-          <w:sz w:val="24"/>
-          <w:szCs w:val="32"/>
-          <w:lang w:val="en"/>
-        </w:rPr>
-      </w:pPr>
-      <w:r>
-        <w:rPr>
-          <w:rFonts w:hint="default"/>
-          <w:b/>
-          <w:bCs/>
-          <w:sz w:val="24"/>
-          <w:szCs w:val="32"/>
-          <w:lang w:val="en"/>
-        </w:rPr>
-        <w:t>Comment</w:t>
-      </w:r>
-    </w:p>
-    <w:p>
-      <w:pPr>
-        <w:rPr>
-          <w:rFonts w:hint="default"/>
-          <w:b w:val="0"/>
-          <w:bCs w:val="0"/>
-          <w:sz w:val="21"/>
-          <w:szCs w:val="24"/>
-          <w:lang w:val="en"/>
-        </w:rPr>
-      </w:pPr>
-      <w:r>
-        <w:rPr>
-          <w:rFonts w:hint="default"/>
-          <w:b w:val="0"/>
-          <w:bCs w:val="0"/>
-          <w:sz w:val="21"/>
-          <w:szCs w:val="24"/>
-          <w:lang w:val="en"/>
-        </w:rPr>
-        <w:t>For commenting we can use # for one line of comment and for more than two lines of comment we will use “”” This one “””.</w:t>
-      </w:r>
-    </w:p>
-    <w:p>
-      <w:pPr>
-        <w:rPr>
-          <w:rFonts w:hint="default"/>
-          <w:b/>
-          <w:bCs/>
-          <w:sz w:val="21"/>
-          <w:szCs w:val="24"/>
-          <w:lang w:val="en"/>
-        </w:rPr>
-      </w:pPr>
-      <w:r>
-        <w:rPr>
-          <w:rFonts w:hint="default"/>
-          <w:b/>
-          <w:bCs/>
-          <w:sz w:val="21"/>
-          <w:szCs w:val="24"/>
-          <w:lang w:val="en"/>
-        </w:rPr>
-        <w:t>Ex:</w:t>
-      </w:r>
-    </w:p>
-    <w:p>
-      <w:pPr>
-        <w:keepNext w:val="0"/>
-        <w:keepLines w:val="0"/>
-        <w:widowControl/>
-        <w:suppressLineNumbers w:val="0"/>
-        <w:shd w:val="clear" w:fill="1E1E1E"/>
-        <w:spacing w:line="285" w:lineRule="atLeast"/>
-        <w:jc w:val="left"/>
-        <w:rPr>
-          <w:rFonts w:ascii="Droid Sans Fallback" w:hAnsi="Droid Sans Fallback" w:eastAsia="Droid Sans Fallback" w:cs="Droid Sans Fallback"/>
-          <w:b w:val="0"/>
-          <w:color w:val="D4D4D4"/>
-          <w:sz w:val="21"/>
-          <w:szCs w:val="21"/>
-        </w:rPr>
-      </w:pPr>
-      <w:r>
-        <w:rPr>
-          <w:rFonts w:hint="eastAsia" w:ascii="Droid Sans Fallback" w:hAnsi="Droid Sans Fallback" w:eastAsia="Droid Sans Fallback" w:cs="Droid Sans Fallback"/>
-          <w:b w:val="0"/>
-          <w:color w:val="CE9178"/>
-          <w:kern w:val="0"/>
-          <w:sz w:val="21"/>
-          <w:szCs w:val="21"/>
-          <w:shd w:val="clear" w:fill="1E1E1E"/>
-          <w:lang w:val="en-US" w:eastAsia="zh-CN" w:bidi="ar"/>
-        </w:rPr>
-        <w:t>"""print("hello")</w:t>
-      </w:r>
-    </w:p>
-    <w:p>
-      <w:pPr>
-        <w:keepNext w:val="0"/>
-        <w:keepLines w:val="0"/>
-        <w:widowControl/>
-        <w:suppressLineNumbers w:val="0"/>
-        <w:shd w:val="clear" w:fill="1E1E1E"/>
-        <w:spacing w:line="285" w:lineRule="atLeast"/>
-        <w:jc w:val="left"/>
-        <w:rPr>
-          <w:rFonts w:hint="eastAsia" w:ascii="Droid Sans Fallback" w:hAnsi="Droid Sans Fallback" w:eastAsia="Droid Sans Fallback" w:cs="Droid Sans Fallback"/>
-          <w:b w:val="0"/>
-          <w:color w:val="D4D4D4"/>
-          <w:sz w:val="21"/>
-          <w:szCs w:val="21"/>
-        </w:rPr>
-      </w:pPr>
-      <w:r>
-        <w:rPr>
-          <w:rFonts w:hint="eastAsia" w:ascii="Droid Sans Fallback" w:hAnsi="Droid Sans Fallback" w:eastAsia="Droid Sans Fallback" w:cs="Droid Sans Fallback"/>
-          <w:b w:val="0"/>
-          <w:color w:val="CE9178"/>
-          <w:kern w:val="0"/>
-          <w:sz w:val="21"/>
-          <w:szCs w:val="21"/>
-          <w:shd w:val="clear" w:fill="1E1E1E"/>
-          <w:lang w:val="en-US" w:eastAsia="zh-CN" w:bidi="ar"/>
-        </w:rPr>
-        <w:t>print("hello ,</w:t>
-      </w:r>
-      <w:r>
-        <w:rPr>
-          <w:rFonts w:hint="eastAsia" w:ascii="Droid Sans Fallback" w:hAnsi="Droid Sans Fallback" w:eastAsia="Droid Sans Fallback" w:cs="Droid Sans Fallback"/>
-          <w:b w:val="0"/>
-          <w:color w:val="D7BA7D"/>
-          <w:kern w:val="0"/>
-          <w:sz w:val="21"/>
-          <w:szCs w:val="21"/>
-          <w:shd w:val="clear" w:fill="1E1E1E"/>
-          <w:lang w:val="en-US" w:eastAsia="zh-CN" w:bidi="ar"/>
-        </w:rPr>
-        <w:t>\n</w:t>
-      </w:r>
-      <w:r>
-        <w:rPr>
-          <w:rFonts w:hint="eastAsia" w:ascii="Droid Sans Fallback" w:hAnsi="Droid Sans Fallback" w:eastAsia="Droid Sans Fallback" w:cs="Droid Sans Fallback"/>
-          <w:b w:val="0"/>
-          <w:color w:val="CE9178"/>
-          <w:kern w:val="0"/>
-          <w:sz w:val="21"/>
-          <w:szCs w:val="21"/>
-          <w:shd w:val="clear" w:fill="1E1E1E"/>
-          <w:lang w:val="en-US" w:eastAsia="zh-CN" w:bidi="ar"/>
-        </w:rPr>
-        <w:t>, Vinay")</w:t>
-      </w:r>
-    </w:p>
-    <w:p>
-      <w:pPr>
-        <w:keepNext w:val="0"/>
-        <w:keepLines w:val="0"/>
-        <w:widowControl/>
-        <w:suppressLineNumbers w:val="0"/>
-        <w:shd w:val="clear" w:fill="1E1E1E"/>
-        <w:spacing w:line="285" w:lineRule="atLeast"/>
-        <w:jc w:val="left"/>
-        <w:rPr>
-          <w:rFonts w:hint="eastAsia" w:ascii="Droid Sans Fallback" w:hAnsi="Droid Sans Fallback" w:eastAsia="Droid Sans Fallback" w:cs="Droid Sans Fallback"/>
-          <w:b w:val="0"/>
-          <w:color w:val="D4D4D4"/>
-          <w:sz w:val="21"/>
-          <w:szCs w:val="21"/>
-        </w:rPr>
-      </w:pPr>
-      <w:r>
-        <w:rPr>
-          <w:rFonts w:hint="eastAsia" w:ascii="Droid Sans Fallback" w:hAnsi="Droid Sans Fallback" w:eastAsia="Droid Sans Fallback" w:cs="Droid Sans Fallback"/>
-          <w:b w:val="0"/>
-          <w:color w:val="CE9178"/>
-          <w:kern w:val="0"/>
-          <w:sz w:val="21"/>
-          <w:szCs w:val="21"/>
-          <w:shd w:val="clear" w:fill="1E1E1E"/>
-          <w:lang w:val="en-US" w:eastAsia="zh-CN" w:bidi="ar"/>
-        </w:rPr>
-        <w:t>print('apple</w:t>
-      </w:r>
-      <w:r>
-        <w:rPr>
-          <w:rFonts w:hint="eastAsia" w:ascii="Droid Sans Fallback" w:hAnsi="Droid Sans Fallback" w:eastAsia="Droid Sans Fallback" w:cs="Droid Sans Fallback"/>
-          <w:b w:val="0"/>
-          <w:color w:val="D7BA7D"/>
-          <w:kern w:val="0"/>
-          <w:sz w:val="21"/>
-          <w:szCs w:val="21"/>
-          <w:shd w:val="clear" w:fill="1E1E1E"/>
-          <w:lang w:val="en-US" w:eastAsia="zh-CN" w:bidi="ar"/>
-        </w:rPr>
-        <w:t>\t\t</w:t>
-      </w:r>
-      <w:r>
-        <w:rPr>
-          <w:rFonts w:hint="eastAsia" w:ascii="Droid Sans Fallback" w:hAnsi="Droid Sans Fallback" w:eastAsia="Droid Sans Fallback" w:cs="Droid Sans Fallback"/>
-          <w:b w:val="0"/>
-          <w:color w:val="CE9178"/>
-          <w:kern w:val="0"/>
-          <w:sz w:val="21"/>
-          <w:szCs w:val="21"/>
-          <w:shd w:val="clear" w:fill="1E1E1E"/>
-          <w:lang w:val="en-US" w:eastAsia="zh-CN" w:bidi="ar"/>
-        </w:rPr>
-        <w:t>orange')"""</w:t>
-      </w:r>
-    </w:p>
-    <w:p>
-      <w:pPr>
-        <w:keepNext w:val="0"/>
-        <w:keepLines w:val="0"/>
-        <w:widowControl/>
-        <w:suppressLineNumbers w:val="0"/>
-        <w:shd w:val="clear" w:fill="1E1E1E"/>
-        <w:spacing w:line="285" w:lineRule="atLeast"/>
-        <w:jc w:val="left"/>
-        <w:rPr>
-          <w:rFonts w:hint="eastAsia" w:ascii="Droid Sans Fallback" w:hAnsi="Droid Sans Fallback" w:eastAsia="Droid Sans Fallback" w:cs="Droid Sans Fallback"/>
-          <w:b w:val="0"/>
-          <w:color w:val="D4D4D4"/>
-          <w:sz w:val="21"/>
-          <w:szCs w:val="21"/>
-        </w:rPr>
-      </w:pPr>
-    </w:p>
-    <w:p>
-      <w:pPr>
-        <w:keepNext w:val="0"/>
-        <w:keepLines w:val="0"/>
-        <w:widowControl/>
-        <w:suppressLineNumbers w:val="0"/>
-        <w:shd w:val="clear" w:fill="1E1E1E"/>
-        <w:spacing w:line="285" w:lineRule="atLeast"/>
-        <w:jc w:val="left"/>
-        <w:rPr>
-          <w:rFonts w:hint="eastAsia" w:ascii="Droid Sans Fallback" w:hAnsi="Droid Sans Fallback" w:eastAsia="Droid Sans Fallback" w:cs="Droid Sans Fallback"/>
-          <w:b w:val="0"/>
-          <w:color w:val="D4D4D4"/>
-          <w:sz w:val="21"/>
-          <w:szCs w:val="21"/>
-        </w:rPr>
-      </w:pPr>
-      <w:r>
-        <w:rPr>
-          <w:rFonts w:hint="eastAsia" w:ascii="Droid Sans Fallback" w:hAnsi="Droid Sans Fallback" w:eastAsia="Droid Sans Fallback" w:cs="Droid Sans Fallback"/>
-          <w:b w:val="0"/>
-          <w:color w:val="CE9178"/>
-          <w:kern w:val="0"/>
-          <w:sz w:val="21"/>
-          <w:szCs w:val="21"/>
-          <w:shd w:val="clear" w:fill="1E1E1E"/>
-          <w:lang w:val="en-US" w:eastAsia="zh-CN" w:bidi="ar"/>
-        </w:rPr>
-        <w:t>"""print("Hello World!</w:t>
-      </w:r>
-      <w:r>
-        <w:rPr>
-          <w:rFonts w:hint="eastAsia" w:ascii="Droid Sans Fallback" w:hAnsi="Droid Sans Fallback" w:eastAsia="Droid Sans Fallback" w:cs="Droid Sans Fallback"/>
-          <w:b w:val="0"/>
-          <w:color w:val="D7BA7D"/>
-          <w:kern w:val="0"/>
-          <w:sz w:val="21"/>
-          <w:szCs w:val="21"/>
-          <w:shd w:val="clear" w:fill="1E1E1E"/>
-          <w:lang w:val="en-US" w:eastAsia="zh-CN" w:bidi="ar"/>
-        </w:rPr>
-        <w:t>\n</w:t>
-      </w:r>
-      <w:r>
-        <w:rPr>
-          <w:rFonts w:hint="eastAsia" w:ascii="Droid Sans Fallback" w:hAnsi="Droid Sans Fallback" w:eastAsia="Droid Sans Fallback" w:cs="Droid Sans Fallback"/>
-          <w:b w:val="0"/>
-          <w:color w:val="CE9178"/>
-          <w:kern w:val="0"/>
-          <w:sz w:val="21"/>
-          <w:szCs w:val="21"/>
-          <w:shd w:val="clear" w:fill="1E1E1E"/>
-          <w:lang w:val="en-US" w:eastAsia="zh-CN" w:bidi="ar"/>
-        </w:rPr>
-        <w:t>Hello World!</w:t>
-      </w:r>
-      <w:r>
-        <w:rPr>
-          <w:rFonts w:hint="eastAsia" w:ascii="Droid Sans Fallback" w:hAnsi="Droid Sans Fallback" w:eastAsia="Droid Sans Fallback" w:cs="Droid Sans Fallback"/>
-          <w:b w:val="0"/>
-          <w:color w:val="D7BA7D"/>
-          <w:kern w:val="0"/>
-          <w:sz w:val="21"/>
-          <w:szCs w:val="21"/>
-          <w:shd w:val="clear" w:fill="1E1E1E"/>
-          <w:lang w:val="en-US" w:eastAsia="zh-CN" w:bidi="ar"/>
-        </w:rPr>
-        <w:t>\n</w:t>
-      </w:r>
-      <w:r>
-        <w:rPr>
-          <w:rFonts w:hint="eastAsia" w:ascii="Droid Sans Fallback" w:hAnsi="Droid Sans Fallback" w:eastAsia="Droid Sans Fallback" w:cs="Droid Sans Fallback"/>
-          <w:b w:val="0"/>
-          <w:color w:val="CE9178"/>
-          <w:kern w:val="0"/>
-          <w:sz w:val="21"/>
-          <w:szCs w:val="21"/>
-          <w:shd w:val="clear" w:fill="1E1E1E"/>
-          <w:lang w:val="en-US" w:eastAsia="zh-CN" w:bidi="ar"/>
-        </w:rPr>
-        <w:t>H</w:t>
-      </w:r>
       <w:bookmarkStart w:id="0" w:name="_GoBack"/>
       <w:bookmarkEnd w:id="0"/>
-      <w:r>
-        <w:rPr>
-          <w:rFonts w:hint="eastAsia" w:ascii="Droid Sans Fallback" w:hAnsi="Droid Sans Fallback" w:eastAsia="Droid Sans Fallback" w:cs="Droid Sans Fallback"/>
-          <w:b w:val="0"/>
-          <w:color w:val="CE9178"/>
-          <w:kern w:val="0"/>
-          <w:sz w:val="21"/>
-          <w:szCs w:val="21"/>
-          <w:shd w:val="clear" w:fill="1E1E1E"/>
-          <w:lang w:val="en-US" w:eastAsia="zh-CN" w:bidi="ar"/>
-        </w:rPr>
-        <w:t>ello World!")</w:t>
-      </w:r>
-    </w:p>
-    <w:p>
-      <w:pPr>
-        <w:keepNext w:val="0"/>
-        <w:keepLines w:val="0"/>
-        <w:widowControl/>
-        <w:suppressLineNumbers w:val="0"/>
-        <w:shd w:val="clear" w:fill="1E1E1E"/>
-        <w:spacing w:line="285" w:lineRule="atLeast"/>
-        <w:jc w:val="left"/>
-        <w:rPr>
-          <w:rFonts w:hint="eastAsia" w:ascii="Droid Sans Fallback" w:hAnsi="Droid Sans Fallback" w:eastAsia="Droid Sans Fallback" w:cs="Droid Sans Fallback"/>
-          <w:b w:val="0"/>
-          <w:color w:val="D4D4D4"/>
-          <w:sz w:val="21"/>
-          <w:szCs w:val="21"/>
-        </w:rPr>
-      </w:pPr>
-      <w:r>
-        <w:rPr>
-          <w:rFonts w:hint="eastAsia" w:ascii="Droid Sans Fallback" w:hAnsi="Droid Sans Fallback" w:eastAsia="Droid Sans Fallback" w:cs="Droid Sans Fallback"/>
-          <w:b w:val="0"/>
-          <w:color w:val="CE9178"/>
-          <w:kern w:val="0"/>
-          <w:sz w:val="21"/>
-          <w:szCs w:val="21"/>
-          <w:shd w:val="clear" w:fill="1E1E1E"/>
-          <w:lang w:val="en-US" w:eastAsia="zh-CN" w:bidi="ar"/>
-        </w:rPr>
-        <w:t>print('Hello'+' Vinay')"""</w:t>
-      </w:r>
-    </w:p>
-    <w:p>
-      <w:pPr>
-        <w:keepNext w:val="0"/>
-        <w:keepLines w:val="0"/>
-        <w:widowControl/>
-        <w:suppressLineNumbers w:val="0"/>
-        <w:jc w:val="left"/>
-      </w:pPr>
-    </w:p>
-    <w:p>
-      <w:pPr>
-        <w:keepNext w:val="0"/>
-        <w:keepLines w:val="0"/>
-        <w:widowControl/>
-        <w:suppressLineNumbers w:val="0"/>
-        <w:shd w:val="clear" w:fill="1E1E1E"/>
-        <w:spacing w:line="285" w:lineRule="atLeast"/>
-        <w:jc w:val="left"/>
-        <w:rPr>
-          <w:rFonts w:hint="eastAsia" w:ascii="Droid Sans Fallback" w:hAnsi="Droid Sans Fallback" w:eastAsia="Droid Sans Fallback" w:cs="Droid Sans Fallback"/>
-          <w:b w:val="0"/>
-          <w:color w:val="D4D4D4"/>
-          <w:sz w:val="21"/>
-          <w:szCs w:val="21"/>
-        </w:rPr>
-      </w:pPr>
-      <w:r>
-        <w:rPr>
-          <w:rFonts w:hint="eastAsia" w:ascii="Droid Sans Fallback" w:hAnsi="Droid Sans Fallback" w:eastAsia="Droid Sans Fallback" w:cs="Droid Sans Fallback"/>
-          <w:b w:val="0"/>
-          <w:color w:val="6A9955"/>
-          <w:kern w:val="0"/>
-          <w:sz w:val="21"/>
-          <w:szCs w:val="21"/>
-          <w:shd w:val="clear" w:fill="1E1E1E"/>
-          <w:lang w:val="en-US" w:eastAsia="zh-CN" w:bidi="ar"/>
-        </w:rPr>
-        <w:t># Input Function</w:t>
-      </w:r>
-    </w:p>
-    <w:p>
-      <w:pPr>
-        <w:rPr>
-          <w:rFonts w:hint="default"/>
-          <w:b/>
-          <w:bCs/>
-          <w:sz w:val="21"/>
-          <w:szCs w:val="24"/>
-          <w:lang w:val="en"/>
-        </w:rPr>
-      </w:pPr>
     </w:p>
     <w:sectPr>
       <w:pgSz w:w="11906" w:h="16838"/>
@@ -2487,7 +3001,7 @@
     <w:lsdException w:qFormat="1" w:unhideWhenUsed="0" w:uiPriority="0" w:semiHidden="0" w:name="Title"/>
     <w:lsdException w:unhideWhenUsed="0" w:uiPriority="0" w:semiHidden="0" w:name="Closing"/>
     <w:lsdException w:unhideWhenUsed="0" w:uiPriority="0" w:semiHidden="0" w:name="Signature"/>
-    <w:lsdException w:uiPriority="1" w:name="Default Paragraph Font"/>
+    <w:lsdException w:qFormat="1" w:uiPriority="1" w:name="Default Paragraph Font"/>
     <w:lsdException w:unhideWhenUsed="0" w:uiPriority="0" w:semiHidden="0" w:name="Body Text"/>
     <w:lsdException w:unhideWhenUsed="0" w:uiPriority="0" w:semiHidden="0" w:name="Body Text Indent"/>
     <w:lsdException w:unhideWhenUsed="0" w:uiPriority="0" w:semiHidden="0" w:name="List Continue"/>
@@ -2525,7 +3039,7 @@
     <w:lsdException w:unhideWhenUsed="0" w:uiPriority="0" w:semiHidden="0" w:name="HTML Sample"/>
     <w:lsdException w:unhideWhenUsed="0" w:uiPriority="0" w:semiHidden="0" w:name="HTML Typewriter"/>
     <w:lsdException w:unhideWhenUsed="0" w:uiPriority="0" w:semiHidden="0" w:name="HTML Variable"/>
-    <w:lsdException w:uiPriority="99" w:name="Normal Table"/>
+    <w:lsdException w:qFormat="1" w:uiPriority="99" w:name="Normal Table"/>
     <w:lsdException w:unhideWhenUsed="0" w:uiPriority="0" w:semiHidden="0" w:name="annotation subject"/>
     <w:lsdException w:uiPriority="0" w:name="Table Simple 1"/>
     <w:lsdException w:uiPriority="0" w:name="Table Simple 2"/>
@@ -2570,7 +3084,7 @@
     <w:lsdException w:uiPriority="0" w:name="Table Web 2"/>
     <w:lsdException w:uiPriority="0" w:name="Table Web 3"/>
     <w:lsdException w:unhideWhenUsed="0" w:uiPriority="0" w:semiHidden="0" w:name="Balloon Text"/>
-    <w:lsdException w:unhideWhenUsed="0" w:uiPriority="0" w:semiHidden="0" w:name="Table Grid"/>
+    <w:lsdException w:qFormat="1" w:unhideWhenUsed="0" w:uiPriority="0" w:semiHidden="0" w:name="Table Grid"/>
     <w:lsdException w:uiPriority="0" w:name="Table Theme"/>
     <w:lsdException w:unhideWhenUsed="0" w:uiPriority="60" w:semiHidden="0" w:name="Light Shading"/>
     <w:lsdException w:unhideWhenUsed="0" w:uiPriority="61" w:semiHidden="0" w:name="Light List"/>
@@ -2712,12 +3226,14 @@
     <w:name w:val="Default Paragraph Font"/>
     <w:semiHidden/>
     <w:unhideWhenUsed/>
+    <w:qFormat/>
     <w:uiPriority w:val="1"/>
   </w:style>
   <w:style w:type="table" w:default="1" w:styleId="4">
     <w:name w:val="Normal Table"/>
     <w:semiHidden/>
     <w:unhideWhenUsed/>
+    <w:qFormat/>
     <w:uiPriority w:val="99"/>
     <w:tblPr>
       <w:tblCellMar>
@@ -2740,6 +3256,7 @@
   <w:style w:type="table" w:styleId="6">
     <w:name w:val="Table Grid"/>
     <w:basedOn w:val="4"/>
+    <w:qFormat/>
     <w:uiPriority w:val="0"/>
     <w:pPr>
       <w:widowControl w:val="0"/>

</xml_diff>

<commit_message>
I finised today's project and also I did learned more about variable
</commit_message>
<xml_diff>
--- a/Python.docx
+++ b/Python.docx
@@ -181,7 +181,7 @@
     </w:p>
     <w:tbl>
       <w:tblPr>
-        <w:tblStyle w:val="6"/>
+        <w:tblStyle w:val="7"/>
         <w:tblW w:w="0" w:type="auto"/>
         <w:tblInd w:w="100" w:type="dxa"/>
         <w:tblBorders>
@@ -269,7 +269,7 @@
     </w:p>
     <w:tbl>
       <w:tblPr>
-        <w:tblStyle w:val="6"/>
+        <w:tblStyle w:val="7"/>
         <w:tblW w:w="0" w:type="auto"/>
         <w:tblInd w:w="84" w:type="dxa"/>
         <w:tblBorders>
@@ -302,12 +302,6 @@
             <w:insideH w:val="single" w:color="auto" w:sz="4" w:space="0"/>
             <w:insideV w:val="single" w:color="auto" w:sz="4" w:space="0"/>
           </w:tblBorders>
-          <w:tblCellMar>
-            <w:top w:w="0" w:type="dxa"/>
-            <w:left w:w="108" w:type="dxa"/>
-            <w:bottom w:w="0" w:type="dxa"/>
-            <w:right w:w="108" w:type="dxa"/>
-          </w:tblCellMar>
         </w:tblPrEx>
         <w:tc>
           <w:tcPr>
@@ -360,12 +354,6 @@
             <w:insideH w:val="single" w:color="auto" w:sz="4" w:space="0"/>
             <w:insideV w:val="single" w:color="auto" w:sz="4" w:space="0"/>
           </w:tblBorders>
-          <w:tblCellMar>
-            <w:top w:w="0" w:type="dxa"/>
-            <w:left w:w="108" w:type="dxa"/>
-            <w:bottom w:w="0" w:type="dxa"/>
-            <w:right w:w="108" w:type="dxa"/>
-          </w:tblCellMar>
         </w:tblPrEx>
         <w:tc>
           <w:tcPr>
@@ -414,12 +402,6 @@
             <w:insideH w:val="single" w:color="auto" w:sz="4" w:space="0"/>
             <w:insideV w:val="single" w:color="auto" w:sz="4" w:space="0"/>
           </w:tblBorders>
-          <w:tblCellMar>
-            <w:top w:w="0" w:type="dxa"/>
-            <w:left w:w="108" w:type="dxa"/>
-            <w:bottom w:w="0" w:type="dxa"/>
-            <w:right w:w="108" w:type="dxa"/>
-          </w:tblCellMar>
         </w:tblPrEx>
         <w:tc>
           <w:tcPr>
@@ -516,12 +498,6 @@
             <w:insideH w:val="single" w:color="auto" w:sz="4" w:space="0"/>
             <w:insideV w:val="single" w:color="auto" w:sz="4" w:space="0"/>
           </w:tblBorders>
-          <w:tblCellMar>
-            <w:top w:w="0" w:type="dxa"/>
-            <w:left w:w="108" w:type="dxa"/>
-            <w:bottom w:w="0" w:type="dxa"/>
-            <w:right w:w="108" w:type="dxa"/>
-          </w:tblCellMar>
         </w:tblPrEx>
         <w:tc>
           <w:tcPr>
@@ -570,12 +546,6 @@
             <w:insideH w:val="single" w:color="auto" w:sz="4" w:space="0"/>
             <w:insideV w:val="single" w:color="auto" w:sz="4" w:space="0"/>
           </w:tblBorders>
-          <w:tblCellMar>
-            <w:top w:w="0" w:type="dxa"/>
-            <w:left w:w="108" w:type="dxa"/>
-            <w:bottom w:w="0" w:type="dxa"/>
-            <w:right w:w="108" w:type="dxa"/>
-          </w:tblCellMar>
         </w:tblPrEx>
         <w:tc>
           <w:tcPr>
@@ -1340,7 +1310,7 @@
     </w:p>
     <w:tbl>
       <w:tblPr>
-        <w:tblStyle w:val="6"/>
+        <w:tblStyle w:val="7"/>
         <w:tblW w:w="0" w:type="auto"/>
         <w:tblInd w:w="114" w:type="dxa"/>
         <w:tblBorders>
@@ -1372,12 +1342,6 @@
             <w:insideH w:val="single" w:color="auto" w:sz="4" w:space="0"/>
             <w:insideV w:val="single" w:color="auto" w:sz="4" w:space="0"/>
           </w:tblBorders>
-          <w:tblCellMar>
-            <w:top w:w="0" w:type="dxa"/>
-            <w:left w:w="108" w:type="dxa"/>
-            <w:bottom w:w="0" w:type="dxa"/>
-            <w:right w:w="108" w:type="dxa"/>
-          </w:tblCellMar>
         </w:tblPrEx>
         <w:tc>
           <w:tcPr>
@@ -1448,7 +1412,7 @@
     </w:p>
     <w:tbl>
       <w:tblPr>
-        <w:tblStyle w:val="6"/>
+        <w:tblStyle w:val="7"/>
         <w:tblW w:w="0" w:type="auto"/>
         <w:tblInd w:w="125" w:type="dxa"/>
         <w:tblBorders>
@@ -1481,12 +1445,6 @@
             <w:insideH w:val="single" w:color="auto" w:sz="4" w:space="0"/>
             <w:insideV w:val="single" w:color="auto" w:sz="4" w:space="0"/>
           </w:tblBorders>
-          <w:tblCellMar>
-            <w:top w:w="0" w:type="dxa"/>
-            <w:left w:w="108" w:type="dxa"/>
-            <w:bottom w:w="0" w:type="dxa"/>
-            <w:right w:w="108" w:type="dxa"/>
-          </w:tblCellMar>
         </w:tblPrEx>
         <w:tc>
           <w:tcPr>
@@ -1559,12 +1517,6 @@
             <w:insideH w:val="single" w:color="auto" w:sz="4" w:space="0"/>
             <w:insideV w:val="single" w:color="auto" w:sz="4" w:space="0"/>
           </w:tblBorders>
-          <w:tblCellMar>
-            <w:top w:w="0" w:type="dxa"/>
-            <w:left w:w="108" w:type="dxa"/>
-            <w:bottom w:w="0" w:type="dxa"/>
-            <w:right w:w="108" w:type="dxa"/>
-          </w:tblCellMar>
         </w:tblPrEx>
         <w:tc>
           <w:tcPr>
@@ -1914,7 +1866,7 @@
       </w:r>
       <w:r>
         <w:rPr>
-          <w:rStyle w:val="5"/>
+          <w:rStyle w:val="6"/>
           <w:rFonts w:hint="default"/>
           <w:b/>
           <w:bCs/>
@@ -2410,7 +2362,9 @@
           <w:lang w:val="en"/>
         </w:rPr>
       </w:pPr>
-      <w:r>
+    </w:p>
+    <w:p>
+      <w:pPr>
         <w:rPr>
           <w:rFonts w:hint="default"/>
           <w:b/>
@@ -2419,6 +2373,16 @@
           <w:szCs w:val="36"/>
           <w:lang w:val="en"/>
         </w:rPr>
+      </w:pPr>
+      <w:r>
+        <w:rPr>
+          <w:rFonts w:hint="default"/>
+          <w:b/>
+          <w:bCs/>
+          <w:sz w:val="28"/>
+          <w:szCs w:val="36"/>
+          <w:lang w:val="en"/>
+        </w:rPr>
         <w:t>len() function</w:t>
       </w:r>
     </w:p>
@@ -2562,7 +2526,7 @@
     </w:p>
     <w:tbl>
       <w:tblPr>
-        <w:tblStyle w:val="6"/>
+        <w:tblStyle w:val="7"/>
         <w:tblW w:w="0" w:type="auto"/>
         <w:tblInd w:w="125" w:type="dxa"/>
         <w:tblBorders>
@@ -2686,7 +2650,7 @@
     </w:p>
     <w:tbl>
       <w:tblPr>
-        <w:tblStyle w:val="6"/>
+        <w:tblStyle w:val="7"/>
         <w:tblW w:w="0" w:type="auto"/>
         <w:tblInd w:w="95" w:type="dxa"/>
         <w:tblBorders>
@@ -2863,6 +2827,1771 @@
           <w:lang w:val="en"/>
         </w:rPr>
       </w:pPr>
+    </w:p>
+    <w:p>
+      <w:pPr>
+        <w:rPr>
+          <w:rFonts w:hint="default"/>
+          <w:b/>
+          <w:bCs/>
+          <w:sz w:val="24"/>
+          <w:szCs w:val="32"/>
+          <w:lang w:val="en"/>
+        </w:rPr>
+      </w:pPr>
+      <w:r>
+        <w:rPr>
+          <w:rFonts w:hint="default"/>
+          <w:b/>
+          <w:bCs/>
+          <w:sz w:val="24"/>
+          <w:szCs w:val="32"/>
+          <w:lang w:val="en"/>
+        </w:rPr>
+        <w:t>Python Variables</w:t>
+      </w:r>
+    </w:p>
+    <w:p>
+      <w:pPr>
+        <w:rPr>
+          <w:rFonts w:hint="default"/>
+          <w:b w:val="0"/>
+          <w:bCs w:val="0"/>
+          <w:sz w:val="21"/>
+          <w:szCs w:val="24"/>
+          <w:lang w:val="en"/>
+        </w:rPr>
+      </w:pPr>
+      <w:r>
+        <w:rPr>
+          <w:rFonts w:hint="default"/>
+          <w:b w:val="0"/>
+          <w:bCs w:val="0"/>
+          <w:sz w:val="21"/>
+          <w:szCs w:val="24"/>
+          <w:lang w:val="en"/>
+        </w:rPr>
+        <w:t>Variables are nothing but reserved memory locations to store values. This means that when you create a variable you reserve some space in memory.</w:t>
+      </w:r>
+    </w:p>
+    <w:p>
+      <w:pPr>
+        <w:rPr>
+          <w:rFonts w:hint="default"/>
+          <w:b w:val="0"/>
+          <w:bCs w:val="0"/>
+          <w:sz w:val="21"/>
+          <w:szCs w:val="24"/>
+          <w:lang w:val="en"/>
+        </w:rPr>
+      </w:pPr>
+      <w:r>
+        <w:rPr>
+          <w:rFonts w:hint="default"/>
+          <w:b w:val="0"/>
+          <w:bCs w:val="0"/>
+          <w:sz w:val="21"/>
+          <w:szCs w:val="24"/>
+          <w:lang w:val="en"/>
+        </w:rPr>
+        <w:t>Based on the data type of a variable, the interpreter allocates memory and decides what can be stored in the reserved memory. Therefore, by assigning different data types to variables, you can store integers, decimals or characters in these variables.</w:t>
+      </w:r>
+    </w:p>
+    <w:p>
+      <w:pPr>
+        <w:rPr>
+          <w:rFonts w:hint="default"/>
+          <w:b/>
+          <w:bCs/>
+          <w:sz w:val="24"/>
+          <w:szCs w:val="32"/>
+          <w:lang w:val="en"/>
+        </w:rPr>
+      </w:pPr>
+      <w:r>
+        <w:rPr>
+          <w:rFonts w:hint="default"/>
+          <w:b/>
+          <w:bCs/>
+          <w:sz w:val="24"/>
+          <w:szCs w:val="32"/>
+          <w:lang w:val="en"/>
+        </w:rPr>
+        <w:t>Assigning Values to Variables</w:t>
+      </w:r>
+    </w:p>
+    <w:p>
+      <w:pPr>
+        <w:rPr>
+          <w:rFonts w:hint="default"/>
+          <w:b w:val="0"/>
+          <w:bCs w:val="0"/>
+          <w:sz w:val="21"/>
+          <w:szCs w:val="24"/>
+          <w:lang w:val="en"/>
+        </w:rPr>
+      </w:pPr>
+      <w:r>
+        <w:rPr>
+          <w:rFonts w:hint="default"/>
+          <w:b w:val="0"/>
+          <w:bCs w:val="0"/>
+          <w:sz w:val="21"/>
+          <w:szCs w:val="24"/>
+          <w:lang w:val="en"/>
+        </w:rPr>
+        <w:t>Python variables do not need explicit declaration to reserve memory space. The declaration happens automatically when you assign a value to a variable. The equal sign (=) is used to assign values to variables.</w:t>
+      </w:r>
+    </w:p>
+    <w:p>
+      <w:pPr>
+        <w:rPr>
+          <w:rFonts w:hint="default"/>
+          <w:b w:val="0"/>
+          <w:bCs w:val="0"/>
+          <w:sz w:val="21"/>
+          <w:szCs w:val="24"/>
+          <w:lang w:val="en"/>
+        </w:rPr>
+      </w:pPr>
+      <w:r>
+        <w:rPr>
+          <w:rFonts w:hint="default"/>
+          <w:b w:val="0"/>
+          <w:bCs w:val="0"/>
+          <w:sz w:val="21"/>
+          <w:szCs w:val="24"/>
+          <w:lang w:val="en"/>
+        </w:rPr>
+        <w:t xml:space="preserve">The operand to the left of the = operator is the name of the variable and the operand to the right of the = operator is the value stored in the variable. For example - </w:t>
+      </w:r>
+    </w:p>
+    <w:p>
+      <w:pPr>
+        <w:pStyle w:val="5"/>
+        <w:keepNext w:val="0"/>
+        <w:keepLines w:val="0"/>
+        <w:widowControl/>
+        <w:suppressLineNumbers w:val="0"/>
+        <w:pBdr>
+          <w:top w:val="single" w:color="888888" w:sz="6" w:space="1"/>
+          <w:left w:val="single" w:color="888888" w:sz="6" w:space="1"/>
+          <w:bottom w:val="single" w:color="888888" w:sz="6" w:space="1"/>
+          <w:right w:val="single" w:color="888888" w:sz="6" w:space="1"/>
+        </w:pBdr>
+        <w:shd w:val="clear" w:fill="EEEEEE"/>
+        <w:ind w:left="0" w:firstLine="0"/>
+        <w:rPr>
+          <w:rFonts w:hint="default" w:ascii="monospace" w:hAnsi="monospace" w:eastAsia="monospace" w:cs="monospace"/>
+          <w:i w:val="0"/>
+          <w:caps w:val="0"/>
+          <w:color w:val="000000"/>
+          <w:spacing w:val="0"/>
+          <w:sz w:val="22"/>
+          <w:szCs w:val="22"/>
+          <w:bdr w:val="none" w:color="auto" w:sz="0" w:space="0"/>
+          <w:shd w:val="clear" w:fill="EEEEEE"/>
+        </w:rPr>
+      </w:pPr>
+      <w:r>
+        <w:rPr>
+          <w:rFonts w:hint="default" w:ascii="monospace" w:hAnsi="monospace" w:eastAsia="monospace" w:cs="monospace"/>
+          <w:i w:val="0"/>
+          <w:caps w:val="0"/>
+          <w:color w:val="000000"/>
+          <w:spacing w:val="0"/>
+          <w:sz w:val="22"/>
+          <w:szCs w:val="22"/>
+          <w:bdr w:val="none" w:color="auto" w:sz="0" w:space="0"/>
+          <w:shd w:val="clear" w:fill="EEEEEE"/>
+        </w:rPr>
+        <w:br w:type="textWrapping"/>
+      </w:r>
+    </w:p>
+    <w:p>
+      <w:pPr>
+        <w:pStyle w:val="5"/>
+        <w:keepNext w:val="0"/>
+        <w:keepLines w:val="0"/>
+        <w:widowControl/>
+        <w:suppressLineNumbers w:val="0"/>
+        <w:pBdr>
+          <w:top w:val="single" w:color="888888" w:sz="6" w:space="1"/>
+          <w:left w:val="single" w:color="888888" w:sz="6" w:space="1"/>
+          <w:bottom w:val="single" w:color="888888" w:sz="6" w:space="1"/>
+          <w:right w:val="single" w:color="888888" w:sz="6" w:space="1"/>
+        </w:pBdr>
+        <w:shd w:val="clear" w:fill="EEEEEE"/>
+        <w:ind w:left="0" w:firstLine="0"/>
+        <w:rPr>
+          <w:rFonts w:hint="default" w:ascii="monospace" w:hAnsi="monospace" w:eastAsia="monospace" w:cs="monospace"/>
+          <w:i w:val="0"/>
+          <w:caps w:val="0"/>
+          <w:color w:val="000000"/>
+          <w:spacing w:val="0"/>
+          <w:sz w:val="22"/>
+          <w:szCs w:val="22"/>
+          <w:bdr w:val="none" w:color="auto" w:sz="0" w:space="0"/>
+          <w:shd w:val="clear" w:fill="EEEEEE"/>
+        </w:rPr>
+      </w:pPr>
+      <w:r>
+        <w:rPr>
+          <w:rFonts w:hint="default" w:ascii="monospace" w:hAnsi="monospace" w:eastAsia="monospace" w:cs="monospace"/>
+          <w:i w:val="0"/>
+          <w:caps w:val="0"/>
+          <w:color w:val="000000"/>
+          <w:spacing w:val="0"/>
+          <w:sz w:val="22"/>
+          <w:szCs w:val="22"/>
+          <w:bdr w:val="none" w:color="auto" w:sz="0" w:space="0"/>
+          <w:shd w:val="clear" w:fill="EEEEEE"/>
+        </w:rPr>
+        <w:t xml:space="preserve">counter </w:t>
+      </w:r>
+      <w:r>
+        <w:rPr>
+          <w:rFonts w:hint="default" w:ascii="monospace" w:hAnsi="monospace" w:eastAsia="monospace" w:cs="monospace"/>
+          <w:i w:val="0"/>
+          <w:caps w:val="0"/>
+          <w:color w:val="666600"/>
+          <w:spacing w:val="0"/>
+          <w:sz w:val="22"/>
+          <w:szCs w:val="22"/>
+          <w:bdr w:val="none" w:color="auto" w:sz="0" w:space="0"/>
+          <w:shd w:val="clear" w:fill="EEEEEE"/>
+        </w:rPr>
+        <w:t>=</w:t>
+      </w:r>
+      <w:r>
+        <w:rPr>
+          <w:rFonts w:hint="default" w:ascii="monospace" w:hAnsi="monospace" w:eastAsia="monospace" w:cs="monospace"/>
+          <w:i w:val="0"/>
+          <w:caps w:val="0"/>
+          <w:color w:val="000000"/>
+          <w:spacing w:val="0"/>
+          <w:sz w:val="22"/>
+          <w:szCs w:val="22"/>
+          <w:bdr w:val="none" w:color="auto" w:sz="0" w:space="0"/>
+          <w:shd w:val="clear" w:fill="EEEEEE"/>
+        </w:rPr>
+        <w:t xml:space="preserve"> </w:t>
+      </w:r>
+      <w:r>
+        <w:rPr>
+          <w:rFonts w:hint="default" w:ascii="monospace" w:hAnsi="monospace" w:eastAsia="monospace" w:cs="monospace"/>
+          <w:i w:val="0"/>
+          <w:caps w:val="0"/>
+          <w:color w:val="006666"/>
+          <w:spacing w:val="0"/>
+          <w:sz w:val="22"/>
+          <w:szCs w:val="22"/>
+          <w:bdr w:val="none" w:color="auto" w:sz="0" w:space="0"/>
+          <w:shd w:val="clear" w:fill="EEEEEE"/>
+        </w:rPr>
+        <w:t>100</w:t>
+      </w:r>
+      <w:r>
+        <w:rPr>
+          <w:rFonts w:hint="default" w:ascii="monospace" w:hAnsi="monospace" w:eastAsia="monospace" w:cs="monospace"/>
+          <w:i w:val="0"/>
+          <w:caps w:val="0"/>
+          <w:color w:val="000000"/>
+          <w:spacing w:val="0"/>
+          <w:sz w:val="22"/>
+          <w:szCs w:val="22"/>
+          <w:bdr w:val="none" w:color="auto" w:sz="0" w:space="0"/>
+          <w:shd w:val="clear" w:fill="EEEEEE"/>
+        </w:rPr>
+        <w:t xml:space="preserve">          </w:t>
+      </w:r>
+      <w:r>
+        <w:rPr>
+          <w:rFonts w:hint="default" w:ascii="monospace" w:hAnsi="monospace" w:eastAsia="monospace" w:cs="monospace"/>
+          <w:i w:val="0"/>
+          <w:caps w:val="0"/>
+          <w:color w:val="880000"/>
+          <w:spacing w:val="0"/>
+          <w:sz w:val="22"/>
+          <w:szCs w:val="22"/>
+          <w:bdr w:val="none" w:color="auto" w:sz="0" w:space="0"/>
+          <w:shd w:val="clear" w:fill="EEEEEE"/>
+        </w:rPr>
+        <w:t># An integer assignment</w:t>
+      </w:r>
+    </w:p>
+    <w:p>
+      <w:pPr>
+        <w:pStyle w:val="5"/>
+        <w:keepNext w:val="0"/>
+        <w:keepLines w:val="0"/>
+        <w:widowControl/>
+        <w:suppressLineNumbers w:val="0"/>
+        <w:pBdr>
+          <w:top w:val="single" w:color="888888" w:sz="6" w:space="1"/>
+          <w:left w:val="single" w:color="888888" w:sz="6" w:space="1"/>
+          <w:bottom w:val="single" w:color="888888" w:sz="6" w:space="1"/>
+          <w:right w:val="single" w:color="888888" w:sz="6" w:space="1"/>
+        </w:pBdr>
+        <w:shd w:val="clear" w:fill="EEEEEE"/>
+        <w:ind w:left="0" w:firstLine="0"/>
+        <w:rPr>
+          <w:rFonts w:hint="default" w:ascii="monospace" w:hAnsi="monospace" w:eastAsia="monospace" w:cs="monospace"/>
+          <w:i w:val="0"/>
+          <w:caps w:val="0"/>
+          <w:color w:val="000000"/>
+          <w:spacing w:val="0"/>
+          <w:sz w:val="22"/>
+          <w:szCs w:val="22"/>
+          <w:bdr w:val="none" w:color="auto" w:sz="0" w:space="0"/>
+          <w:shd w:val="clear" w:fill="EEEEEE"/>
+        </w:rPr>
+      </w:pPr>
+      <w:r>
+        <w:rPr>
+          <w:rFonts w:hint="default" w:ascii="monospace" w:hAnsi="monospace" w:eastAsia="monospace" w:cs="monospace"/>
+          <w:i w:val="0"/>
+          <w:caps w:val="0"/>
+          <w:color w:val="000000"/>
+          <w:spacing w:val="0"/>
+          <w:sz w:val="22"/>
+          <w:szCs w:val="22"/>
+          <w:bdr w:val="none" w:color="auto" w:sz="0" w:space="0"/>
+          <w:shd w:val="clear" w:fill="EEEEEE"/>
+        </w:rPr>
+        <w:t xml:space="preserve">miles   </w:t>
+      </w:r>
+      <w:r>
+        <w:rPr>
+          <w:rFonts w:hint="default" w:ascii="monospace" w:hAnsi="monospace" w:eastAsia="monospace" w:cs="monospace"/>
+          <w:i w:val="0"/>
+          <w:caps w:val="0"/>
+          <w:color w:val="666600"/>
+          <w:spacing w:val="0"/>
+          <w:sz w:val="22"/>
+          <w:szCs w:val="22"/>
+          <w:bdr w:val="none" w:color="auto" w:sz="0" w:space="0"/>
+          <w:shd w:val="clear" w:fill="EEEEEE"/>
+        </w:rPr>
+        <w:t>=</w:t>
+      </w:r>
+      <w:r>
+        <w:rPr>
+          <w:rFonts w:hint="default" w:ascii="monospace" w:hAnsi="monospace" w:eastAsia="monospace" w:cs="monospace"/>
+          <w:i w:val="0"/>
+          <w:caps w:val="0"/>
+          <w:color w:val="000000"/>
+          <w:spacing w:val="0"/>
+          <w:sz w:val="22"/>
+          <w:szCs w:val="22"/>
+          <w:bdr w:val="none" w:color="auto" w:sz="0" w:space="0"/>
+          <w:shd w:val="clear" w:fill="EEEEEE"/>
+        </w:rPr>
+        <w:t xml:space="preserve"> </w:t>
+      </w:r>
+      <w:r>
+        <w:rPr>
+          <w:rFonts w:hint="default" w:ascii="monospace" w:hAnsi="monospace" w:eastAsia="monospace" w:cs="monospace"/>
+          <w:i w:val="0"/>
+          <w:caps w:val="0"/>
+          <w:color w:val="006666"/>
+          <w:spacing w:val="0"/>
+          <w:sz w:val="22"/>
+          <w:szCs w:val="22"/>
+          <w:bdr w:val="none" w:color="auto" w:sz="0" w:space="0"/>
+          <w:shd w:val="clear" w:fill="EEEEEE"/>
+        </w:rPr>
+        <w:t>1000.0</w:t>
+      </w:r>
+      <w:r>
+        <w:rPr>
+          <w:rFonts w:hint="default" w:ascii="monospace" w:hAnsi="monospace" w:eastAsia="monospace" w:cs="monospace"/>
+          <w:i w:val="0"/>
+          <w:caps w:val="0"/>
+          <w:color w:val="000000"/>
+          <w:spacing w:val="0"/>
+          <w:sz w:val="22"/>
+          <w:szCs w:val="22"/>
+          <w:bdr w:val="none" w:color="auto" w:sz="0" w:space="0"/>
+          <w:shd w:val="clear" w:fill="EEEEEE"/>
+        </w:rPr>
+        <w:t xml:space="preserve">       </w:t>
+      </w:r>
+      <w:r>
+        <w:rPr>
+          <w:rFonts w:hint="default" w:ascii="monospace" w:hAnsi="monospace" w:eastAsia="monospace" w:cs="monospace"/>
+          <w:i w:val="0"/>
+          <w:caps w:val="0"/>
+          <w:color w:val="880000"/>
+          <w:spacing w:val="0"/>
+          <w:sz w:val="22"/>
+          <w:szCs w:val="22"/>
+          <w:bdr w:val="none" w:color="auto" w:sz="0" w:space="0"/>
+          <w:shd w:val="clear" w:fill="EEEEEE"/>
+        </w:rPr>
+        <w:t># A floating point</w:t>
+      </w:r>
+    </w:p>
+    <w:p>
+      <w:pPr>
+        <w:pStyle w:val="5"/>
+        <w:keepNext w:val="0"/>
+        <w:keepLines w:val="0"/>
+        <w:widowControl/>
+        <w:suppressLineNumbers w:val="0"/>
+        <w:pBdr>
+          <w:top w:val="single" w:color="888888" w:sz="6" w:space="1"/>
+          <w:left w:val="single" w:color="888888" w:sz="6" w:space="1"/>
+          <w:bottom w:val="single" w:color="888888" w:sz="6" w:space="1"/>
+          <w:right w:val="single" w:color="888888" w:sz="6" w:space="1"/>
+        </w:pBdr>
+        <w:shd w:val="clear" w:fill="EEEEEE"/>
+        <w:ind w:left="0" w:firstLine="0"/>
+        <w:rPr>
+          <w:rFonts w:hint="default" w:ascii="monospace" w:hAnsi="monospace" w:eastAsia="monospace" w:cs="monospace"/>
+          <w:i w:val="0"/>
+          <w:caps w:val="0"/>
+          <w:color w:val="000000"/>
+          <w:spacing w:val="0"/>
+          <w:sz w:val="22"/>
+          <w:szCs w:val="22"/>
+          <w:bdr w:val="none" w:color="auto" w:sz="0" w:space="0"/>
+          <w:shd w:val="clear" w:fill="EEEEEE"/>
+        </w:rPr>
+      </w:pPr>
+      <w:r>
+        <w:rPr>
+          <w:rFonts w:hint="default" w:ascii="monospace" w:hAnsi="monospace" w:eastAsia="monospace" w:cs="monospace"/>
+          <w:i w:val="0"/>
+          <w:caps w:val="0"/>
+          <w:color w:val="000000"/>
+          <w:spacing w:val="0"/>
+          <w:sz w:val="22"/>
+          <w:szCs w:val="22"/>
+          <w:bdr w:val="none" w:color="auto" w:sz="0" w:space="0"/>
+          <w:shd w:val="clear" w:fill="EEEEEE"/>
+        </w:rPr>
+        <w:t xml:space="preserve">name    </w:t>
+      </w:r>
+      <w:r>
+        <w:rPr>
+          <w:rFonts w:hint="default" w:ascii="monospace" w:hAnsi="monospace" w:eastAsia="monospace" w:cs="monospace"/>
+          <w:i w:val="0"/>
+          <w:caps w:val="0"/>
+          <w:color w:val="666600"/>
+          <w:spacing w:val="0"/>
+          <w:sz w:val="22"/>
+          <w:szCs w:val="22"/>
+          <w:bdr w:val="none" w:color="auto" w:sz="0" w:space="0"/>
+          <w:shd w:val="clear" w:fill="EEEEEE"/>
+        </w:rPr>
+        <w:t>=</w:t>
+      </w:r>
+      <w:r>
+        <w:rPr>
+          <w:rFonts w:hint="default" w:ascii="monospace" w:hAnsi="monospace" w:eastAsia="monospace" w:cs="monospace"/>
+          <w:i w:val="0"/>
+          <w:caps w:val="0"/>
+          <w:color w:val="000000"/>
+          <w:spacing w:val="0"/>
+          <w:sz w:val="22"/>
+          <w:szCs w:val="22"/>
+          <w:bdr w:val="none" w:color="auto" w:sz="0" w:space="0"/>
+          <w:shd w:val="clear" w:fill="EEEEEE"/>
+        </w:rPr>
+        <w:t xml:space="preserve"> </w:t>
+      </w:r>
+      <w:r>
+        <w:rPr>
+          <w:rFonts w:hint="default" w:ascii="monospace" w:hAnsi="monospace" w:eastAsia="monospace" w:cs="monospace"/>
+          <w:i w:val="0"/>
+          <w:caps w:val="0"/>
+          <w:color w:val="008800"/>
+          <w:spacing w:val="0"/>
+          <w:sz w:val="22"/>
+          <w:szCs w:val="22"/>
+          <w:bdr w:val="none" w:color="auto" w:sz="0" w:space="0"/>
+          <w:shd w:val="clear" w:fill="EEEEEE"/>
+        </w:rPr>
+        <w:t>"John"</w:t>
+      </w:r>
+      <w:r>
+        <w:rPr>
+          <w:rFonts w:hint="default" w:ascii="monospace" w:hAnsi="monospace" w:eastAsia="monospace" w:cs="monospace"/>
+          <w:i w:val="0"/>
+          <w:caps w:val="0"/>
+          <w:color w:val="000000"/>
+          <w:spacing w:val="0"/>
+          <w:sz w:val="22"/>
+          <w:szCs w:val="22"/>
+          <w:bdr w:val="none" w:color="auto" w:sz="0" w:space="0"/>
+          <w:shd w:val="clear" w:fill="EEEEEE"/>
+        </w:rPr>
+        <w:t xml:space="preserve">       </w:t>
+      </w:r>
+      <w:r>
+        <w:rPr>
+          <w:rFonts w:hint="default" w:ascii="monospace" w:hAnsi="monospace" w:eastAsia="monospace" w:cs="monospace"/>
+          <w:i w:val="0"/>
+          <w:caps w:val="0"/>
+          <w:color w:val="880000"/>
+          <w:spacing w:val="0"/>
+          <w:sz w:val="22"/>
+          <w:szCs w:val="22"/>
+          <w:bdr w:val="none" w:color="auto" w:sz="0" w:space="0"/>
+          <w:shd w:val="clear" w:fill="EEEEEE"/>
+        </w:rPr>
+        <w:t># A string</w:t>
+      </w:r>
+    </w:p>
+    <w:p>
+      <w:pPr>
+        <w:pStyle w:val="5"/>
+        <w:keepNext w:val="0"/>
+        <w:keepLines w:val="0"/>
+        <w:widowControl/>
+        <w:suppressLineNumbers w:val="0"/>
+        <w:pBdr>
+          <w:top w:val="single" w:color="888888" w:sz="6" w:space="1"/>
+          <w:left w:val="single" w:color="888888" w:sz="6" w:space="1"/>
+          <w:bottom w:val="single" w:color="888888" w:sz="6" w:space="1"/>
+          <w:right w:val="single" w:color="888888" w:sz="6" w:space="1"/>
+        </w:pBdr>
+        <w:shd w:val="clear" w:fill="EEEEEE"/>
+        <w:ind w:left="0" w:firstLine="0"/>
+        <w:rPr>
+          <w:rFonts w:hint="default" w:ascii="monospace" w:hAnsi="monospace" w:eastAsia="monospace" w:cs="monospace"/>
+          <w:i w:val="0"/>
+          <w:caps w:val="0"/>
+          <w:color w:val="000000"/>
+          <w:spacing w:val="0"/>
+          <w:sz w:val="22"/>
+          <w:szCs w:val="22"/>
+          <w:bdr w:val="none" w:color="auto" w:sz="0" w:space="0"/>
+          <w:shd w:val="clear" w:fill="EEEEEE"/>
+        </w:rPr>
+      </w:pPr>
+      <w:r>
+        <w:rPr>
+          <w:rFonts w:hint="default" w:ascii="monospace" w:hAnsi="monospace" w:eastAsia="monospace" w:cs="monospace"/>
+          <w:i w:val="0"/>
+          <w:caps w:val="0"/>
+          <w:color w:val="000088"/>
+          <w:spacing w:val="0"/>
+          <w:sz w:val="22"/>
+          <w:szCs w:val="22"/>
+          <w:bdr w:val="none" w:color="auto" w:sz="0" w:space="0"/>
+          <w:shd w:val="clear" w:fill="EEEEEE"/>
+        </w:rPr>
+        <w:t>print</w:t>
+      </w:r>
+      <w:r>
+        <w:rPr>
+          <w:rFonts w:hint="default" w:ascii="monospace" w:hAnsi="monospace" w:eastAsia="monospace" w:cs="monospace"/>
+          <w:i w:val="0"/>
+          <w:caps w:val="0"/>
+          <w:color w:val="000000"/>
+          <w:spacing w:val="0"/>
+          <w:sz w:val="22"/>
+          <w:szCs w:val="22"/>
+          <w:bdr w:val="none" w:color="auto" w:sz="0" w:space="0"/>
+          <w:shd w:val="clear" w:fill="EEEEEE"/>
+        </w:rPr>
+        <w:t xml:space="preserve"> counter</w:t>
+      </w:r>
+    </w:p>
+    <w:p>
+      <w:pPr>
+        <w:pStyle w:val="5"/>
+        <w:keepNext w:val="0"/>
+        <w:keepLines w:val="0"/>
+        <w:widowControl/>
+        <w:suppressLineNumbers w:val="0"/>
+        <w:pBdr>
+          <w:top w:val="single" w:color="888888" w:sz="6" w:space="1"/>
+          <w:left w:val="single" w:color="888888" w:sz="6" w:space="1"/>
+          <w:bottom w:val="single" w:color="888888" w:sz="6" w:space="1"/>
+          <w:right w:val="single" w:color="888888" w:sz="6" w:space="1"/>
+        </w:pBdr>
+        <w:shd w:val="clear" w:fill="EEEEEE"/>
+        <w:ind w:left="0" w:firstLine="0"/>
+        <w:rPr>
+          <w:rFonts w:hint="default" w:ascii="monospace" w:hAnsi="monospace" w:eastAsia="monospace" w:cs="monospace"/>
+          <w:i w:val="0"/>
+          <w:caps w:val="0"/>
+          <w:color w:val="000000"/>
+          <w:spacing w:val="0"/>
+          <w:sz w:val="22"/>
+          <w:szCs w:val="22"/>
+          <w:bdr w:val="none" w:color="auto" w:sz="0" w:space="0"/>
+          <w:shd w:val="clear" w:fill="EEEEEE"/>
+        </w:rPr>
+      </w:pPr>
+      <w:r>
+        <w:rPr>
+          <w:rFonts w:hint="default" w:ascii="monospace" w:hAnsi="monospace" w:eastAsia="monospace" w:cs="monospace"/>
+          <w:i w:val="0"/>
+          <w:caps w:val="0"/>
+          <w:color w:val="000088"/>
+          <w:spacing w:val="0"/>
+          <w:sz w:val="22"/>
+          <w:szCs w:val="22"/>
+          <w:bdr w:val="none" w:color="auto" w:sz="0" w:space="0"/>
+          <w:shd w:val="clear" w:fill="EEEEEE"/>
+        </w:rPr>
+        <w:t>print</w:t>
+      </w:r>
+      <w:r>
+        <w:rPr>
+          <w:rFonts w:hint="default" w:ascii="monospace" w:hAnsi="monospace" w:eastAsia="monospace" w:cs="monospace"/>
+          <w:i w:val="0"/>
+          <w:caps w:val="0"/>
+          <w:color w:val="000088"/>
+          <w:spacing w:val="0"/>
+          <w:sz w:val="22"/>
+          <w:szCs w:val="22"/>
+          <w:bdr w:val="none" w:color="auto" w:sz="0" w:space="0"/>
+          <w:shd w:val="clear" w:fill="EEEEEE"/>
+          <w:lang w:val="en"/>
+        </w:rPr>
+        <w:t xml:space="preserve"> </w:t>
+      </w:r>
+      <w:r>
+        <w:rPr>
+          <w:rFonts w:hint="default" w:ascii="monospace" w:hAnsi="monospace" w:eastAsia="monospace" w:cs="monospace"/>
+          <w:i w:val="0"/>
+          <w:caps w:val="0"/>
+          <w:color w:val="000000"/>
+          <w:spacing w:val="0"/>
+          <w:sz w:val="22"/>
+          <w:szCs w:val="22"/>
+          <w:bdr w:val="none" w:color="auto" w:sz="0" w:space="0"/>
+          <w:shd w:val="clear" w:fill="EEEEEE"/>
+        </w:rPr>
+        <w:t>miles</w:t>
+      </w:r>
+    </w:p>
+    <w:p>
+      <w:pPr>
+        <w:pStyle w:val="5"/>
+        <w:keepNext w:val="0"/>
+        <w:keepLines w:val="0"/>
+        <w:widowControl/>
+        <w:suppressLineNumbers w:val="0"/>
+        <w:pBdr>
+          <w:top w:val="single" w:color="888888" w:sz="6" w:space="1"/>
+          <w:left w:val="single" w:color="888888" w:sz="6" w:space="1"/>
+          <w:bottom w:val="single" w:color="888888" w:sz="6" w:space="1"/>
+          <w:right w:val="single" w:color="888888" w:sz="6" w:space="1"/>
+        </w:pBdr>
+        <w:shd w:val="clear" w:fill="EEEEEE"/>
+        <w:ind w:left="0" w:firstLine="0"/>
+        <w:rPr>
+          <w:rFonts w:ascii="monospace" w:hAnsi="monospace" w:eastAsia="monospace" w:cs="monospace"/>
+          <w:i w:val="0"/>
+          <w:caps w:val="0"/>
+          <w:spacing w:val="0"/>
+          <w:sz w:val="22"/>
+          <w:szCs w:val="22"/>
+        </w:rPr>
+      </w:pPr>
+      <w:r>
+        <w:rPr>
+          <w:rFonts w:hint="default" w:ascii="monospace" w:hAnsi="monospace" w:eastAsia="monospace" w:cs="monospace"/>
+          <w:i w:val="0"/>
+          <w:caps w:val="0"/>
+          <w:color w:val="000088"/>
+          <w:spacing w:val="0"/>
+          <w:sz w:val="22"/>
+          <w:szCs w:val="22"/>
+          <w:bdr w:val="none" w:color="auto" w:sz="0" w:space="0"/>
+          <w:shd w:val="clear" w:fill="EEEEEE"/>
+        </w:rPr>
+        <w:t>print</w:t>
+      </w:r>
+      <w:r>
+        <w:rPr>
+          <w:rFonts w:hint="default" w:ascii="monospace" w:hAnsi="monospace" w:eastAsia="monospace" w:cs="monospace"/>
+          <w:i w:val="0"/>
+          <w:caps w:val="0"/>
+          <w:color w:val="000000"/>
+          <w:spacing w:val="0"/>
+          <w:sz w:val="22"/>
+          <w:szCs w:val="22"/>
+          <w:bdr w:val="none" w:color="auto" w:sz="0" w:space="0"/>
+          <w:shd w:val="clear" w:fill="EEEEEE"/>
+        </w:rPr>
+        <w:t xml:space="preserve"> name</w:t>
+      </w:r>
+    </w:p>
+    <w:p>
+      <w:pPr>
+        <w:rPr>
+          <w:rFonts w:hint="default"/>
+          <w:b w:val="0"/>
+          <w:bCs w:val="0"/>
+          <w:sz w:val="21"/>
+          <w:szCs w:val="24"/>
+          <w:lang w:val="en"/>
+        </w:rPr>
+      </w:pPr>
+    </w:p>
+    <w:p>
+      <w:pPr>
+        <w:rPr>
+          <w:rFonts w:hint="default"/>
+          <w:b/>
+          <w:bCs/>
+          <w:sz w:val="24"/>
+          <w:szCs w:val="32"/>
+          <w:lang w:val="en"/>
+        </w:rPr>
+      </w:pPr>
+      <w:r>
+        <w:rPr>
+          <w:rFonts w:hint="default"/>
+          <w:b/>
+          <w:bCs/>
+          <w:sz w:val="24"/>
+          <w:szCs w:val="32"/>
+          <w:lang w:val="en"/>
+        </w:rPr>
+        <w:t>Note</w:t>
+      </w:r>
+    </w:p>
+    <w:p>
+      <w:pPr>
+        <w:rPr>
+          <w:rFonts w:hint="default"/>
+          <w:b w:val="0"/>
+          <w:bCs w:val="0"/>
+          <w:sz w:val="21"/>
+          <w:szCs w:val="24"/>
+          <w:lang w:val="en"/>
+        </w:rPr>
+      </w:pPr>
+      <w:r>
+        <w:rPr>
+          <w:rFonts w:hint="default"/>
+          <w:b w:val="0"/>
+          <w:bCs w:val="0"/>
+          <w:sz w:val="21"/>
+          <w:szCs w:val="24"/>
+          <w:lang w:val="en"/>
+        </w:rPr>
+        <w:t>I’m unable to solve the challenge in the final quiz which is 1-4, below we can view the example. I’m unable to think out of the box as she said, moreover this code is little logical to solve it and I need to assign another variable to get the proper result.</w:t>
+      </w:r>
+    </w:p>
+    <w:p>
+      <w:pPr>
+        <w:keepNext w:val="0"/>
+        <w:keepLines w:val="0"/>
+        <w:widowControl/>
+        <w:suppressLineNumbers w:val="0"/>
+        <w:shd w:val="clear" w:fill="FFFFFE"/>
+        <w:spacing w:line="285" w:lineRule="atLeast"/>
+        <w:jc w:val="left"/>
+        <w:rPr>
+          <w:rFonts w:ascii="Droid Sans Fallback" w:hAnsi="Droid Sans Fallback" w:eastAsia="Droid Sans Fallback" w:cs="Droid Sans Fallback"/>
+          <w:b w:val="0"/>
+          <w:color w:val="000000"/>
+          <w:sz w:val="21"/>
+          <w:szCs w:val="21"/>
+        </w:rPr>
+      </w:pPr>
+      <w:r>
+        <w:rPr>
+          <w:rFonts w:hint="eastAsia" w:ascii="Droid Sans Fallback" w:hAnsi="Droid Sans Fallback" w:eastAsia="Droid Sans Fallback" w:cs="Droid Sans Fallback"/>
+          <w:b w:val="0"/>
+          <w:color w:val="000000"/>
+          <w:kern w:val="0"/>
+          <w:sz w:val="21"/>
+          <w:szCs w:val="21"/>
+          <w:shd w:val="clear" w:fill="FFFFFE"/>
+          <w:lang w:val="en-US" w:eastAsia="zh-CN" w:bidi="ar"/>
+        </w:rPr>
+        <w:t xml:space="preserve"># </w:t>
+      </w:r>
+    </w:p>
+    <w:p>
+      <w:pPr>
+        <w:keepNext w:val="0"/>
+        <w:keepLines w:val="0"/>
+        <w:widowControl/>
+        <w:suppressLineNumbers w:val="0"/>
+        <w:shd w:val="clear" w:fill="FFFFFE"/>
+        <w:spacing w:line="285" w:lineRule="atLeast"/>
+        <w:jc w:val="left"/>
+        <w:rPr>
+          <w:rFonts w:hint="eastAsia" w:ascii="Droid Sans Fallback" w:hAnsi="Droid Sans Fallback" w:eastAsia="Droid Sans Fallback" w:cs="Droid Sans Fallback"/>
+          <w:b w:val="0"/>
+          <w:color w:val="000000"/>
+          <w:sz w:val="21"/>
+          <w:szCs w:val="21"/>
+        </w:rPr>
+      </w:pPr>
+      <w:r>
+        <w:rPr>
+          <w:rFonts w:hint="eastAsia" w:ascii="Droid Sans Fallback" w:hAnsi="Droid Sans Fallback" w:eastAsia="Droid Sans Fallback" w:cs="Droid Sans Fallback"/>
+          <w:b w:val="0"/>
+          <w:color w:val="000000"/>
+          <w:kern w:val="0"/>
+          <w:sz w:val="21"/>
+          <w:szCs w:val="21"/>
+          <w:shd w:val="clear" w:fill="FFFFFE"/>
+          <w:lang w:val="en-US" w:eastAsia="zh-CN" w:bidi="ar"/>
+        </w:rPr>
+        <w:t>a = input("a: ")</w:t>
+      </w:r>
+    </w:p>
+    <w:p>
+      <w:pPr>
+        <w:keepNext w:val="0"/>
+        <w:keepLines w:val="0"/>
+        <w:widowControl/>
+        <w:suppressLineNumbers w:val="0"/>
+        <w:shd w:val="clear" w:fill="FFFFFE"/>
+        <w:spacing w:line="285" w:lineRule="atLeast"/>
+        <w:jc w:val="left"/>
+        <w:rPr>
+          <w:rFonts w:hint="eastAsia" w:ascii="Droid Sans Fallback" w:hAnsi="Droid Sans Fallback" w:eastAsia="Droid Sans Fallback" w:cs="Droid Sans Fallback"/>
+          <w:b w:val="0"/>
+          <w:color w:val="000000"/>
+          <w:sz w:val="21"/>
+          <w:szCs w:val="21"/>
+        </w:rPr>
+      </w:pPr>
+      <w:r>
+        <w:rPr>
+          <w:rFonts w:hint="eastAsia" w:ascii="Droid Sans Fallback" w:hAnsi="Droid Sans Fallback" w:eastAsia="Droid Sans Fallback" w:cs="Droid Sans Fallback"/>
+          <w:b w:val="0"/>
+          <w:color w:val="000000"/>
+          <w:kern w:val="0"/>
+          <w:sz w:val="21"/>
+          <w:szCs w:val="21"/>
+          <w:shd w:val="clear" w:fill="FFFFFE"/>
+          <w:lang w:val="en-US" w:eastAsia="zh-CN" w:bidi="ar"/>
+        </w:rPr>
+        <w:t>b = input("b: ")</w:t>
+      </w:r>
+    </w:p>
+    <w:p>
+      <w:pPr>
+        <w:keepNext w:val="0"/>
+        <w:keepLines w:val="0"/>
+        <w:widowControl/>
+        <w:suppressLineNumbers w:val="0"/>
+        <w:shd w:val="clear" w:fill="FFFFFE"/>
+        <w:spacing w:line="285" w:lineRule="atLeast"/>
+        <w:jc w:val="left"/>
+        <w:rPr>
+          <w:rFonts w:hint="eastAsia" w:ascii="Droid Sans Fallback" w:hAnsi="Droid Sans Fallback" w:eastAsia="Droid Sans Fallback" w:cs="Droid Sans Fallback"/>
+          <w:b w:val="0"/>
+          <w:color w:val="000000"/>
+          <w:sz w:val="21"/>
+          <w:szCs w:val="21"/>
+        </w:rPr>
+      </w:pPr>
+      <w:r>
+        <w:rPr>
+          <w:rFonts w:hint="eastAsia" w:ascii="Droid Sans Fallback" w:hAnsi="Droid Sans Fallback" w:eastAsia="Droid Sans Fallback" w:cs="Droid Sans Fallback"/>
+          <w:b w:val="0"/>
+          <w:color w:val="000000"/>
+          <w:kern w:val="0"/>
+          <w:sz w:val="21"/>
+          <w:szCs w:val="21"/>
+          <w:shd w:val="clear" w:fill="FFFFFE"/>
+          <w:lang w:val="en-US" w:eastAsia="zh-CN" w:bidi="ar"/>
+        </w:rPr>
+        <w:t xml:space="preserve"># </w:t>
+      </w:r>
+    </w:p>
+    <w:p>
+      <w:pPr>
+        <w:keepNext w:val="0"/>
+        <w:keepLines w:val="0"/>
+        <w:widowControl/>
+        <w:suppressLineNumbers w:val="0"/>
+        <w:shd w:val="clear" w:fill="FFFFFE"/>
+        <w:spacing w:line="285" w:lineRule="atLeast"/>
+        <w:jc w:val="left"/>
+        <w:rPr>
+          <w:rFonts w:hint="eastAsia" w:ascii="Droid Sans Fallback" w:hAnsi="Droid Sans Fallback" w:eastAsia="Droid Sans Fallback" w:cs="Droid Sans Fallback"/>
+          <w:b w:val="0"/>
+          <w:color w:val="000000"/>
+          <w:sz w:val="21"/>
+          <w:szCs w:val="21"/>
+        </w:rPr>
+      </w:pPr>
+    </w:p>
+    <w:p>
+      <w:pPr>
+        <w:keepNext w:val="0"/>
+        <w:keepLines w:val="0"/>
+        <w:widowControl/>
+        <w:suppressLineNumbers w:val="0"/>
+        <w:shd w:val="clear" w:fill="FFFFFE"/>
+        <w:spacing w:line="285" w:lineRule="atLeast"/>
+        <w:jc w:val="left"/>
+        <w:rPr>
+          <w:rFonts w:hint="eastAsia" w:ascii="Droid Sans Fallback" w:hAnsi="Droid Sans Fallback" w:eastAsia="Droid Sans Fallback" w:cs="Droid Sans Fallback"/>
+          <w:b w:val="0"/>
+          <w:color w:val="000000"/>
+          <w:sz w:val="21"/>
+          <w:szCs w:val="21"/>
+        </w:rPr>
+      </w:pPr>
+      <w:r>
+        <w:rPr>
+          <w:rFonts w:hint="eastAsia" w:ascii="Droid Sans Fallback" w:hAnsi="Droid Sans Fallback" w:eastAsia="Droid Sans Fallback" w:cs="Droid Sans Fallback"/>
+          <w:b w:val="0"/>
+          <w:color w:val="000000"/>
+          <w:kern w:val="0"/>
+          <w:sz w:val="21"/>
+          <w:szCs w:val="21"/>
+          <w:shd w:val="clear" w:fill="FFFFFE"/>
+          <w:lang w:val="en-US" w:eastAsia="zh-CN" w:bidi="ar"/>
+        </w:rPr>
+        <w:t>####################################</w:t>
+      </w:r>
+    </w:p>
+    <w:p>
+      <w:pPr>
+        <w:keepNext w:val="0"/>
+        <w:keepLines w:val="0"/>
+        <w:widowControl/>
+        <w:suppressLineNumbers w:val="0"/>
+        <w:shd w:val="clear" w:fill="FFFFFE"/>
+        <w:spacing w:line="285" w:lineRule="atLeast"/>
+        <w:jc w:val="left"/>
+        <w:rPr>
+          <w:rFonts w:hint="eastAsia" w:ascii="Droid Sans Fallback" w:hAnsi="Droid Sans Fallback" w:eastAsia="Droid Sans Fallback" w:cs="Droid Sans Fallback"/>
+          <w:b w:val="0"/>
+          <w:color w:val="000000"/>
+          <w:sz w:val="21"/>
+          <w:szCs w:val="21"/>
+        </w:rPr>
+      </w:pPr>
+      <w:r>
+        <w:rPr>
+          <w:rFonts w:hint="eastAsia" w:ascii="Droid Sans Fallback" w:hAnsi="Droid Sans Fallback" w:eastAsia="Droid Sans Fallback" w:cs="Droid Sans Fallback"/>
+          <w:b w:val="0"/>
+          <w:color w:val="000000"/>
+          <w:kern w:val="0"/>
+          <w:sz w:val="21"/>
+          <w:szCs w:val="21"/>
+          <w:shd w:val="clear" w:fill="FFFFFE"/>
+          <w:lang w:val="en-US" w:eastAsia="zh-CN" w:bidi="ar"/>
+        </w:rPr>
+        <w:t xml:space="preserve">#Write your code below this line </w:t>
+      </w:r>
+    </w:p>
+    <w:p>
+      <w:pPr>
+        <w:keepNext w:val="0"/>
+        <w:keepLines w:val="0"/>
+        <w:widowControl/>
+        <w:suppressLineNumbers w:val="0"/>
+        <w:shd w:val="clear" w:fill="FFFFFE"/>
+        <w:spacing w:line="285" w:lineRule="atLeast"/>
+        <w:jc w:val="left"/>
+        <w:rPr>
+          <w:rFonts w:hint="eastAsia" w:ascii="Droid Sans Fallback" w:hAnsi="Droid Sans Fallback" w:eastAsia="Droid Sans Fallback" w:cs="Droid Sans Fallback"/>
+          <w:b w:val="0"/>
+          <w:color w:val="000000"/>
+          <w:sz w:val="21"/>
+          <w:szCs w:val="21"/>
+        </w:rPr>
+      </w:pPr>
+      <w:r>
+        <w:rPr>
+          <w:rFonts w:hint="eastAsia" w:ascii="Droid Sans Fallback" w:hAnsi="Droid Sans Fallback" w:eastAsia="Droid Sans Fallback" w:cs="Droid Sans Fallback"/>
+          <w:b w:val="0"/>
+          <w:color w:val="000000"/>
+          <w:kern w:val="0"/>
+          <w:sz w:val="21"/>
+          <w:szCs w:val="21"/>
+          <w:shd w:val="clear" w:fill="FFFFFE"/>
+          <w:lang w:val="en-US" w:eastAsia="zh-CN" w:bidi="ar"/>
+        </w:rPr>
+        <w:t>c=a</w:t>
+      </w:r>
+    </w:p>
+    <w:p>
+      <w:pPr>
+        <w:keepNext w:val="0"/>
+        <w:keepLines w:val="0"/>
+        <w:widowControl/>
+        <w:suppressLineNumbers w:val="0"/>
+        <w:shd w:val="clear" w:fill="FFFFFE"/>
+        <w:spacing w:line="285" w:lineRule="atLeast"/>
+        <w:jc w:val="left"/>
+        <w:rPr>
+          <w:rFonts w:hint="eastAsia" w:ascii="Droid Sans Fallback" w:hAnsi="Droid Sans Fallback" w:eastAsia="Droid Sans Fallback" w:cs="Droid Sans Fallback"/>
+          <w:b w:val="0"/>
+          <w:color w:val="000000"/>
+          <w:sz w:val="21"/>
+          <w:szCs w:val="21"/>
+        </w:rPr>
+      </w:pPr>
+      <w:r>
+        <w:rPr>
+          <w:rFonts w:hint="eastAsia" w:ascii="Droid Sans Fallback" w:hAnsi="Droid Sans Fallback" w:eastAsia="Droid Sans Fallback" w:cs="Droid Sans Fallback"/>
+          <w:b w:val="0"/>
+          <w:color w:val="000000"/>
+          <w:kern w:val="0"/>
+          <w:sz w:val="21"/>
+          <w:szCs w:val="21"/>
+          <w:shd w:val="clear" w:fill="FFFFFE"/>
+          <w:lang w:val="en-US" w:eastAsia="zh-CN" w:bidi="ar"/>
+        </w:rPr>
+        <w:t>a=b</w:t>
+      </w:r>
+    </w:p>
+    <w:p>
+      <w:pPr>
+        <w:keepNext w:val="0"/>
+        <w:keepLines w:val="0"/>
+        <w:widowControl/>
+        <w:suppressLineNumbers w:val="0"/>
+        <w:shd w:val="clear" w:fill="FFFFFE"/>
+        <w:spacing w:line="285" w:lineRule="atLeast"/>
+        <w:jc w:val="left"/>
+        <w:rPr>
+          <w:rFonts w:hint="eastAsia" w:ascii="Droid Sans Fallback" w:hAnsi="Droid Sans Fallback" w:eastAsia="Droid Sans Fallback" w:cs="Droid Sans Fallback"/>
+          <w:b w:val="0"/>
+          <w:color w:val="000000"/>
+          <w:sz w:val="21"/>
+          <w:szCs w:val="21"/>
+        </w:rPr>
+      </w:pPr>
+      <w:r>
+        <w:rPr>
+          <w:rFonts w:hint="eastAsia" w:ascii="Droid Sans Fallback" w:hAnsi="Droid Sans Fallback" w:eastAsia="Droid Sans Fallback" w:cs="Droid Sans Fallback"/>
+          <w:b w:val="0"/>
+          <w:color w:val="000000"/>
+          <w:kern w:val="0"/>
+          <w:sz w:val="21"/>
+          <w:szCs w:val="21"/>
+          <w:shd w:val="clear" w:fill="FFFFFE"/>
+          <w:lang w:val="en-US" w:eastAsia="zh-CN" w:bidi="ar"/>
+        </w:rPr>
+        <w:t>b=c</w:t>
+      </w:r>
+    </w:p>
+    <w:p>
+      <w:pPr>
+        <w:keepNext w:val="0"/>
+        <w:keepLines w:val="0"/>
+        <w:widowControl/>
+        <w:suppressLineNumbers w:val="0"/>
+        <w:spacing w:after="240" w:afterAutospacing="0"/>
+        <w:jc w:val="left"/>
+      </w:pPr>
+    </w:p>
+    <w:p>
+      <w:pPr>
+        <w:keepNext w:val="0"/>
+        <w:keepLines w:val="0"/>
+        <w:widowControl/>
+        <w:suppressLineNumbers w:val="0"/>
+        <w:shd w:val="clear" w:fill="FFFFFE"/>
+        <w:spacing w:line="285" w:lineRule="atLeast"/>
+        <w:jc w:val="left"/>
+        <w:rPr>
+          <w:rFonts w:hint="eastAsia" w:ascii="Droid Sans Fallback" w:hAnsi="Droid Sans Fallback" w:eastAsia="Droid Sans Fallback" w:cs="Droid Sans Fallback"/>
+          <w:b w:val="0"/>
+          <w:color w:val="000000"/>
+          <w:sz w:val="21"/>
+          <w:szCs w:val="21"/>
+        </w:rPr>
+      </w:pPr>
+      <w:r>
+        <w:rPr>
+          <w:rFonts w:hint="eastAsia" w:ascii="Droid Sans Fallback" w:hAnsi="Droid Sans Fallback" w:eastAsia="Droid Sans Fallback" w:cs="Droid Sans Fallback"/>
+          <w:b w:val="0"/>
+          <w:color w:val="000000"/>
+          <w:kern w:val="0"/>
+          <w:sz w:val="21"/>
+          <w:szCs w:val="21"/>
+          <w:shd w:val="clear" w:fill="FFFFFE"/>
+          <w:lang w:val="en-US" w:eastAsia="zh-CN" w:bidi="ar"/>
+        </w:rPr>
+        <w:t xml:space="preserve">#Write your code above this line </w:t>
+      </w:r>
+    </w:p>
+    <w:p>
+      <w:pPr>
+        <w:keepNext w:val="0"/>
+        <w:keepLines w:val="0"/>
+        <w:widowControl/>
+        <w:suppressLineNumbers w:val="0"/>
+        <w:shd w:val="clear" w:fill="FFFFFE"/>
+        <w:spacing w:line="285" w:lineRule="atLeast"/>
+        <w:jc w:val="left"/>
+        <w:rPr>
+          <w:rFonts w:hint="eastAsia" w:ascii="Droid Sans Fallback" w:hAnsi="Droid Sans Fallback" w:eastAsia="Droid Sans Fallback" w:cs="Droid Sans Fallback"/>
+          <w:b w:val="0"/>
+          <w:color w:val="000000"/>
+          <w:sz w:val="21"/>
+          <w:szCs w:val="21"/>
+        </w:rPr>
+      </w:pPr>
+      <w:r>
+        <w:rPr>
+          <w:rFonts w:hint="eastAsia" w:ascii="Droid Sans Fallback" w:hAnsi="Droid Sans Fallback" w:eastAsia="Droid Sans Fallback" w:cs="Droid Sans Fallback"/>
+          <w:b w:val="0"/>
+          <w:color w:val="000000"/>
+          <w:kern w:val="0"/>
+          <w:sz w:val="21"/>
+          <w:szCs w:val="21"/>
+          <w:shd w:val="clear" w:fill="FFFFFE"/>
+          <w:lang w:val="en-US" w:eastAsia="zh-CN" w:bidi="ar"/>
+        </w:rPr>
+        <w:t>####################################</w:t>
+      </w:r>
+    </w:p>
+    <w:p>
+      <w:pPr>
+        <w:keepNext w:val="0"/>
+        <w:keepLines w:val="0"/>
+        <w:widowControl/>
+        <w:suppressLineNumbers w:val="0"/>
+        <w:jc w:val="left"/>
+      </w:pPr>
+    </w:p>
+    <w:p>
+      <w:pPr>
+        <w:keepNext w:val="0"/>
+        <w:keepLines w:val="0"/>
+        <w:widowControl/>
+        <w:suppressLineNumbers w:val="0"/>
+        <w:shd w:val="clear" w:fill="FFFFFE"/>
+        <w:spacing w:line="285" w:lineRule="atLeast"/>
+        <w:jc w:val="left"/>
+        <w:rPr>
+          <w:rFonts w:hint="eastAsia" w:ascii="Droid Sans Fallback" w:hAnsi="Droid Sans Fallback" w:eastAsia="Droid Sans Fallback" w:cs="Droid Sans Fallback"/>
+          <w:b w:val="0"/>
+          <w:color w:val="000000"/>
+          <w:sz w:val="21"/>
+          <w:szCs w:val="21"/>
+        </w:rPr>
+      </w:pPr>
+      <w:r>
+        <w:rPr>
+          <w:rFonts w:hint="eastAsia" w:ascii="Droid Sans Fallback" w:hAnsi="Droid Sans Fallback" w:eastAsia="Droid Sans Fallback" w:cs="Droid Sans Fallback"/>
+          <w:b w:val="0"/>
+          <w:color w:val="000000"/>
+          <w:kern w:val="0"/>
+          <w:sz w:val="21"/>
+          <w:szCs w:val="21"/>
+          <w:shd w:val="clear" w:fill="FFFFFE"/>
+          <w:lang w:val="en-US" w:eastAsia="zh-CN" w:bidi="ar"/>
+        </w:rPr>
+        <w:t xml:space="preserve"># </w:t>
+      </w:r>
+    </w:p>
+    <w:p>
+      <w:pPr>
+        <w:keepNext w:val="0"/>
+        <w:keepLines w:val="0"/>
+        <w:widowControl/>
+        <w:suppressLineNumbers w:val="0"/>
+        <w:shd w:val="clear" w:fill="FFFFFE"/>
+        <w:spacing w:line="285" w:lineRule="atLeast"/>
+        <w:jc w:val="left"/>
+        <w:rPr>
+          <w:rFonts w:hint="eastAsia" w:ascii="Droid Sans Fallback" w:hAnsi="Droid Sans Fallback" w:eastAsia="Droid Sans Fallback" w:cs="Droid Sans Fallback"/>
+          <w:b w:val="0"/>
+          <w:color w:val="000000"/>
+          <w:sz w:val="21"/>
+          <w:szCs w:val="21"/>
+        </w:rPr>
+      </w:pPr>
+      <w:r>
+        <w:rPr>
+          <w:rFonts w:hint="eastAsia" w:ascii="Droid Sans Fallback" w:hAnsi="Droid Sans Fallback" w:eastAsia="Droid Sans Fallback" w:cs="Droid Sans Fallback"/>
+          <w:b w:val="0"/>
+          <w:color w:val="000000"/>
+          <w:kern w:val="0"/>
+          <w:sz w:val="21"/>
+          <w:szCs w:val="21"/>
+          <w:shd w:val="clear" w:fill="FFFFFE"/>
+          <w:lang w:val="en-US" w:eastAsia="zh-CN" w:bidi="ar"/>
+        </w:rPr>
+        <w:t>print("a: " + a)</w:t>
+      </w:r>
+    </w:p>
+    <w:p>
+      <w:pPr>
+        <w:keepNext w:val="0"/>
+        <w:keepLines w:val="0"/>
+        <w:widowControl/>
+        <w:suppressLineNumbers w:val="0"/>
+        <w:shd w:val="clear" w:fill="FFFFFE"/>
+        <w:spacing w:line="285" w:lineRule="atLeast"/>
+        <w:jc w:val="left"/>
+        <w:rPr>
+          <w:rFonts w:hint="eastAsia" w:ascii="Droid Sans Fallback" w:hAnsi="Droid Sans Fallback" w:eastAsia="Droid Sans Fallback" w:cs="Droid Sans Fallback"/>
+          <w:b w:val="0"/>
+          <w:color w:val="000000"/>
+          <w:sz w:val="21"/>
+          <w:szCs w:val="21"/>
+        </w:rPr>
+      </w:pPr>
+      <w:r>
+        <w:rPr>
+          <w:rFonts w:hint="eastAsia" w:ascii="Droid Sans Fallback" w:hAnsi="Droid Sans Fallback" w:eastAsia="Droid Sans Fallback" w:cs="Droid Sans Fallback"/>
+          <w:b w:val="0"/>
+          <w:color w:val="000000"/>
+          <w:kern w:val="0"/>
+          <w:sz w:val="21"/>
+          <w:szCs w:val="21"/>
+          <w:shd w:val="clear" w:fill="FFFFFE"/>
+          <w:lang w:val="en-US" w:eastAsia="zh-CN" w:bidi="ar"/>
+        </w:rPr>
+        <w:t>print("b: " + b)</w:t>
+      </w:r>
+    </w:p>
+    <w:p>
+      <w:pPr>
+        <w:keepNext w:val="0"/>
+        <w:keepLines w:val="0"/>
+        <w:widowControl/>
+        <w:suppressLineNumbers w:val="0"/>
+        <w:spacing w:after="240" w:afterAutospacing="0"/>
+        <w:jc w:val="left"/>
+        <w:rPr>
+          <w:rFonts w:hint="default" w:ascii="Droid Sans Fallback" w:hAnsi="Droid Sans Fallback" w:eastAsia="Droid Sans Fallback" w:cs="Droid Sans Fallback"/>
+          <w:b/>
+          <w:bCs/>
+          <w:color w:val="000000"/>
+          <w:kern w:val="0"/>
+          <w:sz w:val="21"/>
+          <w:szCs w:val="21"/>
+          <w:shd w:val="clear" w:fill="FFFFFE"/>
+          <w:lang w:val="en" w:eastAsia="zh-CN" w:bidi="ar"/>
+        </w:rPr>
+      </w:pPr>
+      <w:r>
+        <w:rPr>
+          <w:rFonts w:hint="eastAsia" w:ascii="Droid Sans Fallback" w:hAnsi="Droid Sans Fallback" w:eastAsia="Droid Sans Fallback" w:cs="Droid Sans Fallback"/>
+          <w:b w:val="0"/>
+          <w:color w:val="000000"/>
+          <w:kern w:val="0"/>
+          <w:sz w:val="21"/>
+          <w:szCs w:val="21"/>
+          <w:shd w:val="clear" w:fill="FFFFFE"/>
+          <w:lang w:val="en-US" w:eastAsia="zh-CN" w:bidi="ar"/>
+        </w:rPr>
+        <w:br w:type="textWrapping"/>
+      </w:r>
+      <w:r>
+        <w:rPr>
+          <w:rFonts w:hint="default" w:ascii="Droid Sans Fallback" w:hAnsi="Droid Sans Fallback" w:eastAsia="Droid Sans Fallback" w:cs="Droid Sans Fallback"/>
+          <w:b/>
+          <w:bCs/>
+          <w:color w:val="000000"/>
+          <w:kern w:val="0"/>
+          <w:sz w:val="21"/>
+          <w:szCs w:val="21"/>
+          <w:shd w:val="clear" w:fill="FFFFFE"/>
+          <w:lang w:val="en" w:eastAsia="zh-CN" w:bidi="ar"/>
+        </w:rPr>
+        <w:t>Output</w:t>
+      </w:r>
+    </w:p>
+    <w:p>
+      <w:pPr>
+        <w:keepNext w:val="0"/>
+        <w:keepLines w:val="0"/>
+        <w:widowControl/>
+        <w:suppressLineNumbers w:val="0"/>
+        <w:spacing w:after="240" w:afterAutospacing="0"/>
+        <w:jc w:val="left"/>
+        <w:rPr>
+          <w:rFonts w:hint="default" w:ascii="Droid Sans Fallback" w:hAnsi="Droid Sans Fallback" w:eastAsia="Droid Sans Fallback" w:cs="Droid Sans Fallback"/>
+          <w:b/>
+          <w:bCs/>
+          <w:color w:val="000000"/>
+          <w:kern w:val="0"/>
+          <w:sz w:val="21"/>
+          <w:szCs w:val="21"/>
+          <w:shd w:val="clear" w:fill="FFFFFE"/>
+          <w:lang w:val="en" w:eastAsia="zh-CN" w:bidi="ar"/>
+        </w:rPr>
+      </w:pPr>
+      <w:r>
+        <w:rPr>
+          <w:rFonts w:hint="default" w:ascii="Droid Sans Fallback" w:hAnsi="Droid Sans Fallback" w:eastAsia="Droid Sans Fallback" w:cs="Droid Sans Fallback"/>
+          <w:b/>
+          <w:bCs/>
+          <w:color w:val="000000"/>
+          <w:kern w:val="0"/>
+          <w:sz w:val="21"/>
+          <w:szCs w:val="21"/>
+          <w:shd w:val="clear" w:fill="FFFFFE"/>
+          <w:lang w:val="en" w:eastAsia="zh-CN" w:bidi="ar"/>
+        </w:rPr>
+        <w:t>a: 2</w:t>
+      </w:r>
+    </w:p>
+    <w:p>
+      <w:pPr>
+        <w:keepNext w:val="0"/>
+        <w:keepLines w:val="0"/>
+        <w:widowControl/>
+        <w:suppressLineNumbers w:val="0"/>
+        <w:spacing w:after="240" w:afterAutospacing="0"/>
+        <w:jc w:val="left"/>
+        <w:rPr>
+          <w:rFonts w:hint="default" w:ascii="Droid Sans Fallback" w:hAnsi="Droid Sans Fallback" w:eastAsia="Droid Sans Fallback" w:cs="Droid Sans Fallback"/>
+          <w:b/>
+          <w:bCs/>
+          <w:color w:val="000000"/>
+          <w:kern w:val="0"/>
+          <w:sz w:val="21"/>
+          <w:szCs w:val="21"/>
+          <w:shd w:val="clear" w:fill="FFFFFE"/>
+          <w:lang w:val="en" w:eastAsia="zh-CN" w:bidi="ar"/>
+        </w:rPr>
+      </w:pPr>
+      <w:r>
+        <w:rPr>
+          <w:rFonts w:hint="default" w:ascii="Droid Sans Fallback" w:hAnsi="Droid Sans Fallback" w:eastAsia="Droid Sans Fallback" w:cs="Droid Sans Fallback"/>
+          <w:b/>
+          <w:bCs/>
+          <w:color w:val="000000"/>
+          <w:kern w:val="0"/>
+          <w:sz w:val="21"/>
+          <w:szCs w:val="21"/>
+          <w:shd w:val="clear" w:fill="FFFFFE"/>
+          <w:lang w:val="en" w:eastAsia="zh-CN" w:bidi="ar"/>
+        </w:rPr>
+        <w:t>b: 5</w:t>
+      </w:r>
+    </w:p>
+    <w:p>
+      <w:pPr>
+        <w:keepNext w:val="0"/>
+        <w:keepLines w:val="0"/>
+        <w:widowControl/>
+        <w:suppressLineNumbers w:val="0"/>
+        <w:spacing w:after="240" w:afterAutospacing="0"/>
+        <w:jc w:val="left"/>
+        <w:rPr>
+          <w:rFonts w:hint="default" w:ascii="Droid Sans Fallback" w:hAnsi="Droid Sans Fallback" w:eastAsia="Droid Sans Fallback" w:cs="Droid Sans Fallback"/>
+          <w:b/>
+          <w:bCs/>
+          <w:color w:val="000000"/>
+          <w:kern w:val="0"/>
+          <w:sz w:val="21"/>
+          <w:szCs w:val="21"/>
+          <w:shd w:val="clear" w:fill="FFFFFE"/>
+          <w:lang w:val="en" w:eastAsia="zh-CN" w:bidi="ar"/>
+        </w:rPr>
+      </w:pPr>
+      <w:r>
+        <w:rPr>
+          <w:rFonts w:hint="default" w:ascii="Droid Sans Fallback" w:hAnsi="Droid Sans Fallback" w:eastAsia="Droid Sans Fallback" w:cs="Droid Sans Fallback"/>
+          <w:b/>
+          <w:bCs/>
+          <w:color w:val="000000"/>
+          <w:kern w:val="0"/>
+          <w:sz w:val="21"/>
+          <w:szCs w:val="21"/>
+          <w:shd w:val="clear" w:fill="FFFFFE"/>
+          <w:lang w:val="en" w:eastAsia="zh-CN" w:bidi="ar"/>
+        </w:rPr>
+        <w:t>a: 5</w:t>
+      </w:r>
+    </w:p>
+    <w:p>
+      <w:pPr>
+        <w:keepNext w:val="0"/>
+        <w:keepLines w:val="0"/>
+        <w:widowControl/>
+        <w:suppressLineNumbers w:val="0"/>
+        <w:spacing w:after="240" w:afterAutospacing="0"/>
+        <w:jc w:val="left"/>
+        <w:rPr>
+          <w:rFonts w:hint="default" w:ascii="Droid Sans Fallback" w:hAnsi="Droid Sans Fallback" w:eastAsia="Droid Sans Fallback" w:cs="Droid Sans Fallback"/>
+          <w:b/>
+          <w:bCs/>
+          <w:color w:val="000000"/>
+          <w:kern w:val="0"/>
+          <w:sz w:val="21"/>
+          <w:szCs w:val="21"/>
+          <w:shd w:val="clear" w:fill="FFFFFE"/>
+          <w:lang w:val="en" w:eastAsia="zh-CN" w:bidi="ar"/>
+        </w:rPr>
+      </w:pPr>
+      <w:r>
+        <w:rPr>
+          <w:rFonts w:hint="default" w:ascii="Droid Sans Fallback" w:hAnsi="Droid Sans Fallback" w:eastAsia="Droid Sans Fallback" w:cs="Droid Sans Fallback"/>
+          <w:b/>
+          <w:bCs/>
+          <w:color w:val="000000"/>
+          <w:kern w:val="0"/>
+          <w:sz w:val="21"/>
+          <w:szCs w:val="21"/>
+          <w:shd w:val="clear" w:fill="FFFFFE"/>
+          <w:lang w:val="en" w:eastAsia="zh-CN" w:bidi="ar"/>
+        </w:rPr>
+        <w:t>b: 2</w:t>
+      </w:r>
+    </w:p>
+    <w:p>
+      <w:pPr>
+        <w:rPr>
+          <w:rFonts w:hint="default"/>
+          <w:b/>
+          <w:bCs/>
+          <w:sz w:val="24"/>
+          <w:szCs w:val="32"/>
+          <w:lang w:val="en"/>
+        </w:rPr>
+      </w:pPr>
+      <w:r>
+        <w:rPr>
+          <w:rFonts w:hint="default"/>
+          <w:b/>
+          <w:bCs/>
+          <w:sz w:val="24"/>
+          <w:szCs w:val="32"/>
+          <w:lang w:val="en"/>
+        </w:rPr>
+        <w:t>Rules that one must follow while assigning to the variable</w:t>
+      </w:r>
+    </w:p>
+    <w:p>
+      <w:pPr>
+        <w:numPr>
+          <w:ilvl w:val="0"/>
+          <w:numId w:val="1"/>
+        </w:numPr>
+        <w:rPr>
+          <w:rFonts w:hint="default"/>
+          <w:b w:val="0"/>
+          <w:bCs w:val="0"/>
+          <w:sz w:val="21"/>
+          <w:szCs w:val="24"/>
+          <w:lang w:val="en"/>
+        </w:rPr>
+      </w:pPr>
+      <w:r>
+        <w:rPr>
+          <w:rFonts w:hint="default"/>
+          <w:b w:val="0"/>
+          <w:bCs w:val="0"/>
+          <w:sz w:val="21"/>
+          <w:szCs w:val="24"/>
+          <w:lang w:val="en"/>
+        </w:rPr>
+        <w:t xml:space="preserve">We can assign the variable what ever we like to, but single letter would be confusing after 6 or 12 months when we are exploring to the python application we will get confused, example </w:t>
+      </w:r>
+      <w:r>
+        <w:rPr>
+          <w:rFonts w:hint="default"/>
+          <w:b w:val="0"/>
+          <w:bCs w:val="0"/>
+          <w:color w:val="FF0000"/>
+          <w:sz w:val="21"/>
+          <w:szCs w:val="24"/>
+          <w:lang w:val="en"/>
+        </w:rPr>
+        <w:t>l=len(name)</w:t>
+      </w:r>
+      <w:r>
+        <w:rPr>
+          <w:rFonts w:hint="default"/>
+          <w:b w:val="0"/>
+          <w:bCs w:val="0"/>
+          <w:sz w:val="21"/>
+          <w:szCs w:val="24"/>
+          <w:lang w:val="en"/>
+        </w:rPr>
+        <w:t>.</w:t>
+      </w:r>
+    </w:p>
+    <w:p>
+      <w:pPr>
+        <w:numPr>
+          <w:ilvl w:val="0"/>
+          <w:numId w:val="1"/>
+        </w:numPr>
+        <w:rPr>
+          <w:rFonts w:hint="default"/>
+          <w:b w:val="0"/>
+          <w:bCs w:val="0"/>
+          <w:sz w:val="21"/>
+          <w:szCs w:val="24"/>
+          <w:lang w:val="en"/>
+        </w:rPr>
+      </w:pPr>
+      <w:r>
+        <w:rPr>
+          <w:rFonts w:hint="default"/>
+          <w:b w:val="0"/>
+          <w:bCs w:val="0"/>
+          <w:sz w:val="21"/>
+          <w:szCs w:val="24"/>
+          <w:lang w:val="en"/>
+        </w:rPr>
+        <w:t>The another best way to assign the variable is with underscore “_” example “</w:t>
+      </w:r>
+      <w:r>
+        <w:rPr>
+          <w:rFonts w:hint="default"/>
+          <w:b/>
+          <w:bCs/>
+          <w:sz w:val="21"/>
+          <w:szCs w:val="24"/>
+          <w:lang w:val="en"/>
+        </w:rPr>
+        <w:t>user_first_name</w:t>
+      </w:r>
+      <w:r>
+        <w:rPr>
+          <w:rFonts w:hint="default"/>
+          <w:b w:val="0"/>
+          <w:bCs w:val="0"/>
+          <w:sz w:val="21"/>
+          <w:szCs w:val="24"/>
+          <w:lang w:val="en"/>
+        </w:rPr>
+        <w:t>”, but remember, spacing in python will be really sensitive for example “</w:t>
+      </w:r>
+      <w:r>
+        <w:rPr>
+          <w:rFonts w:hint="default"/>
+          <w:b/>
+          <w:bCs/>
+          <w:sz w:val="21"/>
+          <w:szCs w:val="24"/>
+          <w:lang w:val="en"/>
+        </w:rPr>
+        <w:t>user first name</w:t>
+      </w:r>
+      <w:r>
+        <w:rPr>
+          <w:rFonts w:hint="default"/>
+          <w:b w:val="0"/>
+          <w:bCs w:val="0"/>
+          <w:sz w:val="21"/>
+          <w:szCs w:val="24"/>
+          <w:lang w:val="en"/>
+        </w:rPr>
+        <w:t>” like this the python will be trow an error.</w:t>
+      </w:r>
+    </w:p>
+    <w:p>
+      <w:pPr>
+        <w:numPr>
+          <w:ilvl w:val="0"/>
+          <w:numId w:val="1"/>
+        </w:numPr>
+        <w:rPr>
+          <w:rFonts w:hint="default"/>
+          <w:b w:val="0"/>
+          <w:bCs w:val="0"/>
+          <w:sz w:val="21"/>
+          <w:szCs w:val="24"/>
+          <w:lang w:val="en"/>
+        </w:rPr>
+      </w:pPr>
+      <w:r>
+        <w:rPr>
+          <w:rFonts w:hint="default"/>
+          <w:b w:val="0"/>
+          <w:bCs w:val="0"/>
+          <w:sz w:val="21"/>
+          <w:szCs w:val="24"/>
+          <w:lang w:val="en"/>
+        </w:rPr>
+        <w:t xml:space="preserve">We can also assign the variable with numbers like </w:t>
+      </w:r>
+      <w:r>
+        <w:rPr>
+          <w:rFonts w:hint="default"/>
+          <w:b w:val="0"/>
+          <w:bCs w:val="0"/>
+          <w:color w:val="FF0000"/>
+          <w:sz w:val="21"/>
+          <w:szCs w:val="24"/>
+          <w:lang w:val="en"/>
+        </w:rPr>
+        <w:t xml:space="preserve">lenght1 </w:t>
+      </w:r>
+      <w:r>
+        <w:rPr>
+          <w:rFonts w:hint="default"/>
+          <w:b w:val="0"/>
+          <w:bCs w:val="0"/>
+          <w:sz w:val="21"/>
+          <w:szCs w:val="24"/>
+          <w:lang w:val="en"/>
+        </w:rPr>
+        <w:t xml:space="preserve">and </w:t>
+      </w:r>
+      <w:r>
+        <w:rPr>
+          <w:rFonts w:hint="default"/>
+          <w:b w:val="0"/>
+          <w:bCs w:val="0"/>
+          <w:color w:val="FF0000"/>
+          <w:sz w:val="21"/>
+          <w:szCs w:val="24"/>
+          <w:lang w:val="en"/>
+        </w:rPr>
+        <w:t xml:space="preserve">lenght2 </w:t>
+      </w:r>
+      <w:r>
+        <w:rPr>
+          <w:rFonts w:hint="default"/>
+          <w:b w:val="0"/>
+          <w:bCs w:val="0"/>
+          <w:sz w:val="21"/>
+          <w:szCs w:val="24"/>
+          <w:lang w:val="en"/>
+        </w:rPr>
+        <w:t xml:space="preserve">so on, but python will get confused after assigning the number after a variable for example </w:t>
+      </w:r>
+      <w:r>
+        <w:rPr>
+          <w:rFonts w:hint="default"/>
+          <w:b w:val="0"/>
+          <w:bCs w:val="0"/>
+          <w:color w:val="FF0000"/>
+          <w:sz w:val="21"/>
+          <w:szCs w:val="24"/>
+          <w:lang w:val="en"/>
+        </w:rPr>
+        <w:t>1lenght</w:t>
+      </w:r>
+      <w:r>
+        <w:rPr>
+          <w:rFonts w:hint="default"/>
+          <w:b w:val="0"/>
+          <w:bCs w:val="0"/>
+          <w:sz w:val="21"/>
+          <w:szCs w:val="24"/>
+          <w:lang w:val="en"/>
+        </w:rPr>
+        <w:t xml:space="preserve">, </w:t>
+      </w:r>
+      <w:r>
+        <w:rPr>
+          <w:rFonts w:hint="default"/>
+          <w:b w:val="0"/>
+          <w:bCs w:val="0"/>
+          <w:color w:val="FF0000"/>
+          <w:sz w:val="21"/>
+          <w:szCs w:val="24"/>
+          <w:lang w:val="en"/>
+        </w:rPr>
+        <w:t>2lenght</w:t>
+      </w:r>
+      <w:r>
+        <w:rPr>
+          <w:rFonts w:hint="default"/>
+          <w:b w:val="0"/>
+          <w:bCs w:val="0"/>
+          <w:sz w:val="21"/>
+          <w:szCs w:val="24"/>
+          <w:lang w:val="en"/>
+        </w:rPr>
+        <w:t xml:space="preserve"> so on.</w:t>
+      </w:r>
+    </w:p>
+    <w:p>
+      <w:pPr>
+        <w:numPr>
+          <w:ilvl w:val="0"/>
+          <w:numId w:val="1"/>
+        </w:numPr>
+        <w:rPr>
+          <w:rFonts w:hint="default"/>
+          <w:b w:val="0"/>
+          <w:bCs w:val="0"/>
+          <w:sz w:val="21"/>
+          <w:szCs w:val="24"/>
+          <w:lang w:val="en"/>
+        </w:rPr>
+      </w:pPr>
+      <w:r>
+        <w:rPr>
+          <w:rFonts w:hint="default"/>
+          <w:b w:val="0"/>
+          <w:bCs w:val="0"/>
+          <w:sz w:val="21"/>
+          <w:szCs w:val="24"/>
+          <w:lang w:val="en"/>
+        </w:rPr>
+        <w:t xml:space="preserve">Privileged words we not going to assigned as a variable for example </w:t>
+      </w:r>
+      <w:r>
+        <w:rPr>
+          <w:rFonts w:hint="default"/>
+          <w:b w:val="0"/>
+          <w:bCs w:val="0"/>
+          <w:color w:val="FF0000"/>
+          <w:sz w:val="21"/>
+          <w:szCs w:val="24"/>
+          <w:lang w:val="en"/>
+        </w:rPr>
+        <w:t>input = input()</w:t>
+      </w:r>
+      <w:r>
+        <w:rPr>
+          <w:rFonts w:hint="default"/>
+          <w:b w:val="0"/>
+          <w:bCs w:val="0"/>
+          <w:sz w:val="21"/>
+          <w:szCs w:val="24"/>
+          <w:lang w:val="en"/>
+        </w:rPr>
+        <w:t xml:space="preserve"> or </w:t>
+      </w:r>
+      <w:r>
+        <w:rPr>
+          <w:rFonts w:hint="default"/>
+          <w:b w:val="0"/>
+          <w:bCs w:val="0"/>
+          <w:color w:val="FF0000"/>
+          <w:sz w:val="21"/>
+          <w:szCs w:val="24"/>
+          <w:lang w:val="en"/>
+        </w:rPr>
+        <w:t>print = print().</w:t>
+      </w:r>
+    </w:p>
+    <w:p>
+      <w:pPr>
+        <w:numPr>
+          <w:numId w:val="0"/>
+        </w:numPr>
+        <w:rPr>
+          <w:rFonts w:hint="default"/>
+          <w:b w:val="0"/>
+          <w:bCs w:val="0"/>
+          <w:sz w:val="21"/>
+          <w:szCs w:val="24"/>
+          <w:lang w:val="en"/>
+        </w:rPr>
+      </w:pPr>
+      <w:r>
+        <w:rPr>
+          <w:rFonts w:hint="default"/>
+          <w:b/>
+          <w:bCs/>
+          <w:color w:val="auto"/>
+          <w:sz w:val="21"/>
+          <w:szCs w:val="24"/>
+          <w:lang w:val="en"/>
+        </w:rPr>
+        <w:t>:: The End ::</w:t>
+      </w:r>
       <w:bookmarkStart w:id="0" w:name="_GoBack"/>
       <w:bookmarkEnd w:id="0"/>
     </w:p>
@@ -2924,6 +4653,25 @@
     </w:p>
   </w:footnote>
 </w:footnotes>
+</file>
+
+<file path=word/numbering.xml><?xml version="1.0" encoding="utf-8"?>
+<w:numbering xmlns:wpc="http://schemas.microsoft.com/office/word/2010/wordprocessingCanvas" xmlns:mc="http://schemas.openxmlformats.org/markup-compatibility/2006" xmlns:o="urn:schemas-microsoft-com:office:office" xmlns:r="http://schemas.openxmlformats.org/officeDocument/2006/relationships" xmlns:m="http://schemas.openxmlformats.org/officeDocument/2006/math" xmlns:v="urn:schemas-microsoft-com:vml" xmlns:wp14="http://schemas.microsoft.com/office/word/2010/wordprocessingDrawing" xmlns:wp="http://schemas.openxmlformats.org/drawingml/2006/wordprocessingDrawing" xmlns:w10="urn:schemas-microsoft-com:office:word" xmlns:w="http://schemas.openxmlformats.org/wordprocessingml/2006/main" xmlns:w14="http://schemas.microsoft.com/office/word/2010/wordml" xmlns:wpg="http://schemas.microsoft.com/office/word/2010/wordprocessingGroup" xmlns:wpi="http://schemas.microsoft.com/office/word/2010/wordprocessingInk" xmlns:wne="http://schemas.microsoft.com/office/word/2006/wordml" xmlns:wps="http://schemas.microsoft.com/office/word/2010/wordprocessingShape" xmlns:wpsCustomData="http://www.wps.cn/officeDocument/2013/wpsCustomData" mc:Ignorable="w14 wp14">
+  <w:abstractNum w:abstractNumId="0">
+    <w:nsid w:val="BBF34216"/>
+    <w:multiLevelType w:val="singleLevel"/>
+    <w:tmpl w:val="BBF34216"/>
+    <w:lvl w:ilvl="0" w:tentative="0">
+      <w:start w:val="1"/>
+      <w:numFmt w:val="decimal"/>
+      <w:lvlText w:val="%1."/>
+      <w:lvlJc w:val="left"/>
+    </w:lvl>
+  </w:abstractNum>
+  <w:num w:numId="1">
+    <w:abstractNumId w:val="0"/>
+  </w:num>
+</w:numbering>
 </file>
 
 <file path=word/styles.xml><?xml version="1.0" encoding="utf-8"?>
@@ -3244,7 +4992,39 @@
       </w:tblCellMar>
     </w:tblPr>
   </w:style>
-  <w:style w:type="character" w:styleId="5">
+  <w:style w:type="paragraph" w:styleId="5">
+    <w:name w:val="HTML Preformatted"/>
+    <w:uiPriority w:val="0"/>
+    <w:pPr>
+      <w:tabs>
+        <w:tab w:val="left" w:pos="916"/>
+        <w:tab w:val="left" w:pos="1832"/>
+        <w:tab w:val="left" w:pos="2748"/>
+        <w:tab w:val="left" w:pos="3664"/>
+        <w:tab w:val="left" w:pos="4580"/>
+        <w:tab w:val="left" w:pos="5496"/>
+        <w:tab w:val="left" w:pos="6412"/>
+        <w:tab w:val="left" w:pos="7328"/>
+        <w:tab w:val="left" w:pos="8244"/>
+        <w:tab w:val="left" w:pos="9160"/>
+        <w:tab w:val="left" w:pos="10076"/>
+        <w:tab w:val="left" w:pos="10992"/>
+        <w:tab w:val="left" w:pos="11908"/>
+        <w:tab w:val="left" w:pos="12824"/>
+        <w:tab w:val="left" w:pos="13740"/>
+        <w:tab w:val="left" w:pos="14656"/>
+      </w:tabs>
+      <w:jc w:val="left"/>
+    </w:pPr>
+    <w:rPr>
+      <w:rFonts w:hint="eastAsia" w:ascii="SimSun" w:hAnsi="SimSun" w:eastAsia="SimSun" w:cs="SimSun"/>
+      <w:kern w:val="0"/>
+      <w:sz w:val="24"/>
+      <w:szCs w:val="24"/>
+      <w:lang w:val="en-US" w:eastAsia="zh-CN" w:bidi="ar"/>
+    </w:rPr>
+  </w:style>
+  <w:style w:type="character" w:styleId="6">
     <w:name w:val="Hyperlink"/>
     <w:basedOn w:val="3"/>
     <w:uiPriority w:val="0"/>
@@ -3253,7 +5033,7 @@
       <w:u w:val="single"/>
     </w:rPr>
   </w:style>
-  <w:style w:type="table" w:styleId="6">
+  <w:style w:type="table" w:styleId="7">
     <w:name w:val="Table Grid"/>
     <w:basedOn w:val="4"/>
     <w:qFormat/>

</xml_diff>

<commit_message>
Edited the document of Python
</commit_message>
<xml_diff>
--- a/Python.docx
+++ b/Python.docx
@@ -213,6 +213,12 @@
             <w:insideH w:val="single" w:color="auto" w:sz="4" w:space="0"/>
             <w:insideV w:val="single" w:color="auto" w:sz="4" w:space="0"/>
           </w:tblBorders>
+          <w:tblCellMar>
+            <w:top w:w="0" w:type="dxa"/>
+            <w:left w:w="108" w:type="dxa"/>
+            <w:bottom w:w="0" w:type="dxa"/>
+            <w:right w:w="108" w:type="dxa"/>
+          </w:tblCellMar>
         </w:tblPrEx>
         <w:trPr>
           <w:trHeight w:val="702" w:hRule="atLeast"/>
@@ -302,6 +308,12 @@
             <w:insideH w:val="single" w:color="auto" w:sz="4" w:space="0"/>
             <w:insideV w:val="single" w:color="auto" w:sz="4" w:space="0"/>
           </w:tblBorders>
+          <w:tblCellMar>
+            <w:top w:w="0" w:type="dxa"/>
+            <w:left w:w="108" w:type="dxa"/>
+            <w:bottom w:w="0" w:type="dxa"/>
+            <w:right w:w="108" w:type="dxa"/>
+          </w:tblCellMar>
         </w:tblPrEx>
         <w:tc>
           <w:tcPr>
@@ -354,6 +366,12 @@
             <w:insideH w:val="single" w:color="auto" w:sz="4" w:space="0"/>
             <w:insideV w:val="single" w:color="auto" w:sz="4" w:space="0"/>
           </w:tblBorders>
+          <w:tblCellMar>
+            <w:top w:w="0" w:type="dxa"/>
+            <w:left w:w="108" w:type="dxa"/>
+            <w:bottom w:w="0" w:type="dxa"/>
+            <w:right w:w="108" w:type="dxa"/>
+          </w:tblCellMar>
         </w:tblPrEx>
         <w:tc>
           <w:tcPr>
@@ -402,6 +420,12 @@
             <w:insideH w:val="single" w:color="auto" w:sz="4" w:space="0"/>
             <w:insideV w:val="single" w:color="auto" w:sz="4" w:space="0"/>
           </w:tblBorders>
+          <w:tblCellMar>
+            <w:top w:w="0" w:type="dxa"/>
+            <w:left w:w="108" w:type="dxa"/>
+            <w:bottom w:w="0" w:type="dxa"/>
+            <w:right w:w="108" w:type="dxa"/>
+          </w:tblCellMar>
         </w:tblPrEx>
         <w:tc>
           <w:tcPr>
@@ -498,6 +522,12 @@
             <w:insideH w:val="single" w:color="auto" w:sz="4" w:space="0"/>
             <w:insideV w:val="single" w:color="auto" w:sz="4" w:space="0"/>
           </w:tblBorders>
+          <w:tblCellMar>
+            <w:top w:w="0" w:type="dxa"/>
+            <w:left w:w="108" w:type="dxa"/>
+            <w:bottom w:w="0" w:type="dxa"/>
+            <w:right w:w="108" w:type="dxa"/>
+          </w:tblCellMar>
         </w:tblPrEx>
         <w:tc>
           <w:tcPr>
@@ -546,6 +576,12 @@
             <w:insideH w:val="single" w:color="auto" w:sz="4" w:space="0"/>
             <w:insideV w:val="single" w:color="auto" w:sz="4" w:space="0"/>
           </w:tblBorders>
+          <w:tblCellMar>
+            <w:top w:w="0" w:type="dxa"/>
+            <w:left w:w="108" w:type="dxa"/>
+            <w:bottom w:w="0" w:type="dxa"/>
+            <w:right w:w="108" w:type="dxa"/>
+          </w:tblCellMar>
         </w:tblPrEx>
         <w:tc>
           <w:tcPr>
@@ -1342,6 +1378,12 @@
             <w:insideH w:val="single" w:color="auto" w:sz="4" w:space="0"/>
             <w:insideV w:val="single" w:color="auto" w:sz="4" w:space="0"/>
           </w:tblBorders>
+          <w:tblCellMar>
+            <w:top w:w="0" w:type="dxa"/>
+            <w:left w:w="108" w:type="dxa"/>
+            <w:bottom w:w="0" w:type="dxa"/>
+            <w:right w:w="108" w:type="dxa"/>
+          </w:tblCellMar>
         </w:tblPrEx>
         <w:tc>
           <w:tcPr>
@@ -1445,6 +1487,12 @@
             <w:insideH w:val="single" w:color="auto" w:sz="4" w:space="0"/>
             <w:insideV w:val="single" w:color="auto" w:sz="4" w:space="0"/>
           </w:tblBorders>
+          <w:tblCellMar>
+            <w:top w:w="0" w:type="dxa"/>
+            <w:left w:w="108" w:type="dxa"/>
+            <w:bottom w:w="0" w:type="dxa"/>
+            <w:right w:w="108" w:type="dxa"/>
+          </w:tblCellMar>
         </w:tblPrEx>
         <w:tc>
           <w:tcPr>
@@ -1517,6 +1565,12 @@
             <w:insideH w:val="single" w:color="auto" w:sz="4" w:space="0"/>
             <w:insideV w:val="single" w:color="auto" w:sz="4" w:space="0"/>
           </w:tblBorders>
+          <w:tblCellMar>
+            <w:top w:w="0" w:type="dxa"/>
+            <w:left w:w="108" w:type="dxa"/>
+            <w:bottom w:w="0" w:type="dxa"/>
+            <w:right w:w="108" w:type="dxa"/>
+          </w:tblCellMar>
         </w:tblPrEx>
         <w:tc>
           <w:tcPr>
@@ -2539,7 +2593,9 @@
         </w:tblBorders>
         <w:tblLayout w:type="autofit"/>
         <w:tblCellMar>
+          <w:top w:w="0" w:type="dxa"/>
           <w:left w:w="108" w:type="dxa"/>
+          <w:bottom w:w="0" w:type="dxa"/>
           <w:right w:w="108" w:type="dxa"/>
         </w:tblCellMar>
       </w:tblPr>
@@ -2556,6 +2612,12 @@
             <w:insideH w:val="single" w:color="auto" w:sz="4" w:space="0"/>
             <w:insideV w:val="single" w:color="auto" w:sz="4" w:space="0"/>
           </w:tblBorders>
+          <w:tblCellMar>
+            <w:top w:w="0" w:type="dxa"/>
+            <w:left w:w="108" w:type="dxa"/>
+            <w:bottom w:w="0" w:type="dxa"/>
+            <w:right w:w="108" w:type="dxa"/>
+          </w:tblCellMar>
         </w:tblPrEx>
         <w:tc>
           <w:tcPr>
@@ -2663,7 +2725,9 @@
         </w:tblBorders>
         <w:tblLayout w:type="autofit"/>
         <w:tblCellMar>
+          <w:top w:w="0" w:type="dxa"/>
           <w:left w:w="108" w:type="dxa"/>
+          <w:bottom w:w="0" w:type="dxa"/>
           <w:right w:w="108" w:type="dxa"/>
         </w:tblCellMar>
       </w:tblPr>
@@ -2681,6 +2745,12 @@
             <w:insideH w:val="single" w:color="auto" w:sz="4" w:space="0"/>
             <w:insideV w:val="single" w:color="auto" w:sz="4" w:space="0"/>
           </w:tblBorders>
+          <w:tblCellMar>
+            <w:top w:w="0" w:type="dxa"/>
+            <w:left w:w="108" w:type="dxa"/>
+            <w:bottom w:w="0" w:type="dxa"/>
+            <w:right w:w="108" w:type="dxa"/>
+          </w:tblCellMar>
         </w:tblPrEx>
         <w:tc>
           <w:tcPr>
@@ -2753,6 +2823,12 @@
             <w:insideH w:val="single" w:color="auto" w:sz="4" w:space="0"/>
             <w:insideV w:val="single" w:color="auto" w:sz="4" w:space="0"/>
           </w:tblBorders>
+          <w:tblCellMar>
+            <w:top w:w="0" w:type="dxa"/>
+            <w:left w:w="108" w:type="dxa"/>
+            <w:bottom w:w="0" w:type="dxa"/>
+            <w:right w:w="108" w:type="dxa"/>
+          </w:tblCellMar>
         </w:tblPrEx>
         <w:tc>
           <w:tcPr>
@@ -2989,7 +3065,6 @@
           <w:spacing w:val="0"/>
           <w:sz w:val="22"/>
           <w:szCs w:val="22"/>
-          <w:bdr w:val="none" w:color="auto" w:sz="0" w:space="0"/>
           <w:shd w:val="clear" w:fill="EEEEEE"/>
         </w:rPr>
       </w:pPr>
@@ -3002,7 +3077,6 @@
           <w:spacing w:val="0"/>
           <w:sz w:val="22"/>
           <w:szCs w:val="22"/>
-          <w:bdr w:val="none" w:color="auto" w:sz="0" w:space="0"/>
           <w:shd w:val="clear" w:fill="EEEEEE"/>
         </w:rPr>
         <w:br w:type="textWrapping"/>
@@ -3031,7 +3105,6 @@
           <w:spacing w:val="0"/>
           <w:sz w:val="22"/>
           <w:szCs w:val="22"/>
-          <w:bdr w:val="none" w:color="auto" w:sz="0" w:space="0"/>
           <w:shd w:val="clear" w:fill="EEEEEE"/>
         </w:rPr>
       </w:pPr>
@@ -3044,7 +3117,6 @@
           <w:spacing w:val="0"/>
           <w:sz w:val="22"/>
           <w:szCs w:val="22"/>
-          <w:bdr w:val="none" w:color="auto" w:sz="0" w:space="0"/>
           <w:shd w:val="clear" w:fill="EEEEEE"/>
         </w:rPr>
         <w:t xml:space="preserve">counter </w:t>
@@ -3058,7 +3130,6 @@
           <w:spacing w:val="0"/>
           <w:sz w:val="22"/>
           <w:szCs w:val="22"/>
-          <w:bdr w:val="none" w:color="auto" w:sz="0" w:space="0"/>
           <w:shd w:val="clear" w:fill="EEEEEE"/>
         </w:rPr>
         <w:t>=</w:t>
@@ -3072,7 +3143,6 @@
           <w:spacing w:val="0"/>
           <w:sz w:val="22"/>
           <w:szCs w:val="22"/>
-          <w:bdr w:val="none" w:color="auto" w:sz="0" w:space="0"/>
           <w:shd w:val="clear" w:fill="EEEEEE"/>
         </w:rPr>
         <w:t xml:space="preserve"> </w:t>
@@ -3086,7 +3156,6 @@
           <w:spacing w:val="0"/>
           <w:sz w:val="22"/>
           <w:szCs w:val="22"/>
-          <w:bdr w:val="none" w:color="auto" w:sz="0" w:space="0"/>
           <w:shd w:val="clear" w:fill="EEEEEE"/>
         </w:rPr>
         <w:t>100</w:t>
@@ -3100,7 +3169,6 @@
           <w:spacing w:val="0"/>
           <w:sz w:val="22"/>
           <w:szCs w:val="22"/>
-          <w:bdr w:val="none" w:color="auto" w:sz="0" w:space="0"/>
           <w:shd w:val="clear" w:fill="EEEEEE"/>
         </w:rPr>
         <w:t xml:space="preserve">          </w:t>
@@ -3114,7 +3182,6 @@
           <w:spacing w:val="0"/>
           <w:sz w:val="22"/>
           <w:szCs w:val="22"/>
-          <w:bdr w:val="none" w:color="auto" w:sz="0" w:space="0"/>
           <w:shd w:val="clear" w:fill="EEEEEE"/>
         </w:rPr>
         <w:t># An integer assignment</w:t>
@@ -3143,7 +3210,6 @@
           <w:spacing w:val="0"/>
           <w:sz w:val="22"/>
           <w:szCs w:val="22"/>
-          <w:bdr w:val="none" w:color="auto" w:sz="0" w:space="0"/>
           <w:shd w:val="clear" w:fill="EEEEEE"/>
         </w:rPr>
       </w:pPr>
@@ -3156,7 +3222,6 @@
           <w:spacing w:val="0"/>
           <w:sz w:val="22"/>
           <w:szCs w:val="22"/>
-          <w:bdr w:val="none" w:color="auto" w:sz="0" w:space="0"/>
           <w:shd w:val="clear" w:fill="EEEEEE"/>
         </w:rPr>
         <w:t xml:space="preserve">miles   </w:t>
@@ -3170,7 +3235,6 @@
           <w:spacing w:val="0"/>
           <w:sz w:val="22"/>
           <w:szCs w:val="22"/>
-          <w:bdr w:val="none" w:color="auto" w:sz="0" w:space="0"/>
           <w:shd w:val="clear" w:fill="EEEEEE"/>
         </w:rPr>
         <w:t>=</w:t>
@@ -3184,7 +3248,6 @@
           <w:spacing w:val="0"/>
           <w:sz w:val="22"/>
           <w:szCs w:val="22"/>
-          <w:bdr w:val="none" w:color="auto" w:sz="0" w:space="0"/>
           <w:shd w:val="clear" w:fill="EEEEEE"/>
         </w:rPr>
         <w:t xml:space="preserve"> </w:t>
@@ -3198,7 +3261,6 @@
           <w:spacing w:val="0"/>
           <w:sz w:val="22"/>
           <w:szCs w:val="22"/>
-          <w:bdr w:val="none" w:color="auto" w:sz="0" w:space="0"/>
           <w:shd w:val="clear" w:fill="EEEEEE"/>
         </w:rPr>
         <w:t>1000.0</w:t>
@@ -3212,7 +3274,6 @@
           <w:spacing w:val="0"/>
           <w:sz w:val="22"/>
           <w:szCs w:val="22"/>
-          <w:bdr w:val="none" w:color="auto" w:sz="0" w:space="0"/>
           <w:shd w:val="clear" w:fill="EEEEEE"/>
         </w:rPr>
         <w:t xml:space="preserve">       </w:t>
@@ -3226,7 +3287,6 @@
           <w:spacing w:val="0"/>
           <w:sz w:val="22"/>
           <w:szCs w:val="22"/>
-          <w:bdr w:val="none" w:color="auto" w:sz="0" w:space="0"/>
           <w:shd w:val="clear" w:fill="EEEEEE"/>
         </w:rPr>
         <w:t># A floating point</w:t>
@@ -3255,7 +3315,6 @@
           <w:spacing w:val="0"/>
           <w:sz w:val="22"/>
           <w:szCs w:val="22"/>
-          <w:bdr w:val="none" w:color="auto" w:sz="0" w:space="0"/>
           <w:shd w:val="clear" w:fill="EEEEEE"/>
         </w:rPr>
       </w:pPr>
@@ -3268,7 +3327,6 @@
           <w:spacing w:val="0"/>
           <w:sz w:val="22"/>
           <w:szCs w:val="22"/>
-          <w:bdr w:val="none" w:color="auto" w:sz="0" w:space="0"/>
           <w:shd w:val="clear" w:fill="EEEEEE"/>
         </w:rPr>
         <w:t xml:space="preserve">name    </w:t>
@@ -3282,7 +3340,6 @@
           <w:spacing w:val="0"/>
           <w:sz w:val="22"/>
           <w:szCs w:val="22"/>
-          <w:bdr w:val="none" w:color="auto" w:sz="0" w:space="0"/>
           <w:shd w:val="clear" w:fill="EEEEEE"/>
         </w:rPr>
         <w:t>=</w:t>
@@ -3296,7 +3353,6 @@
           <w:spacing w:val="0"/>
           <w:sz w:val="22"/>
           <w:szCs w:val="22"/>
-          <w:bdr w:val="none" w:color="auto" w:sz="0" w:space="0"/>
           <w:shd w:val="clear" w:fill="EEEEEE"/>
         </w:rPr>
         <w:t xml:space="preserve"> </w:t>
@@ -3310,7 +3366,6 @@
           <w:spacing w:val="0"/>
           <w:sz w:val="22"/>
           <w:szCs w:val="22"/>
-          <w:bdr w:val="none" w:color="auto" w:sz="0" w:space="0"/>
           <w:shd w:val="clear" w:fill="EEEEEE"/>
         </w:rPr>
         <w:t>"John"</w:t>
@@ -3324,7 +3379,6 @@
           <w:spacing w:val="0"/>
           <w:sz w:val="22"/>
           <w:szCs w:val="22"/>
-          <w:bdr w:val="none" w:color="auto" w:sz="0" w:space="0"/>
           <w:shd w:val="clear" w:fill="EEEEEE"/>
         </w:rPr>
         <w:t xml:space="preserve">       </w:t>
@@ -3338,7 +3392,6 @@
           <w:spacing w:val="0"/>
           <w:sz w:val="22"/>
           <w:szCs w:val="22"/>
-          <w:bdr w:val="none" w:color="auto" w:sz="0" w:space="0"/>
           <w:shd w:val="clear" w:fill="EEEEEE"/>
         </w:rPr>
         <w:t># A string</w:t>
@@ -3367,7 +3420,6 @@
           <w:spacing w:val="0"/>
           <w:sz w:val="22"/>
           <w:szCs w:val="22"/>
-          <w:bdr w:val="none" w:color="auto" w:sz="0" w:space="0"/>
           <w:shd w:val="clear" w:fill="EEEEEE"/>
         </w:rPr>
       </w:pPr>
@@ -3380,7 +3432,6 @@
           <w:spacing w:val="0"/>
           <w:sz w:val="22"/>
           <w:szCs w:val="22"/>
-          <w:bdr w:val="none" w:color="auto" w:sz="0" w:space="0"/>
           <w:shd w:val="clear" w:fill="EEEEEE"/>
         </w:rPr>
         <w:t>print</w:t>
@@ -3394,7 +3445,6 @@
           <w:spacing w:val="0"/>
           <w:sz w:val="22"/>
           <w:szCs w:val="22"/>
-          <w:bdr w:val="none" w:color="auto" w:sz="0" w:space="0"/>
           <w:shd w:val="clear" w:fill="EEEEEE"/>
         </w:rPr>
         <w:t xml:space="preserve"> counter</w:t>
@@ -3423,7 +3473,6 @@
           <w:spacing w:val="0"/>
           <w:sz w:val="22"/>
           <w:szCs w:val="22"/>
-          <w:bdr w:val="none" w:color="auto" w:sz="0" w:space="0"/>
           <w:shd w:val="clear" w:fill="EEEEEE"/>
         </w:rPr>
       </w:pPr>
@@ -3436,7 +3485,6 @@
           <w:spacing w:val="0"/>
           <w:sz w:val="22"/>
           <w:szCs w:val="22"/>
-          <w:bdr w:val="none" w:color="auto" w:sz="0" w:space="0"/>
           <w:shd w:val="clear" w:fill="EEEEEE"/>
         </w:rPr>
         <w:t>print</w:t>
@@ -3450,7 +3498,6 @@
           <w:spacing w:val="0"/>
           <w:sz w:val="22"/>
           <w:szCs w:val="22"/>
-          <w:bdr w:val="none" w:color="auto" w:sz="0" w:space="0"/>
           <w:shd w:val="clear" w:fill="EEEEEE"/>
           <w:lang w:val="en"/>
         </w:rPr>
@@ -3465,7 +3512,6 @@
           <w:spacing w:val="0"/>
           <w:sz w:val="22"/>
           <w:szCs w:val="22"/>
-          <w:bdr w:val="none" w:color="auto" w:sz="0" w:space="0"/>
           <w:shd w:val="clear" w:fill="EEEEEE"/>
         </w:rPr>
         <w:t>miles</w:t>
@@ -3504,7 +3550,6 @@
           <w:spacing w:val="0"/>
           <w:sz w:val="22"/>
           <w:szCs w:val="22"/>
-          <w:bdr w:val="none" w:color="auto" w:sz="0" w:space="0"/>
           <w:shd w:val="clear" w:fill="EEEEEE"/>
         </w:rPr>
         <w:t>print</w:t>
@@ -3518,7 +3563,6 @@
           <w:spacing w:val="0"/>
           <w:sz w:val="22"/>
           <w:szCs w:val="22"/>
-          <w:bdr w:val="none" w:color="auto" w:sz="0" w:space="0"/>
           <w:shd w:val="clear" w:fill="EEEEEE"/>
         </w:rPr>
         <w:t xml:space="preserve"> name</w:t>
@@ -4569,28 +4613,479 @@
     <w:p>
       <w:pPr>
         <w:numPr>
+          <w:ilvl w:val="0"/>
           <w:numId w:val="0"/>
         </w:numPr>
         <w:rPr>
           <w:rFonts w:hint="default"/>
+          <w:b/>
+          <w:bCs/>
+          <w:color w:val="auto"/>
+          <w:sz w:val="21"/>
+          <w:szCs w:val="24"/>
+          <w:lang w:val="en"/>
+        </w:rPr>
+      </w:pPr>
+      <w:r>
+        <w:rPr>
+          <w:rFonts w:hint="default"/>
+          <w:b/>
+          <w:bCs/>
+          <w:color w:val="auto"/>
+          <w:sz w:val="21"/>
+          <w:szCs w:val="24"/>
+          <w:lang w:val="en"/>
+        </w:rPr>
+        <w:t>:: The End ::</w:t>
+      </w:r>
+    </w:p>
+    <w:p>
+      <w:pPr>
+        <w:numPr>
+          <w:ilvl w:val="0"/>
+          <w:numId w:val="0"/>
+        </w:numPr>
+        <w:rPr>
+          <w:rFonts w:hint="default"/>
+          <w:b/>
+          <w:bCs/>
+          <w:color w:val="auto"/>
+          <w:sz w:val="21"/>
+          <w:szCs w:val="24"/>
+          <w:lang w:val="en"/>
+        </w:rPr>
+      </w:pPr>
+    </w:p>
+    <w:p>
+      <w:pPr>
+        <w:numPr>
+          <w:ilvl w:val="0"/>
+          <w:numId w:val="0"/>
+        </w:numPr>
+        <w:rPr>
+          <w:rFonts w:hint="default"/>
+          <w:b/>
+          <w:bCs/>
+          <w:color w:val="auto"/>
+          <w:sz w:val="21"/>
+          <w:szCs w:val="24"/>
+          <w:lang w:val="en"/>
+        </w:rPr>
+      </w:pPr>
+    </w:p>
+    <w:p>
+      <w:pPr>
+        <w:numPr>
+          <w:ilvl w:val="0"/>
+          <w:numId w:val="0"/>
+        </w:numPr>
+        <w:rPr>
+          <w:rFonts w:hint="default"/>
+          <w:b/>
+          <w:bCs/>
+          <w:color w:val="auto"/>
+          <w:sz w:val="21"/>
+          <w:szCs w:val="24"/>
+          <w:lang w:val="en"/>
+        </w:rPr>
+      </w:pPr>
+    </w:p>
+    <w:p>
+      <w:pPr>
+        <w:numPr>
+          <w:ilvl w:val="0"/>
+          <w:numId w:val="0"/>
+        </w:numPr>
+        <w:rPr>
+          <w:rFonts w:hint="default"/>
+          <w:b/>
+          <w:bCs/>
+          <w:color w:val="auto"/>
+          <w:sz w:val="21"/>
+          <w:szCs w:val="24"/>
+          <w:lang w:val="en"/>
+        </w:rPr>
+      </w:pPr>
+    </w:p>
+    <w:p>
+      <w:pPr>
+        <w:numPr>
+          <w:ilvl w:val="0"/>
+          <w:numId w:val="0"/>
+        </w:numPr>
+        <w:rPr>
+          <w:rFonts w:hint="default"/>
+          <w:b/>
+          <w:bCs/>
+          <w:color w:val="auto"/>
+          <w:sz w:val="21"/>
+          <w:szCs w:val="24"/>
+          <w:lang w:val="en"/>
+        </w:rPr>
+      </w:pPr>
+    </w:p>
+    <w:p>
+      <w:pPr>
+        <w:numPr>
+          <w:ilvl w:val="0"/>
+          <w:numId w:val="0"/>
+        </w:numPr>
+        <w:rPr>
+          <w:rFonts w:hint="default"/>
+          <w:b/>
+          <w:bCs/>
+          <w:color w:val="auto"/>
+          <w:sz w:val="21"/>
+          <w:szCs w:val="24"/>
+          <w:lang w:val="en"/>
+        </w:rPr>
+      </w:pPr>
+    </w:p>
+    <w:p>
+      <w:pPr>
+        <w:numPr>
+          <w:ilvl w:val="0"/>
+          <w:numId w:val="0"/>
+        </w:numPr>
+        <w:rPr>
+          <w:rFonts w:hint="default"/>
+          <w:b/>
+          <w:bCs/>
+          <w:color w:val="auto"/>
+          <w:sz w:val="21"/>
+          <w:szCs w:val="24"/>
+          <w:lang w:val="en"/>
+        </w:rPr>
+      </w:pPr>
+    </w:p>
+    <w:p>
+      <w:pPr>
+        <w:numPr>
+          <w:ilvl w:val="0"/>
+          <w:numId w:val="0"/>
+        </w:numPr>
+        <w:rPr>
+          <w:rFonts w:hint="default"/>
+          <w:b/>
+          <w:bCs/>
+          <w:color w:val="auto"/>
+          <w:sz w:val="21"/>
+          <w:szCs w:val="24"/>
+          <w:lang w:val="en"/>
+        </w:rPr>
+      </w:pPr>
+    </w:p>
+    <w:p>
+      <w:pPr>
+        <w:numPr>
+          <w:ilvl w:val="0"/>
+          <w:numId w:val="0"/>
+        </w:numPr>
+        <w:rPr>
+          <w:rFonts w:hint="default"/>
+          <w:b/>
+          <w:bCs/>
+          <w:color w:val="auto"/>
+          <w:sz w:val="21"/>
+          <w:szCs w:val="24"/>
+          <w:lang w:val="en"/>
+        </w:rPr>
+      </w:pPr>
+    </w:p>
+    <w:p>
+      <w:pPr>
+        <w:numPr>
+          <w:ilvl w:val="0"/>
+          <w:numId w:val="0"/>
+        </w:numPr>
+        <w:rPr>
+          <w:rFonts w:hint="default"/>
+          <w:b/>
+          <w:bCs/>
+          <w:color w:val="auto"/>
+          <w:sz w:val="21"/>
+          <w:szCs w:val="24"/>
+          <w:lang w:val="en"/>
+        </w:rPr>
+      </w:pPr>
+    </w:p>
+    <w:p>
+      <w:pPr>
+        <w:numPr>
+          <w:ilvl w:val="0"/>
+          <w:numId w:val="0"/>
+        </w:numPr>
+        <w:rPr>
+          <w:rFonts w:hint="default"/>
+          <w:b/>
+          <w:bCs/>
+          <w:color w:val="auto"/>
+          <w:sz w:val="21"/>
+          <w:szCs w:val="24"/>
+          <w:lang w:val="en"/>
+        </w:rPr>
+      </w:pPr>
+    </w:p>
+    <w:p>
+      <w:pPr>
+        <w:numPr>
+          <w:ilvl w:val="0"/>
+          <w:numId w:val="0"/>
+        </w:numPr>
+        <w:rPr>
+          <w:rFonts w:hint="default"/>
+          <w:b/>
+          <w:bCs/>
+          <w:color w:val="auto"/>
+          <w:sz w:val="21"/>
+          <w:szCs w:val="24"/>
+          <w:lang w:val="en"/>
+        </w:rPr>
+      </w:pPr>
+    </w:p>
+    <w:p>
+      <w:pPr>
+        <w:numPr>
+          <w:ilvl w:val="0"/>
+          <w:numId w:val="0"/>
+        </w:numPr>
+        <w:rPr>
+          <w:rFonts w:hint="default"/>
+          <w:b/>
+          <w:bCs/>
+          <w:color w:val="auto"/>
+          <w:sz w:val="21"/>
+          <w:szCs w:val="24"/>
+          <w:lang w:val="en"/>
+        </w:rPr>
+      </w:pPr>
+    </w:p>
+    <w:p>
+      <w:pPr>
+        <w:numPr>
+          <w:ilvl w:val="0"/>
+          <w:numId w:val="0"/>
+        </w:numPr>
+        <w:rPr>
+          <w:rFonts w:hint="default"/>
+          <w:b/>
+          <w:bCs/>
+          <w:color w:val="auto"/>
+          <w:sz w:val="21"/>
+          <w:szCs w:val="24"/>
+          <w:lang w:val="en"/>
+        </w:rPr>
+      </w:pPr>
+    </w:p>
+    <w:p>
+      <w:pPr>
+        <w:numPr>
+          <w:ilvl w:val="0"/>
+          <w:numId w:val="0"/>
+        </w:numPr>
+        <w:rPr>
+          <w:rFonts w:hint="default"/>
+          <w:b/>
+          <w:bCs/>
+          <w:color w:val="auto"/>
+          <w:sz w:val="21"/>
+          <w:szCs w:val="24"/>
+          <w:lang w:val="en"/>
+        </w:rPr>
+      </w:pPr>
+    </w:p>
+    <w:p>
+      <w:pPr>
+        <w:numPr>
+          <w:ilvl w:val="0"/>
+          <w:numId w:val="0"/>
+        </w:numPr>
+        <w:rPr>
+          <w:rFonts w:hint="default"/>
+          <w:b/>
+          <w:bCs/>
+          <w:color w:val="auto"/>
+          <w:sz w:val="21"/>
+          <w:szCs w:val="24"/>
+          <w:lang w:val="en"/>
+        </w:rPr>
+      </w:pPr>
+    </w:p>
+    <w:p>
+      <w:pPr>
+        <w:numPr>
+          <w:ilvl w:val="0"/>
+          <w:numId w:val="0"/>
+        </w:numPr>
+        <w:rPr>
+          <w:rFonts w:hint="default"/>
+          <w:b/>
+          <w:bCs/>
+          <w:color w:val="auto"/>
+          <w:sz w:val="21"/>
+          <w:szCs w:val="24"/>
+          <w:lang w:val="en"/>
+        </w:rPr>
+      </w:pPr>
+    </w:p>
+    <w:p>
+      <w:pPr>
+        <w:numPr>
+          <w:ilvl w:val="0"/>
+          <w:numId w:val="0"/>
+        </w:numPr>
+        <w:rPr>
+          <w:rFonts w:hint="default"/>
+          <w:b/>
+          <w:bCs/>
+          <w:color w:val="auto"/>
+          <w:sz w:val="21"/>
+          <w:szCs w:val="24"/>
+          <w:lang w:val="en"/>
+        </w:rPr>
+      </w:pPr>
+    </w:p>
+    <w:p>
+      <w:pPr>
+        <w:numPr>
+          <w:ilvl w:val="0"/>
+          <w:numId w:val="0"/>
+        </w:numPr>
+        <w:rPr>
+          <w:rFonts w:hint="default"/>
+          <w:b/>
+          <w:bCs/>
+          <w:color w:val="auto"/>
+          <w:sz w:val="21"/>
+          <w:szCs w:val="24"/>
+          <w:lang w:val="en"/>
+        </w:rPr>
+      </w:pPr>
+    </w:p>
+    <w:p>
+      <w:pPr>
+        <w:numPr>
+          <w:ilvl w:val="0"/>
+          <w:numId w:val="0"/>
+        </w:numPr>
+        <w:rPr>
+          <w:rFonts w:hint="default"/>
+          <w:b/>
+          <w:bCs/>
+          <w:color w:val="auto"/>
+          <w:sz w:val="21"/>
+          <w:szCs w:val="24"/>
+          <w:lang w:val="en"/>
+        </w:rPr>
+      </w:pPr>
+    </w:p>
+    <w:p>
+      <w:pPr>
+        <w:numPr>
+          <w:ilvl w:val="0"/>
+          <w:numId w:val="0"/>
+        </w:numPr>
+        <w:rPr>
+          <w:rFonts w:hint="default"/>
+          <w:b/>
+          <w:bCs/>
+          <w:color w:val="auto"/>
+          <w:sz w:val="21"/>
+          <w:szCs w:val="24"/>
+          <w:lang w:val="en"/>
+        </w:rPr>
+      </w:pPr>
+    </w:p>
+    <w:p>
+      <w:pPr>
+        <w:numPr>
+          <w:ilvl w:val="0"/>
+          <w:numId w:val="0"/>
+        </w:numPr>
+        <w:rPr>
+          <w:rFonts w:hint="default"/>
+          <w:b/>
+          <w:bCs/>
+          <w:color w:val="auto"/>
+          <w:sz w:val="21"/>
+          <w:szCs w:val="24"/>
+          <w:lang w:val="en"/>
+        </w:rPr>
+      </w:pPr>
+    </w:p>
+    <w:p>
+      <w:pPr>
+        <w:numPr>
+          <w:ilvl w:val="0"/>
+          <w:numId w:val="0"/>
+        </w:numPr>
+        <w:rPr>
+          <w:rFonts w:hint="default"/>
+          <w:b/>
+          <w:bCs/>
+          <w:color w:val="auto"/>
+          <w:sz w:val="21"/>
+          <w:szCs w:val="24"/>
+          <w:lang w:val="en"/>
+        </w:rPr>
+      </w:pPr>
+    </w:p>
+    <w:p>
+      <w:pPr>
+        <w:numPr>
+          <w:ilvl w:val="0"/>
+          <w:numId w:val="0"/>
+        </w:numPr>
+        <w:rPr>
+          <w:rFonts w:hint="default"/>
+          <w:b/>
+          <w:bCs/>
+          <w:color w:val="auto"/>
+          <w:sz w:val="28"/>
+          <w:szCs w:val="36"/>
+          <w:lang w:val="en"/>
+        </w:rPr>
+      </w:pPr>
+      <w:r>
+        <w:rPr>
+          <w:rFonts w:hint="default"/>
+          <w:b/>
+          <w:bCs/>
+          <w:color w:val="auto"/>
+          <w:sz w:val="28"/>
+          <w:szCs w:val="36"/>
+          <w:lang w:val="en"/>
+        </w:rPr>
+        <w:t xml:space="preserve">Day - 2 </w:t>
+      </w:r>
+    </w:p>
+    <w:p>
+      <w:pPr>
+        <w:numPr>
+          <w:ilvl w:val="0"/>
+          <w:numId w:val="0"/>
+        </w:numPr>
+        <w:rPr>
+          <w:rFonts w:hint="default"/>
           <w:b w:val="0"/>
           <w:bCs w:val="0"/>
-          <w:sz w:val="21"/>
-          <w:szCs w:val="24"/>
-          <w:lang w:val="en"/>
-        </w:rPr>
-      </w:pPr>
-      <w:r>
-        <w:rPr>
-          <w:rFonts w:hint="default"/>
-          <w:b/>
-          <w:bCs/>
           <w:color w:val="auto"/>
-          <w:sz w:val="21"/>
-          <w:szCs w:val="24"/>
-          <w:lang w:val="en"/>
-        </w:rPr>
-        <w:t>:: The End ::</w:t>
+          <w:sz w:val="22"/>
+          <w:szCs w:val="28"/>
+          <w:lang w:val="en"/>
+        </w:rPr>
+      </w:pPr>
+      <w:r>
+        <w:rPr>
+          <w:rFonts w:hint="default"/>
+          <w:b w:val="0"/>
+          <w:bCs w:val="0"/>
+          <w:color w:val="auto"/>
+          <w:sz w:val="22"/>
+          <w:szCs w:val="28"/>
+          <w:lang w:val="en"/>
+        </w:rPr>
+        <w:t>Data Types, Numbers, Operations, Type Conversion, f-Strings</w:t>
       </w:r>
       <w:bookmarkStart w:id="0" w:name="_GoBack"/>
       <w:bookmarkEnd w:id="0"/>
@@ -4783,7 +5278,7 @@
     <w:lsdException w:unhideWhenUsed="0" w:uiPriority="0" w:semiHidden="0" w:name="HTML Code"/>
     <w:lsdException w:unhideWhenUsed="0" w:uiPriority="0" w:semiHidden="0" w:name="HTML Definition"/>
     <w:lsdException w:unhideWhenUsed="0" w:uiPriority="0" w:semiHidden="0" w:name="HTML Keyboard"/>
-    <w:lsdException w:unhideWhenUsed="0" w:uiPriority="0" w:semiHidden="0" w:name="HTML Preformatted"/>
+    <w:lsdException w:qFormat="1" w:unhideWhenUsed="0" w:uiPriority="0" w:semiHidden="0" w:name="HTML Preformatted"/>
     <w:lsdException w:unhideWhenUsed="0" w:uiPriority="0" w:semiHidden="0" w:name="HTML Sample"/>
     <w:lsdException w:unhideWhenUsed="0" w:uiPriority="0" w:semiHidden="0" w:name="HTML Typewriter"/>
     <w:lsdException w:unhideWhenUsed="0" w:uiPriority="0" w:semiHidden="0" w:name="HTML Variable"/>
@@ -4994,6 +5489,7 @@
   </w:style>
   <w:style w:type="paragraph" w:styleId="5">
     <w:name w:val="HTML Preformatted"/>
+    <w:qFormat/>
     <w:uiPriority w:val="0"/>
     <w:pPr>
       <w:tabs>

</xml_diff>

<commit_message>
again edited the python document
</commit_message>
<xml_diff>
--- a/Python.docx
+++ b/Python.docx
@@ -5009,7 +5009,7 @@
         <mc:AlternateContent>
           <mc:Choice Requires="wps">
             <w:drawing>
-              <wp:anchor distT="0" distB="0" distL="114300" distR="114300" simplePos="0" relativeHeight="251659264" behindDoc="0" locked="0" layoutInCell="1" allowOverlap="1">
+              <wp:anchor distT="0" distB="0" distL="114300" distR="114300" simplePos="0" relativeHeight="251655168" behindDoc="0" locked="0" layoutInCell="1" allowOverlap="1">
                 <wp:simplePos x="0" y="0"/>
                 <wp:positionH relativeFrom="column">
                   <wp:posOffset>140334</wp:posOffset>
@@ -5076,7 +5076,7 @@
           </mc:Choice>
           <mc:Fallback>
             <w:pict>
-              <v:rect w14:anchorId="0B199092" id="Rectangle 3" o:spid="_x0000_s1026" style="position:absolute;margin-left:11.05pt;margin-top:22.1pt;width:3.6pt;height:35.25pt;flip:x;z-index:251659264;visibility:visible;mso-wrap-style:square;mso-width-percent:0;mso-height-percent:0;mso-wrap-distance-left:9pt;mso-wrap-distance-top:0;mso-wrap-distance-right:9pt;mso-wrap-distance-bottom:0;mso-position-horizontal:absolute;mso-position-horizontal-relative:text;mso-position-vertical:absolute;mso-position-vertical-relative:text;mso-width-percent:0;mso-height-percent:0;mso-width-relative:margin;mso-height-relative:margin;v-text-anchor:middle" o:gfxdata="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" fillcolor="#375623 [1609]" strokecolor="#1f4d78 [1604]" strokeweight="1pt"/>
+              <v:rect w14:anchorId="2ED87164" id="Rectangle 3" o:spid="_x0000_s1026" style="position:absolute;margin-left:11.05pt;margin-top:22.1pt;width:3.6pt;height:35.25pt;flip:x;z-index:251655168;visibility:visible;mso-wrap-style:square;mso-width-percent:0;mso-height-percent:0;mso-wrap-distance-left:9pt;mso-wrap-distance-top:0;mso-wrap-distance-right:9pt;mso-wrap-distance-bottom:0;mso-position-horizontal:absolute;mso-position-horizontal-relative:text;mso-position-vertical:absolute;mso-position-vertical-relative:text;mso-width-percent:0;mso-height-percent:0;mso-width-relative:margin;mso-height-relative:margin;v-text-anchor:middle" o:gfxdata="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" fillcolor="#375623 [1609]" strokecolor="#1f4d78 [1604]" strokeweight="1pt"/>
             </w:pict>
           </mc:Fallback>
         </mc:AlternateContent>
@@ -6431,19 +6431,7 @@
                 <w:szCs w:val="23"/>
                 <w:shd w:val="clear" w:color="auto" w:fill="FFFFFF"/>
               </w:rPr>
-              <w:t>x = memoryview</w:t>
-            </w:r>
-            <w:bookmarkStart w:id="0" w:name="_GoBack"/>
-            <w:bookmarkEnd w:id="0"/>
-            <w:r>
-              <w:rPr>
-                <w:rFonts w:cstheme="minorHAnsi"/>
-                <w:color w:val="000000"/>
-                <w:sz w:val="23"/>
-                <w:szCs w:val="23"/>
-                <w:shd w:val="clear" w:color="auto" w:fill="FFFFFF"/>
-              </w:rPr>
-              <w:t>(bytes(5))</w:t>
+              <w:t>x = memoryview(bytes(5))</w:t>
             </w:r>
           </w:p>
         </w:tc>
@@ -6506,6 +6494,2206 @@
           <w:lang w:val="en"/>
         </w:rPr>
       </w:pPr>
+    </w:p>
+    <w:p>
+      <w:pPr>
+        <w:rPr>
+          <w:rFonts w:cstheme="minorHAnsi"/>
+          <w:b/>
+          <w:sz w:val="24"/>
+          <w:szCs w:val="28"/>
+          <w:lang w:val="en"/>
+        </w:rPr>
+      </w:pPr>
+      <w:r>
+        <w:rPr>
+          <w:rFonts w:cstheme="minorHAnsi"/>
+          <w:b/>
+          <w:sz w:val="24"/>
+          <w:szCs w:val="28"/>
+          <w:lang w:val="en"/>
+        </w:rPr>
+        <w:t>Python String</w:t>
+      </w:r>
+    </w:p>
+    <w:p>
+      <w:pPr>
+        <w:rPr>
+          <w:rFonts w:cstheme="minorHAnsi"/>
+          <w:sz w:val="24"/>
+          <w:szCs w:val="28"/>
+          <w:lang w:val="en"/>
+        </w:rPr>
+      </w:pPr>
+      <w:r>
+        <w:rPr>
+          <w:rFonts w:cstheme="minorHAnsi"/>
+          <w:b/>
+          <w:sz w:val="24"/>
+          <w:szCs w:val="28"/>
+          <w:lang w:val="en"/>
+        </w:rPr>
+        <w:t xml:space="preserve">Strings: </w:t>
+      </w:r>
+      <w:r>
+        <w:rPr>
+          <w:rFonts w:cstheme="minorHAnsi"/>
+          <w:sz w:val="24"/>
+          <w:szCs w:val="28"/>
+          <w:lang w:val="en"/>
+        </w:rPr>
+        <w:t>Strings in python are surrounded by either single quotation marks, or double quotation marks.</w:t>
+      </w:r>
+    </w:p>
+    <w:p>
+      <w:pPr>
+        <w:rPr>
+          <w:rFonts w:cstheme="minorHAnsi"/>
+          <w:color w:val="FF0000"/>
+          <w:sz w:val="24"/>
+          <w:szCs w:val="28"/>
+          <w:lang w:val="en"/>
+        </w:rPr>
+      </w:pPr>
+      <w:r>
+        <w:rPr>
+          <w:rFonts w:cstheme="minorHAnsi"/>
+          <w:color w:val="FF0000"/>
+          <w:sz w:val="24"/>
+          <w:szCs w:val="28"/>
+          <w:lang w:val="en"/>
+        </w:rPr>
+        <w:t>‘</w:t>
+      </w:r>
+      <w:proofErr w:type="gramStart"/>
+      <w:r>
+        <w:rPr>
+          <w:rFonts w:cstheme="minorHAnsi"/>
+          <w:color w:val="FF0000"/>
+          <w:sz w:val="24"/>
+          <w:szCs w:val="28"/>
+          <w:lang w:val="en"/>
+        </w:rPr>
+        <w:t>hello</w:t>
+      </w:r>
+      <w:proofErr w:type="gramEnd"/>
+      <w:r>
+        <w:rPr>
+          <w:rFonts w:cstheme="minorHAnsi"/>
+          <w:color w:val="FF0000"/>
+          <w:sz w:val="24"/>
+          <w:szCs w:val="28"/>
+          <w:lang w:val="en"/>
+        </w:rPr>
+        <w:t>’</w:t>
+      </w:r>
+      <w:r>
+        <w:rPr>
+          <w:rFonts w:cstheme="minorHAnsi"/>
+          <w:color w:val="FF0000"/>
+          <w:sz w:val="24"/>
+          <w:szCs w:val="28"/>
+          <w:lang w:val="en"/>
+        </w:rPr>
+        <w:t xml:space="preserve"> </w:t>
+      </w:r>
+      <w:r>
+        <w:rPr>
+          <w:rFonts w:cstheme="minorHAnsi"/>
+          <w:sz w:val="24"/>
+          <w:szCs w:val="28"/>
+          <w:lang w:val="en"/>
+        </w:rPr>
+        <w:t xml:space="preserve">is the </w:t>
+      </w:r>
+      <w:r>
+        <w:rPr>
+          <w:rFonts w:cstheme="minorHAnsi"/>
+          <w:sz w:val="24"/>
+          <w:szCs w:val="28"/>
+          <w:lang w:val="en"/>
+        </w:rPr>
+        <w:t xml:space="preserve">same as </w:t>
+      </w:r>
+      <w:r>
+        <w:rPr>
+          <w:rFonts w:cstheme="minorHAnsi"/>
+          <w:color w:val="FF0000"/>
+          <w:sz w:val="24"/>
+          <w:szCs w:val="28"/>
+          <w:lang w:val="en"/>
+        </w:rPr>
+        <w:t>“hello”</w:t>
+      </w:r>
+    </w:p>
+    <w:p>
+      <w:pPr>
+        <w:rPr>
+          <w:rFonts w:cstheme="minorHAnsi"/>
+          <w:sz w:val="24"/>
+          <w:szCs w:val="28"/>
+          <w:lang w:val="en"/>
+        </w:rPr>
+      </w:pPr>
+      <w:r>
+        <w:rPr>
+          <w:rFonts w:cstheme="minorHAnsi"/>
+          <w:sz w:val="24"/>
+          <w:szCs w:val="28"/>
+          <w:lang w:val="en"/>
+        </w:rPr>
+        <w:t xml:space="preserve">You can display a string literal with the </w:t>
+      </w:r>
+      <w:r>
+        <w:rPr>
+          <w:rFonts w:cstheme="minorHAnsi"/>
+          <w:color w:val="FF0000"/>
+          <w:sz w:val="24"/>
+          <w:szCs w:val="28"/>
+          <w:lang w:val="en"/>
+        </w:rPr>
+        <w:t>print ()</w:t>
+      </w:r>
+      <w:r>
+        <w:rPr>
+          <w:rFonts w:cstheme="minorHAnsi"/>
+          <w:sz w:val="24"/>
+          <w:szCs w:val="28"/>
+          <w:lang w:val="en"/>
+        </w:rPr>
+        <w:t xml:space="preserve"> function.</w:t>
+      </w:r>
+    </w:p>
+    <w:p>
+      <w:pPr>
+        <w:rPr>
+          <w:rFonts w:cstheme="minorHAnsi"/>
+          <w:sz w:val="24"/>
+          <w:szCs w:val="28"/>
+          <w:lang w:val="en"/>
+        </w:rPr>
+      </w:pPr>
+      <w:r>
+        <w:rPr>
+          <w:rFonts w:cstheme="minorHAnsi"/>
+          <w:noProof/>
+          <w:color w:val="5B9BD5" w:themeColor="accent1"/>
+          <w:sz w:val="24"/>
+          <w:szCs w:val="28"/>
+          <w:lang w:eastAsia="en-US"/>
+        </w:rPr>
+        <mc:AlternateContent>
+          <mc:Choice Requires="wps">
+            <w:drawing>
+              <wp:anchor distT="0" distB="0" distL="114300" distR="114300" simplePos="0" relativeHeight="251657216" behindDoc="0" locked="0" layoutInCell="1" allowOverlap="1">
+                <wp:simplePos x="0" y="0"/>
+                <wp:positionH relativeFrom="column">
+                  <wp:posOffset>111760</wp:posOffset>
+                </wp:positionH>
+                <wp:positionV relativeFrom="paragraph">
+                  <wp:posOffset>55245</wp:posOffset>
+                </wp:positionV>
+                <wp:extent cx="45719" cy="476250"/>
+                <wp:effectExtent l="0" t="0" r="12065" b="19050"/>
+                <wp:wrapNone/>
+                <wp:docPr id="4" name="Rectangle 4"/>
+                <wp:cNvGraphicFramePr/>
+                <a:graphic xmlns:a="http://schemas.openxmlformats.org/drawingml/2006/main">
+                  <a:graphicData uri="http://schemas.microsoft.com/office/word/2010/wordprocessingShape">
+                    <wps:wsp>
+                      <wps:cNvSpPr/>
+                      <wps:spPr>
+                        <a:xfrm>
+                          <a:off x="0" y="0"/>
+                          <a:ext cx="45719" cy="476250"/>
+                        </a:xfrm>
+                        <a:prstGeom prst="rect">
+                          <a:avLst/>
+                        </a:prstGeom>
+                        <a:solidFill>
+                          <a:schemeClr val="accent6"/>
+                        </a:solidFill>
+                      </wps:spPr>
+                      <wps:style>
+                        <a:lnRef idx="2">
+                          <a:schemeClr val="accent1">
+                            <a:shade val="50000"/>
+                          </a:schemeClr>
+                        </a:lnRef>
+                        <a:fillRef idx="1">
+                          <a:schemeClr val="accent1"/>
+                        </a:fillRef>
+                        <a:effectRef idx="0">
+                          <a:schemeClr val="accent1"/>
+                        </a:effectRef>
+                        <a:fontRef idx="minor">
+                          <a:schemeClr val="lt1"/>
+                        </a:fontRef>
+                      </wps:style>
+                      <wps:bodyPr rot="0" spcFirstLastPara="0" vertOverflow="overflow" horzOverflow="overflow" vert="horz" wrap="square" lIns="91440" tIns="45720" rIns="91440" bIns="45720" numCol="1" spcCol="0" rtlCol="0" fromWordArt="0" anchor="ctr" anchorCtr="0" forceAA="0" compatLnSpc="1">
+                        <a:prstTxWarp prst="textNoShape">
+                          <a:avLst/>
+                        </a:prstTxWarp>
+                        <a:noAutofit/>
+                      </wps:bodyPr>
+                    </wps:wsp>
+                  </a:graphicData>
+                </a:graphic>
+              </wp:anchor>
+            </w:drawing>
+          </mc:Choice>
+          <mc:Fallback>
+            <w:pict>
+              <v:rect w14:anchorId="7B709AFA" id="Rectangle 4" o:spid="_x0000_s1026" style="position:absolute;margin-left:8.8pt;margin-top:4.35pt;width:3.6pt;height:37.5pt;z-index:251657216;visibility:visible;mso-wrap-style:square;mso-wrap-distance-left:9pt;mso-wrap-distance-top:0;mso-wrap-distance-right:9pt;mso-wrap-distance-bottom:0;mso-position-horizontal:absolute;mso-position-horizontal-relative:text;mso-position-vertical:absolute;mso-position-vertical-relative:text;v-text-anchor:middle" o:gfxdata="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" fillcolor="#70ad47 [3209]" strokecolor="#1f4d78 [1604]" strokeweight="1pt"/>
+            </w:pict>
+          </mc:Fallback>
+        </mc:AlternateContent>
+      </w:r>
+      <w:r>
+        <w:rPr>
+          <w:rFonts w:cstheme="minorHAnsi"/>
+          <w:color w:val="1F4E79" w:themeColor="accent1" w:themeShade="80"/>
+          <w:sz w:val="24"/>
+          <w:szCs w:val="28"/>
+          <w:lang w:val="en"/>
+        </w:rPr>
+        <w:tab/>
+      </w:r>
+      <w:proofErr w:type="gramStart"/>
+      <w:r>
+        <w:rPr>
+          <w:rFonts w:cstheme="minorHAnsi"/>
+          <w:color w:val="1F4E79" w:themeColor="accent1" w:themeShade="80"/>
+          <w:sz w:val="24"/>
+          <w:szCs w:val="28"/>
+          <w:lang w:val="en"/>
+        </w:rPr>
+        <w:t>p</w:t>
+      </w:r>
+      <w:r>
+        <w:rPr>
+          <w:rFonts w:cstheme="minorHAnsi"/>
+          <w:color w:val="1F4E79" w:themeColor="accent1" w:themeShade="80"/>
+          <w:sz w:val="24"/>
+          <w:szCs w:val="28"/>
+          <w:lang w:val="en"/>
+        </w:rPr>
+        <w:t>rint</w:t>
+      </w:r>
+      <w:proofErr w:type="gramEnd"/>
+      <w:r>
+        <w:rPr>
+          <w:rFonts w:cstheme="minorHAnsi"/>
+          <w:color w:val="1F4E79" w:themeColor="accent1" w:themeShade="80"/>
+          <w:sz w:val="24"/>
+          <w:szCs w:val="28"/>
+          <w:lang w:val="en"/>
+        </w:rPr>
+        <w:t xml:space="preserve"> </w:t>
+      </w:r>
+      <w:r>
+        <w:rPr>
+          <w:rFonts w:cstheme="minorHAnsi"/>
+          <w:sz w:val="24"/>
+          <w:szCs w:val="28"/>
+          <w:lang w:val="en"/>
+        </w:rPr>
+        <w:t>(</w:t>
+      </w:r>
+      <w:r>
+        <w:rPr>
+          <w:rFonts w:cstheme="minorHAnsi"/>
+          <w:color w:val="833C0B" w:themeColor="accent2" w:themeShade="80"/>
+          <w:sz w:val="24"/>
+          <w:szCs w:val="28"/>
+          <w:lang w:val="en"/>
+        </w:rPr>
+        <w:t>“Hello”</w:t>
+      </w:r>
+      <w:r>
+        <w:rPr>
+          <w:rFonts w:cstheme="minorHAnsi"/>
+          <w:sz w:val="24"/>
+          <w:szCs w:val="28"/>
+          <w:lang w:val="en"/>
+        </w:rPr>
+        <w:t>)</w:t>
+      </w:r>
+    </w:p>
+    <w:p>
+      <w:pPr>
+        <w:rPr>
+          <w:rFonts w:cstheme="minorHAnsi"/>
+          <w:sz w:val="24"/>
+          <w:szCs w:val="28"/>
+          <w:lang w:val="en"/>
+        </w:rPr>
+      </w:pPr>
+      <w:r>
+        <w:rPr>
+          <w:rFonts w:cstheme="minorHAnsi"/>
+          <w:color w:val="1F4E79" w:themeColor="accent1" w:themeShade="80"/>
+          <w:sz w:val="24"/>
+          <w:szCs w:val="28"/>
+          <w:lang w:val="en"/>
+        </w:rPr>
+        <w:tab/>
+      </w:r>
+      <w:proofErr w:type="gramStart"/>
+      <w:r>
+        <w:rPr>
+          <w:rFonts w:cstheme="minorHAnsi"/>
+          <w:color w:val="1F4E79" w:themeColor="accent1" w:themeShade="80"/>
+          <w:sz w:val="24"/>
+          <w:szCs w:val="28"/>
+          <w:lang w:val="en"/>
+        </w:rPr>
+        <w:t>p</w:t>
+      </w:r>
+      <w:r>
+        <w:rPr>
+          <w:rFonts w:cstheme="minorHAnsi"/>
+          <w:color w:val="1F4E79" w:themeColor="accent1" w:themeShade="80"/>
+          <w:sz w:val="24"/>
+          <w:szCs w:val="28"/>
+          <w:lang w:val="en"/>
+        </w:rPr>
+        <w:t>rint</w:t>
+      </w:r>
+      <w:proofErr w:type="gramEnd"/>
+      <w:r>
+        <w:rPr>
+          <w:rFonts w:cstheme="minorHAnsi"/>
+          <w:color w:val="1F4E79" w:themeColor="accent1" w:themeShade="80"/>
+          <w:sz w:val="24"/>
+          <w:szCs w:val="28"/>
+          <w:lang w:val="en"/>
+        </w:rPr>
+        <w:t xml:space="preserve"> </w:t>
+      </w:r>
+      <w:r>
+        <w:rPr>
+          <w:rFonts w:cstheme="minorHAnsi"/>
+          <w:sz w:val="24"/>
+          <w:szCs w:val="28"/>
+          <w:lang w:val="en"/>
+        </w:rPr>
+        <w:t>(</w:t>
+      </w:r>
+      <w:r>
+        <w:rPr>
+          <w:rFonts w:cstheme="minorHAnsi"/>
+          <w:color w:val="833C0B" w:themeColor="accent2" w:themeShade="80"/>
+          <w:sz w:val="24"/>
+          <w:szCs w:val="28"/>
+          <w:lang w:val="en"/>
+        </w:rPr>
+        <w:t>‘</w:t>
+      </w:r>
+      <w:r>
+        <w:rPr>
+          <w:rFonts w:cstheme="minorHAnsi"/>
+          <w:color w:val="833C0B" w:themeColor="accent2" w:themeShade="80"/>
+          <w:sz w:val="24"/>
+          <w:szCs w:val="28"/>
+          <w:lang w:val="en"/>
+        </w:rPr>
+        <w:t>Hello</w:t>
+      </w:r>
+      <w:r>
+        <w:rPr>
+          <w:rFonts w:cstheme="minorHAnsi"/>
+          <w:color w:val="833C0B" w:themeColor="accent2" w:themeShade="80"/>
+          <w:sz w:val="24"/>
+          <w:szCs w:val="28"/>
+          <w:lang w:val="en"/>
+        </w:rPr>
+        <w:t>’</w:t>
+      </w:r>
+      <w:r>
+        <w:rPr>
+          <w:rFonts w:cstheme="minorHAnsi"/>
+          <w:sz w:val="24"/>
+          <w:szCs w:val="28"/>
+          <w:lang w:val="en"/>
+        </w:rPr>
+        <w:t>)</w:t>
+      </w:r>
+    </w:p>
+    <w:p>
+      <w:pPr>
+        <w:rPr>
+          <w:rFonts w:cstheme="minorHAnsi"/>
+          <w:b/>
+          <w:color w:val="1F4E79" w:themeColor="accent1" w:themeShade="80"/>
+          <w:sz w:val="24"/>
+          <w:szCs w:val="28"/>
+          <w:lang w:val="en"/>
+        </w:rPr>
+      </w:pPr>
+      <w:r>
+        <w:rPr>
+          <w:rFonts w:cstheme="minorHAnsi"/>
+          <w:b/>
+          <w:sz w:val="24"/>
+          <w:szCs w:val="28"/>
+          <w:lang w:val="en"/>
+        </w:rPr>
+        <w:t>Assign String to a Variable</w:t>
+      </w:r>
+    </w:p>
+    <w:p>
+      <w:pPr>
+        <w:rPr>
+          <w:rFonts w:cstheme="minorHAnsi"/>
+          <w:sz w:val="24"/>
+          <w:szCs w:val="28"/>
+          <w:lang w:val="en"/>
+        </w:rPr>
+      </w:pPr>
+      <w:r>
+        <w:rPr>
+          <w:rFonts w:cstheme="minorHAnsi"/>
+          <w:sz w:val="24"/>
+          <w:szCs w:val="28"/>
+          <w:lang w:val="en"/>
+        </w:rPr>
+        <w:t>Assig</w:t>
+      </w:r>
+      <w:r>
+        <w:rPr>
+          <w:rFonts w:cstheme="minorHAnsi"/>
+          <w:sz w:val="24"/>
+          <w:szCs w:val="28"/>
+          <w:lang w:val="en"/>
+        </w:rPr>
+        <w:t>ning a string to a variable is done with the variable name followed by an equal sign and the string:</w:t>
+      </w:r>
+    </w:p>
+    <w:p>
+      <w:pPr>
+        <w:rPr>
+          <w:rFonts w:cstheme="minorHAnsi"/>
+          <w:sz w:val="24"/>
+          <w:szCs w:val="28"/>
+          <w:lang w:val="en"/>
+        </w:rPr>
+      </w:pPr>
+      <w:r>
+        <w:rPr>
+          <w:rFonts w:cstheme="minorHAnsi"/>
+          <w:noProof/>
+          <w:color w:val="5B9BD5" w:themeColor="accent1"/>
+          <w:sz w:val="24"/>
+          <w:szCs w:val="28"/>
+          <w:lang w:eastAsia="en-US"/>
+        </w:rPr>
+        <w:lastRenderedPageBreak/>
+        <mc:AlternateContent>
+          <mc:Choice Requires="wps">
+            <w:drawing>
+              <wp:anchor distT="0" distB="0" distL="114300" distR="114300" simplePos="0" relativeHeight="251658240" behindDoc="0" locked="0" layoutInCell="1" allowOverlap="1" wp14:anchorId="5209032D" wp14:editId="3ECBC3CB">
+                <wp:simplePos x="0" y="0"/>
+                <wp:positionH relativeFrom="column">
+                  <wp:posOffset>111760</wp:posOffset>
+                </wp:positionH>
+                <wp:positionV relativeFrom="paragraph">
+                  <wp:posOffset>55245</wp:posOffset>
+                </wp:positionV>
+                <wp:extent cx="45719" cy="476250"/>
+                <wp:effectExtent l="0" t="0" r="12065" b="19050"/>
+                <wp:wrapNone/>
+                <wp:docPr id="5" name="Rectangle 5"/>
+                <wp:cNvGraphicFramePr/>
+                <a:graphic xmlns:a="http://schemas.openxmlformats.org/drawingml/2006/main">
+                  <a:graphicData uri="http://schemas.microsoft.com/office/word/2010/wordprocessingShape">
+                    <wps:wsp>
+                      <wps:cNvSpPr/>
+                      <wps:spPr>
+                        <a:xfrm>
+                          <a:off x="0" y="0"/>
+                          <a:ext cx="45719" cy="476250"/>
+                        </a:xfrm>
+                        <a:prstGeom prst="rect">
+                          <a:avLst/>
+                        </a:prstGeom>
+                        <a:solidFill>
+                          <a:schemeClr val="accent6"/>
+                        </a:solidFill>
+                      </wps:spPr>
+                      <wps:style>
+                        <a:lnRef idx="2">
+                          <a:schemeClr val="accent1">
+                            <a:shade val="50000"/>
+                          </a:schemeClr>
+                        </a:lnRef>
+                        <a:fillRef idx="1">
+                          <a:schemeClr val="accent1"/>
+                        </a:fillRef>
+                        <a:effectRef idx="0">
+                          <a:schemeClr val="accent1"/>
+                        </a:effectRef>
+                        <a:fontRef idx="minor">
+                          <a:schemeClr val="lt1"/>
+                        </a:fontRef>
+                      </wps:style>
+                      <wps:bodyPr rot="0" spcFirstLastPara="0" vertOverflow="overflow" horzOverflow="overflow" vert="horz" wrap="square" lIns="91440" tIns="45720" rIns="91440" bIns="45720" numCol="1" spcCol="0" rtlCol="0" fromWordArt="0" anchor="ctr" anchorCtr="0" forceAA="0" compatLnSpc="1">
+                        <a:prstTxWarp prst="textNoShape">
+                          <a:avLst/>
+                        </a:prstTxWarp>
+                        <a:noAutofit/>
+                      </wps:bodyPr>
+                    </wps:wsp>
+                  </a:graphicData>
+                </a:graphic>
+              </wp:anchor>
+            </w:drawing>
+          </mc:Choice>
+          <mc:Fallback>
+            <w:pict>
+              <v:rect w14:anchorId="57843D93" id="Rectangle 5" o:spid="_x0000_s1026" style="position:absolute;margin-left:8.8pt;margin-top:4.35pt;width:3.6pt;height:37.5pt;z-index:251658240;visibility:visible;mso-wrap-style:square;mso-wrap-distance-left:9pt;mso-wrap-distance-top:0;mso-wrap-distance-right:9pt;mso-wrap-distance-bottom:0;mso-position-horizontal:absolute;mso-position-horizontal-relative:text;mso-position-vertical:absolute;mso-position-vertical-relative:text;v-text-anchor:middle" o:gfxdata="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" fillcolor="#70ad47 [3209]" strokecolor="#1f4d78 [1604]" strokeweight="1pt"/>
+            </w:pict>
+          </mc:Fallback>
+        </mc:AlternateContent>
+      </w:r>
+      <w:r>
+        <w:rPr>
+          <w:rFonts w:cstheme="minorHAnsi"/>
+          <w:color w:val="1F4E79" w:themeColor="accent1" w:themeShade="80"/>
+          <w:sz w:val="24"/>
+          <w:szCs w:val="28"/>
+          <w:lang w:val="en"/>
+        </w:rPr>
+        <w:tab/>
+      </w:r>
+      <w:r>
+        <w:rPr>
+          <w:rFonts w:cstheme="minorHAnsi"/>
+          <w:sz w:val="24"/>
+          <w:szCs w:val="28"/>
+          <w:lang w:val="en"/>
+        </w:rPr>
+        <w:t>a</w:t>
+      </w:r>
+      <w:r>
+        <w:rPr>
+          <w:rFonts w:cstheme="minorHAnsi"/>
+          <w:color w:val="1F4E79" w:themeColor="accent1" w:themeShade="80"/>
+          <w:sz w:val="24"/>
+          <w:szCs w:val="28"/>
+          <w:lang w:val="en"/>
+        </w:rPr>
+        <w:t xml:space="preserve"> </w:t>
+      </w:r>
+      <w:proofErr w:type="gramStart"/>
+      <w:r>
+        <w:rPr>
+          <w:rFonts w:cstheme="minorHAnsi"/>
+          <w:color w:val="1F4E79" w:themeColor="accent1" w:themeShade="80"/>
+          <w:sz w:val="24"/>
+          <w:szCs w:val="28"/>
+          <w:lang w:val="en"/>
+        </w:rPr>
+        <w:t xml:space="preserve">= </w:t>
+      </w:r>
+      <w:r>
+        <w:rPr>
+          <w:rFonts w:cstheme="minorHAnsi"/>
+          <w:color w:val="1F4E79" w:themeColor="accent1" w:themeShade="80"/>
+          <w:sz w:val="24"/>
+          <w:szCs w:val="28"/>
+          <w:lang w:val="en"/>
+        </w:rPr>
+        <w:t xml:space="preserve"> </w:t>
+      </w:r>
+      <w:r>
+        <w:rPr>
+          <w:rFonts w:cstheme="minorHAnsi"/>
+          <w:color w:val="833C0B" w:themeColor="accent2" w:themeShade="80"/>
+          <w:sz w:val="24"/>
+          <w:szCs w:val="28"/>
+          <w:lang w:val="en"/>
+        </w:rPr>
+        <w:t>“</w:t>
+      </w:r>
+      <w:proofErr w:type="gramEnd"/>
+      <w:r>
+        <w:rPr>
+          <w:rFonts w:cstheme="minorHAnsi"/>
+          <w:color w:val="833C0B" w:themeColor="accent2" w:themeShade="80"/>
+          <w:sz w:val="24"/>
+          <w:szCs w:val="28"/>
+          <w:lang w:val="en"/>
+        </w:rPr>
+        <w:t>Hello”</w:t>
+      </w:r>
+    </w:p>
+    <w:p>
+      <w:pPr>
+        <w:rPr>
+          <w:rFonts w:cstheme="minorHAnsi"/>
+          <w:sz w:val="24"/>
+          <w:szCs w:val="28"/>
+          <w:lang w:val="en"/>
+        </w:rPr>
+      </w:pPr>
+      <w:r>
+        <w:rPr>
+          <w:rFonts w:cstheme="minorHAnsi"/>
+          <w:color w:val="1F4E79" w:themeColor="accent1" w:themeShade="80"/>
+          <w:sz w:val="24"/>
+          <w:szCs w:val="28"/>
+          <w:lang w:val="en"/>
+        </w:rPr>
+        <w:tab/>
+      </w:r>
+      <w:proofErr w:type="gramStart"/>
+      <w:r>
+        <w:rPr>
+          <w:rFonts w:cstheme="minorHAnsi"/>
+          <w:color w:val="1F4E79" w:themeColor="accent1" w:themeShade="80"/>
+          <w:sz w:val="24"/>
+          <w:szCs w:val="28"/>
+          <w:lang w:val="en"/>
+        </w:rPr>
+        <w:t>p</w:t>
+      </w:r>
+      <w:r>
+        <w:rPr>
+          <w:rFonts w:cstheme="minorHAnsi"/>
+          <w:color w:val="1F4E79" w:themeColor="accent1" w:themeShade="80"/>
+          <w:sz w:val="24"/>
+          <w:szCs w:val="28"/>
+          <w:lang w:val="en"/>
+        </w:rPr>
+        <w:t>rint</w:t>
+      </w:r>
+      <w:proofErr w:type="gramEnd"/>
+      <w:r>
+        <w:rPr>
+          <w:rFonts w:cstheme="minorHAnsi"/>
+          <w:color w:val="1F4E79" w:themeColor="accent1" w:themeShade="80"/>
+          <w:sz w:val="24"/>
+          <w:szCs w:val="28"/>
+          <w:lang w:val="en"/>
+        </w:rPr>
+        <w:t xml:space="preserve"> </w:t>
+      </w:r>
+      <w:r>
+        <w:rPr>
+          <w:rFonts w:cstheme="minorHAnsi"/>
+          <w:sz w:val="24"/>
+          <w:szCs w:val="28"/>
+          <w:lang w:val="en"/>
+        </w:rPr>
+        <w:t>(</w:t>
+      </w:r>
+      <w:r>
+        <w:rPr>
+          <w:rFonts w:cstheme="minorHAnsi"/>
+          <w:sz w:val="24"/>
+          <w:szCs w:val="28"/>
+          <w:lang w:val="en"/>
+        </w:rPr>
+        <w:t>a</w:t>
+      </w:r>
+      <w:r>
+        <w:rPr>
+          <w:rFonts w:cstheme="minorHAnsi"/>
+          <w:sz w:val="24"/>
+          <w:szCs w:val="28"/>
+          <w:lang w:val="en"/>
+        </w:rPr>
+        <w:t>)</w:t>
+      </w:r>
+    </w:p>
+    <w:p>
+      <w:pPr>
+        <w:rPr>
+          <w:rFonts w:cstheme="minorHAnsi"/>
+          <w:b/>
+          <w:sz w:val="24"/>
+          <w:szCs w:val="28"/>
+          <w:lang w:val="en"/>
+        </w:rPr>
+      </w:pPr>
+      <w:r>
+        <w:rPr>
+          <w:rFonts w:cstheme="minorHAnsi"/>
+          <w:b/>
+          <w:sz w:val="24"/>
+          <w:szCs w:val="28"/>
+          <w:lang w:val="en"/>
+        </w:rPr>
+        <w:t>Multiline Strings</w:t>
+      </w:r>
+    </w:p>
+    <w:p>
+      <w:pPr>
+        <w:rPr>
+          <w:rFonts w:cstheme="minorHAnsi"/>
+          <w:sz w:val="24"/>
+          <w:szCs w:val="28"/>
+          <w:lang w:val="en"/>
+        </w:rPr>
+      </w:pPr>
+      <w:r>
+        <w:rPr>
+          <w:rFonts w:cstheme="minorHAnsi"/>
+          <w:sz w:val="24"/>
+          <w:szCs w:val="28"/>
+          <w:lang w:val="en"/>
+        </w:rPr>
+        <w:t>Yo</w:t>
+      </w:r>
+      <w:r>
+        <w:rPr>
+          <w:rFonts w:cstheme="minorHAnsi"/>
+          <w:sz w:val="24"/>
+          <w:szCs w:val="28"/>
+          <w:lang w:val="en"/>
+        </w:rPr>
+        <w:t>u can assign a multiline string to a variable by using three quotes:</w:t>
+      </w:r>
+    </w:p>
+    <w:p>
+      <w:pPr>
+        <w:rPr>
+          <w:rFonts w:cstheme="minorHAnsi"/>
+          <w:sz w:val="24"/>
+          <w:szCs w:val="28"/>
+          <w:lang w:val="en"/>
+        </w:rPr>
+      </w:pPr>
+      <w:r>
+        <w:rPr>
+          <w:rFonts w:cstheme="minorHAnsi"/>
+          <w:b/>
+          <w:sz w:val="24"/>
+          <w:szCs w:val="28"/>
+          <w:lang w:val="en"/>
+        </w:rPr>
+        <w:t>Note</w:t>
+      </w:r>
+      <w:r>
+        <w:rPr>
+          <w:rFonts w:cstheme="minorHAnsi"/>
+          <w:b/>
+          <w:sz w:val="24"/>
+          <w:szCs w:val="28"/>
+          <w:lang w:val="en"/>
+        </w:rPr>
+        <w:t>:</w:t>
+      </w:r>
+      <w:r>
+        <w:rPr>
+          <w:rFonts w:cstheme="minorHAnsi"/>
+          <w:sz w:val="24"/>
+          <w:szCs w:val="28"/>
+          <w:lang w:val="en"/>
+        </w:rPr>
+        <w:t xml:space="preserve"> You can use three double quotes:</w:t>
+      </w:r>
+    </w:p>
+    <w:p>
+      <w:pPr>
+        <w:ind w:left="420"/>
+        <w:rPr>
+          <w:rFonts w:ascii="Consolas" w:hAnsi="Consolas"/>
+          <w:color w:val="000000"/>
+          <w:sz w:val="23"/>
+          <w:szCs w:val="23"/>
+          <w:shd w:val="clear" w:color="auto" w:fill="FFFFFF"/>
+        </w:rPr>
+      </w:pPr>
+      <w:r>
+        <w:rPr>
+          <w:rFonts w:cstheme="minorHAnsi"/>
+          <w:noProof/>
+          <w:color w:val="5B9BD5" w:themeColor="accent1"/>
+          <w:sz w:val="24"/>
+          <w:szCs w:val="28"/>
+          <w:lang w:eastAsia="en-US"/>
+        </w:rPr>
+        <mc:AlternateContent>
+          <mc:Choice Requires="wps">
+            <w:drawing>
+              <wp:anchor distT="0" distB="0" distL="114300" distR="114300" simplePos="0" relativeHeight="251657216" behindDoc="0" locked="0" layoutInCell="1" allowOverlap="1" wp14:anchorId="6CC22994" wp14:editId="6FC21284">
+                <wp:simplePos x="0" y="0"/>
+                <wp:positionH relativeFrom="column">
+                  <wp:posOffset>114300</wp:posOffset>
+                </wp:positionH>
+                <wp:positionV relativeFrom="paragraph">
+                  <wp:posOffset>60960</wp:posOffset>
+                </wp:positionV>
+                <wp:extent cx="45719" cy="1019175"/>
+                <wp:effectExtent l="0" t="0" r="12065" b="28575"/>
+                <wp:wrapNone/>
+                <wp:docPr id="6" name="Rectangle 6"/>
+                <wp:cNvGraphicFramePr/>
+                <a:graphic xmlns:a="http://schemas.openxmlformats.org/drawingml/2006/main">
+                  <a:graphicData uri="http://schemas.microsoft.com/office/word/2010/wordprocessingShape">
+                    <wps:wsp>
+                      <wps:cNvSpPr/>
+                      <wps:spPr>
+                        <a:xfrm>
+                          <a:off x="0" y="0"/>
+                          <a:ext cx="45719" cy="1019175"/>
+                        </a:xfrm>
+                        <a:prstGeom prst="rect">
+                          <a:avLst/>
+                        </a:prstGeom>
+                        <a:solidFill>
+                          <a:schemeClr val="accent6"/>
+                        </a:solidFill>
+                      </wps:spPr>
+                      <wps:style>
+                        <a:lnRef idx="2">
+                          <a:schemeClr val="accent1">
+                            <a:shade val="50000"/>
+                          </a:schemeClr>
+                        </a:lnRef>
+                        <a:fillRef idx="1">
+                          <a:schemeClr val="accent1"/>
+                        </a:fillRef>
+                        <a:effectRef idx="0">
+                          <a:schemeClr val="accent1"/>
+                        </a:effectRef>
+                        <a:fontRef idx="minor">
+                          <a:schemeClr val="lt1"/>
+                        </a:fontRef>
+                      </wps:style>
+                      <wps:bodyPr rot="0" spcFirstLastPara="0" vertOverflow="overflow" horzOverflow="overflow" vert="horz" wrap="square" lIns="91440" tIns="45720" rIns="91440" bIns="45720" numCol="1" spcCol="0" rtlCol="0" fromWordArt="0" anchor="ctr" anchorCtr="0" forceAA="0" compatLnSpc="1">
+                        <a:prstTxWarp prst="textNoShape">
+                          <a:avLst/>
+                        </a:prstTxWarp>
+                        <a:noAutofit/>
+                      </wps:bodyPr>
+                    </wps:wsp>
+                  </a:graphicData>
+                </a:graphic>
+                <wp14:sizeRelV relativeFrom="margin">
+                  <wp14:pctHeight>0</wp14:pctHeight>
+                </wp14:sizeRelV>
+              </wp:anchor>
+            </w:drawing>
+          </mc:Choice>
+          <mc:Fallback>
+            <w:pict>
+              <v:rect w14:anchorId="0BD0E252" id="Rectangle 6" o:spid="_x0000_s1026" style="position:absolute;margin-left:9pt;margin-top:4.8pt;width:3.6pt;height:80.25pt;z-index:251657216;visibility:visible;mso-wrap-style:square;mso-height-percent:0;mso-wrap-distance-left:9pt;mso-wrap-distance-top:0;mso-wrap-distance-right:9pt;mso-wrap-distance-bottom:0;mso-position-horizontal:absolute;mso-position-horizontal-relative:text;mso-position-vertical:absolute;mso-position-vertical-relative:text;mso-height-percent:0;mso-height-relative:margin;v-text-anchor:middle" o:gfxdata="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" fillcolor="#70ad47 [3209]" strokecolor="#1f4d78 [1604]" strokeweight="1pt"/>
+            </w:pict>
+          </mc:Fallback>
+        </mc:AlternateContent>
+      </w:r>
+      <w:r>
+        <w:rPr>
+          <w:rFonts w:ascii="Consolas" w:hAnsi="Consolas"/>
+          <w:color w:val="000000"/>
+          <w:sz w:val="23"/>
+          <w:szCs w:val="23"/>
+          <w:shd w:val="clear" w:color="auto" w:fill="FFFFFF"/>
+        </w:rPr>
+        <w:t>a = </w:t>
+      </w:r>
+      <w:r>
+        <w:rPr>
+          <w:rStyle w:val="pythonstringcolor"/>
+          <w:rFonts w:ascii="Consolas" w:hAnsi="Consolas"/>
+          <w:color w:val="A52A2A"/>
+          <w:sz w:val="23"/>
+          <w:szCs w:val="23"/>
+          <w:shd w:val="clear" w:color="auto" w:fill="FFFFFF"/>
+        </w:rPr>
+        <w:t xml:space="preserve">"""Lorem ipsum dolor sit </w:t>
+      </w:r>
+      <w:proofErr w:type="spellStart"/>
+      <w:r>
+        <w:rPr>
+          <w:rStyle w:val="pythonstringcolor"/>
+          <w:rFonts w:ascii="Consolas" w:hAnsi="Consolas"/>
+          <w:color w:val="A52A2A"/>
+          <w:sz w:val="23"/>
+          <w:szCs w:val="23"/>
+          <w:shd w:val="clear" w:color="auto" w:fill="FFFFFF"/>
+        </w:rPr>
+        <w:t>amet</w:t>
+      </w:r>
+      <w:proofErr w:type="spellEnd"/>
+      <w:proofErr w:type="gramStart"/>
+      <w:r>
+        <w:rPr>
+          <w:rStyle w:val="pythonstringcolor"/>
+          <w:rFonts w:ascii="Consolas" w:hAnsi="Consolas"/>
+          <w:color w:val="A52A2A"/>
+          <w:sz w:val="23"/>
+          <w:szCs w:val="23"/>
+          <w:shd w:val="clear" w:color="auto" w:fill="FFFFFF"/>
+        </w:rPr>
+        <w:t>,</w:t>
+      </w:r>
+      <w:proofErr w:type="gramEnd"/>
+      <w:r>
+        <w:rPr>
+          <w:rFonts w:ascii="Consolas" w:hAnsi="Consolas"/>
+          <w:color w:val="A52A2A"/>
+          <w:sz w:val="23"/>
+          <w:szCs w:val="23"/>
+          <w:shd w:val="clear" w:color="auto" w:fill="FFFFFF"/>
+        </w:rPr>
+        <w:br/>
+      </w:r>
+      <w:proofErr w:type="spellStart"/>
+      <w:r>
+        <w:rPr>
+          <w:rStyle w:val="pythonstringcolor"/>
+          <w:rFonts w:ascii="Consolas" w:hAnsi="Consolas"/>
+          <w:color w:val="A52A2A"/>
+          <w:sz w:val="23"/>
+          <w:szCs w:val="23"/>
+          <w:shd w:val="clear" w:color="auto" w:fill="FFFFFF"/>
+        </w:rPr>
+        <w:t>consectetur</w:t>
+      </w:r>
+      <w:proofErr w:type="spellEnd"/>
+      <w:r>
+        <w:rPr>
+          <w:rStyle w:val="pythonstringcolor"/>
+          <w:rFonts w:ascii="Consolas" w:hAnsi="Consolas"/>
+          <w:color w:val="A52A2A"/>
+          <w:sz w:val="23"/>
+          <w:szCs w:val="23"/>
+          <w:shd w:val="clear" w:color="auto" w:fill="FFFFFF"/>
+        </w:rPr>
+        <w:t xml:space="preserve"> </w:t>
+      </w:r>
+      <w:proofErr w:type="spellStart"/>
+      <w:r>
+        <w:rPr>
+          <w:rStyle w:val="pythonstringcolor"/>
+          <w:rFonts w:ascii="Consolas" w:hAnsi="Consolas"/>
+          <w:color w:val="A52A2A"/>
+          <w:sz w:val="23"/>
+          <w:szCs w:val="23"/>
+          <w:shd w:val="clear" w:color="auto" w:fill="FFFFFF"/>
+        </w:rPr>
+        <w:t>adipiscing</w:t>
+      </w:r>
+      <w:proofErr w:type="spellEnd"/>
+      <w:r>
+        <w:rPr>
+          <w:rStyle w:val="pythonstringcolor"/>
+          <w:rFonts w:ascii="Consolas" w:hAnsi="Consolas"/>
+          <w:color w:val="A52A2A"/>
+          <w:sz w:val="23"/>
+          <w:szCs w:val="23"/>
+          <w:shd w:val="clear" w:color="auto" w:fill="FFFFFF"/>
+        </w:rPr>
+        <w:t xml:space="preserve"> </w:t>
+      </w:r>
+      <w:proofErr w:type="spellStart"/>
+      <w:r>
+        <w:rPr>
+          <w:rStyle w:val="pythonstringcolor"/>
+          <w:rFonts w:ascii="Consolas" w:hAnsi="Consolas"/>
+          <w:color w:val="A52A2A"/>
+          <w:sz w:val="23"/>
+          <w:szCs w:val="23"/>
+          <w:shd w:val="clear" w:color="auto" w:fill="FFFFFF"/>
+        </w:rPr>
+        <w:t>elit</w:t>
+      </w:r>
+      <w:proofErr w:type="spellEnd"/>
+      <w:r>
+        <w:rPr>
+          <w:rStyle w:val="pythonstringcolor"/>
+          <w:rFonts w:ascii="Consolas" w:hAnsi="Consolas"/>
+          <w:color w:val="A52A2A"/>
+          <w:sz w:val="23"/>
+          <w:szCs w:val="23"/>
+          <w:shd w:val="clear" w:color="auto" w:fill="FFFFFF"/>
+        </w:rPr>
+        <w:t>,</w:t>
+      </w:r>
+      <w:r>
+        <w:rPr>
+          <w:rFonts w:ascii="Consolas" w:hAnsi="Consolas"/>
+          <w:color w:val="A52A2A"/>
+          <w:sz w:val="23"/>
+          <w:szCs w:val="23"/>
+          <w:shd w:val="clear" w:color="auto" w:fill="FFFFFF"/>
+        </w:rPr>
+        <w:br/>
+      </w:r>
+      <w:proofErr w:type="spellStart"/>
+      <w:r>
+        <w:rPr>
+          <w:rStyle w:val="pythonstringcolor"/>
+          <w:rFonts w:ascii="Consolas" w:hAnsi="Consolas"/>
+          <w:color w:val="A52A2A"/>
+          <w:sz w:val="23"/>
+          <w:szCs w:val="23"/>
+          <w:shd w:val="clear" w:color="auto" w:fill="FFFFFF"/>
+        </w:rPr>
+        <w:t>sed</w:t>
+      </w:r>
+      <w:proofErr w:type="spellEnd"/>
+      <w:r>
+        <w:rPr>
+          <w:rStyle w:val="pythonstringcolor"/>
+          <w:rFonts w:ascii="Consolas" w:hAnsi="Consolas"/>
+          <w:color w:val="A52A2A"/>
+          <w:sz w:val="23"/>
+          <w:szCs w:val="23"/>
+          <w:shd w:val="clear" w:color="auto" w:fill="FFFFFF"/>
+        </w:rPr>
+        <w:t xml:space="preserve"> do </w:t>
+      </w:r>
+      <w:proofErr w:type="spellStart"/>
+      <w:r>
+        <w:rPr>
+          <w:rStyle w:val="pythonstringcolor"/>
+          <w:rFonts w:ascii="Consolas" w:hAnsi="Consolas"/>
+          <w:color w:val="A52A2A"/>
+          <w:sz w:val="23"/>
+          <w:szCs w:val="23"/>
+          <w:shd w:val="clear" w:color="auto" w:fill="FFFFFF"/>
+        </w:rPr>
+        <w:t>eiusmod</w:t>
+      </w:r>
+      <w:proofErr w:type="spellEnd"/>
+      <w:r>
+        <w:rPr>
+          <w:rStyle w:val="pythonstringcolor"/>
+          <w:rFonts w:ascii="Consolas" w:hAnsi="Consolas"/>
+          <w:color w:val="A52A2A"/>
+          <w:sz w:val="23"/>
+          <w:szCs w:val="23"/>
+          <w:shd w:val="clear" w:color="auto" w:fill="FFFFFF"/>
+        </w:rPr>
+        <w:t xml:space="preserve"> </w:t>
+      </w:r>
+      <w:proofErr w:type="spellStart"/>
+      <w:r>
+        <w:rPr>
+          <w:rStyle w:val="pythonstringcolor"/>
+          <w:rFonts w:ascii="Consolas" w:hAnsi="Consolas"/>
+          <w:color w:val="A52A2A"/>
+          <w:sz w:val="23"/>
+          <w:szCs w:val="23"/>
+          <w:shd w:val="clear" w:color="auto" w:fill="FFFFFF"/>
+        </w:rPr>
+        <w:t>tempor</w:t>
+      </w:r>
+      <w:proofErr w:type="spellEnd"/>
+      <w:r>
+        <w:rPr>
+          <w:rStyle w:val="pythonstringcolor"/>
+          <w:rFonts w:ascii="Consolas" w:hAnsi="Consolas"/>
+          <w:color w:val="A52A2A"/>
+          <w:sz w:val="23"/>
+          <w:szCs w:val="23"/>
+          <w:shd w:val="clear" w:color="auto" w:fill="FFFFFF"/>
+        </w:rPr>
+        <w:t xml:space="preserve"> </w:t>
+      </w:r>
+      <w:proofErr w:type="spellStart"/>
+      <w:r>
+        <w:rPr>
+          <w:rStyle w:val="pythonstringcolor"/>
+          <w:rFonts w:ascii="Consolas" w:hAnsi="Consolas"/>
+          <w:color w:val="A52A2A"/>
+          <w:sz w:val="23"/>
+          <w:szCs w:val="23"/>
+          <w:shd w:val="clear" w:color="auto" w:fill="FFFFFF"/>
+        </w:rPr>
+        <w:t>incididunt</w:t>
+      </w:r>
+      <w:proofErr w:type="spellEnd"/>
+      <w:r>
+        <w:rPr>
+          <w:rFonts w:ascii="Consolas" w:hAnsi="Consolas"/>
+          <w:color w:val="A52A2A"/>
+          <w:sz w:val="23"/>
+          <w:szCs w:val="23"/>
+          <w:shd w:val="clear" w:color="auto" w:fill="FFFFFF"/>
+        </w:rPr>
+        <w:br/>
+      </w:r>
+      <w:proofErr w:type="spellStart"/>
+      <w:r>
+        <w:rPr>
+          <w:rStyle w:val="pythonstringcolor"/>
+          <w:rFonts w:ascii="Consolas" w:hAnsi="Consolas"/>
+          <w:color w:val="A52A2A"/>
+          <w:sz w:val="23"/>
+          <w:szCs w:val="23"/>
+          <w:shd w:val="clear" w:color="auto" w:fill="FFFFFF"/>
+        </w:rPr>
+        <w:t>ut</w:t>
+      </w:r>
+      <w:proofErr w:type="spellEnd"/>
+      <w:r>
+        <w:rPr>
+          <w:rStyle w:val="pythonstringcolor"/>
+          <w:rFonts w:ascii="Consolas" w:hAnsi="Consolas"/>
+          <w:color w:val="A52A2A"/>
+          <w:sz w:val="23"/>
+          <w:szCs w:val="23"/>
+          <w:shd w:val="clear" w:color="auto" w:fill="FFFFFF"/>
+        </w:rPr>
+        <w:t xml:space="preserve"> </w:t>
+      </w:r>
+      <w:proofErr w:type="spellStart"/>
+      <w:r>
+        <w:rPr>
+          <w:rStyle w:val="pythonstringcolor"/>
+          <w:rFonts w:ascii="Consolas" w:hAnsi="Consolas"/>
+          <w:color w:val="A52A2A"/>
+          <w:sz w:val="23"/>
+          <w:szCs w:val="23"/>
+          <w:shd w:val="clear" w:color="auto" w:fill="FFFFFF"/>
+        </w:rPr>
+        <w:t>labore</w:t>
+      </w:r>
+      <w:proofErr w:type="spellEnd"/>
+      <w:r>
+        <w:rPr>
+          <w:rStyle w:val="pythonstringcolor"/>
+          <w:rFonts w:ascii="Consolas" w:hAnsi="Consolas"/>
+          <w:color w:val="A52A2A"/>
+          <w:sz w:val="23"/>
+          <w:szCs w:val="23"/>
+          <w:shd w:val="clear" w:color="auto" w:fill="FFFFFF"/>
+        </w:rPr>
+        <w:t xml:space="preserve"> et </w:t>
+      </w:r>
+      <w:proofErr w:type="spellStart"/>
+      <w:r>
+        <w:rPr>
+          <w:rStyle w:val="pythonstringcolor"/>
+          <w:rFonts w:ascii="Consolas" w:hAnsi="Consolas"/>
+          <w:color w:val="A52A2A"/>
+          <w:sz w:val="23"/>
+          <w:szCs w:val="23"/>
+          <w:shd w:val="clear" w:color="auto" w:fill="FFFFFF"/>
+        </w:rPr>
+        <w:t>dolore</w:t>
+      </w:r>
+      <w:proofErr w:type="spellEnd"/>
+      <w:r>
+        <w:rPr>
+          <w:rStyle w:val="pythonstringcolor"/>
+          <w:rFonts w:ascii="Consolas" w:hAnsi="Consolas"/>
+          <w:color w:val="A52A2A"/>
+          <w:sz w:val="23"/>
+          <w:szCs w:val="23"/>
+          <w:shd w:val="clear" w:color="auto" w:fill="FFFFFF"/>
+        </w:rPr>
+        <w:t xml:space="preserve"> magna </w:t>
+      </w:r>
+      <w:proofErr w:type="spellStart"/>
+      <w:r>
+        <w:rPr>
+          <w:rStyle w:val="pythonstringcolor"/>
+          <w:rFonts w:ascii="Consolas" w:hAnsi="Consolas"/>
+          <w:color w:val="A52A2A"/>
+          <w:sz w:val="23"/>
+          <w:szCs w:val="23"/>
+          <w:shd w:val="clear" w:color="auto" w:fill="FFFFFF"/>
+        </w:rPr>
+        <w:t>aliqua</w:t>
+      </w:r>
+      <w:proofErr w:type="spellEnd"/>
+      <w:r>
+        <w:rPr>
+          <w:rStyle w:val="pythonstringcolor"/>
+          <w:rFonts w:ascii="Consolas" w:hAnsi="Consolas"/>
+          <w:color w:val="A52A2A"/>
+          <w:sz w:val="23"/>
+          <w:szCs w:val="23"/>
+          <w:shd w:val="clear" w:color="auto" w:fill="FFFFFF"/>
+        </w:rPr>
+        <w:t>."""</w:t>
+      </w:r>
+      <w:r>
+        <w:rPr>
+          <w:rFonts w:ascii="Consolas" w:hAnsi="Consolas"/>
+          <w:color w:val="000000"/>
+          <w:sz w:val="23"/>
+          <w:szCs w:val="23"/>
+        </w:rPr>
+        <w:br/>
+      </w:r>
+      <w:proofErr w:type="gramStart"/>
+      <w:r>
+        <w:rPr>
+          <w:rStyle w:val="pythonkeywordcolor"/>
+          <w:rFonts w:ascii="Consolas" w:hAnsi="Consolas"/>
+          <w:color w:val="0000CD"/>
+          <w:sz w:val="23"/>
+          <w:szCs w:val="23"/>
+          <w:shd w:val="clear" w:color="auto" w:fill="FFFFFF"/>
+        </w:rPr>
+        <w:t>print</w:t>
+      </w:r>
+      <w:r>
+        <w:rPr>
+          <w:rFonts w:ascii="Consolas" w:hAnsi="Consolas"/>
+          <w:color w:val="000000"/>
+          <w:sz w:val="23"/>
+          <w:szCs w:val="23"/>
+          <w:shd w:val="clear" w:color="auto" w:fill="FFFFFF"/>
+        </w:rPr>
+        <w:t>(</w:t>
+      </w:r>
+      <w:proofErr w:type="gramEnd"/>
+      <w:r>
+        <w:rPr>
+          <w:rFonts w:ascii="Consolas" w:hAnsi="Consolas"/>
+          <w:color w:val="000000"/>
+          <w:sz w:val="23"/>
+          <w:szCs w:val="23"/>
+          <w:shd w:val="clear" w:color="auto" w:fill="FFFFFF"/>
+        </w:rPr>
+        <w:t>a)</w:t>
+      </w:r>
+    </w:p>
+    <w:p>
+      <w:pPr>
+        <w:rPr>
+          <w:rFonts w:cstheme="minorHAnsi"/>
+          <w:color w:val="000000"/>
+          <w:sz w:val="23"/>
+          <w:szCs w:val="23"/>
+          <w:shd w:val="clear" w:color="auto" w:fill="FFFFFF"/>
+        </w:rPr>
+      </w:pPr>
+      <w:r>
+        <w:rPr>
+          <w:rFonts w:cstheme="minorHAnsi"/>
+          <w:color w:val="000000"/>
+          <w:sz w:val="23"/>
+          <w:szCs w:val="23"/>
+          <w:shd w:val="clear" w:color="auto" w:fill="FFFFFF"/>
+        </w:rPr>
+        <w:t>Or three</w:t>
+      </w:r>
+      <w:r>
+        <w:rPr>
+          <w:rFonts w:cstheme="minorHAnsi"/>
+          <w:color w:val="000000"/>
+          <w:sz w:val="23"/>
+          <w:szCs w:val="23"/>
+          <w:shd w:val="clear" w:color="auto" w:fill="FFFFFF"/>
+        </w:rPr>
+        <w:t xml:space="preserve"> single quotes:</w:t>
+      </w:r>
+    </w:p>
+    <w:p>
+      <w:pPr>
+        <w:ind w:left="420"/>
+        <w:rPr>
+          <w:rFonts w:ascii="Consolas" w:hAnsi="Consolas"/>
+          <w:color w:val="000000"/>
+          <w:sz w:val="23"/>
+          <w:szCs w:val="23"/>
+          <w:shd w:val="clear" w:color="auto" w:fill="FFFFFF"/>
+        </w:rPr>
+      </w:pPr>
+      <w:r>
+        <w:rPr>
+          <w:rFonts w:cstheme="minorHAnsi"/>
+          <w:noProof/>
+          <w:color w:val="5B9BD5" w:themeColor="accent1"/>
+          <w:sz w:val="24"/>
+          <w:szCs w:val="28"/>
+          <w:lang w:eastAsia="en-US"/>
+        </w:rPr>
+        <mc:AlternateContent>
+          <mc:Choice Requires="wps">
+            <w:drawing>
+              <wp:anchor distT="0" distB="0" distL="114300" distR="114300" simplePos="0" relativeHeight="251658240" behindDoc="0" locked="0" layoutInCell="1" allowOverlap="1" wp14:anchorId="1C369665" wp14:editId="7534621A">
+                <wp:simplePos x="0" y="0"/>
+                <wp:positionH relativeFrom="column">
+                  <wp:posOffset>142875</wp:posOffset>
+                </wp:positionH>
+                <wp:positionV relativeFrom="paragraph">
+                  <wp:posOffset>13335</wp:posOffset>
+                </wp:positionV>
+                <wp:extent cx="45719" cy="1066800"/>
+                <wp:effectExtent l="0" t="0" r="12065" b="19050"/>
+                <wp:wrapNone/>
+                <wp:docPr id="7" name="Rectangle 7"/>
+                <wp:cNvGraphicFramePr/>
+                <a:graphic xmlns:a="http://schemas.openxmlformats.org/drawingml/2006/main">
+                  <a:graphicData uri="http://schemas.microsoft.com/office/word/2010/wordprocessingShape">
+                    <wps:wsp>
+                      <wps:cNvSpPr/>
+                      <wps:spPr>
+                        <a:xfrm>
+                          <a:off x="0" y="0"/>
+                          <a:ext cx="45719" cy="1066800"/>
+                        </a:xfrm>
+                        <a:prstGeom prst="rect">
+                          <a:avLst/>
+                        </a:prstGeom>
+                        <a:solidFill>
+                          <a:schemeClr val="accent6"/>
+                        </a:solidFill>
+                      </wps:spPr>
+                      <wps:style>
+                        <a:lnRef idx="2">
+                          <a:schemeClr val="accent1">
+                            <a:shade val="50000"/>
+                          </a:schemeClr>
+                        </a:lnRef>
+                        <a:fillRef idx="1">
+                          <a:schemeClr val="accent1"/>
+                        </a:fillRef>
+                        <a:effectRef idx="0">
+                          <a:schemeClr val="accent1"/>
+                        </a:effectRef>
+                        <a:fontRef idx="minor">
+                          <a:schemeClr val="lt1"/>
+                        </a:fontRef>
+                      </wps:style>
+                      <wps:bodyPr rot="0" spcFirstLastPara="0" vertOverflow="overflow" horzOverflow="overflow" vert="horz" wrap="square" lIns="91440" tIns="45720" rIns="91440" bIns="45720" numCol="1" spcCol="0" rtlCol="0" fromWordArt="0" anchor="ctr" anchorCtr="0" forceAA="0" compatLnSpc="1">
+                        <a:prstTxWarp prst="textNoShape">
+                          <a:avLst/>
+                        </a:prstTxWarp>
+                        <a:noAutofit/>
+                      </wps:bodyPr>
+                    </wps:wsp>
+                  </a:graphicData>
+                </a:graphic>
+                <wp14:sizeRelV relativeFrom="margin">
+                  <wp14:pctHeight>0</wp14:pctHeight>
+                </wp14:sizeRelV>
+              </wp:anchor>
+            </w:drawing>
+          </mc:Choice>
+          <mc:Fallback>
+            <w:pict>
+              <v:rect w14:anchorId="794F0FC0" id="Rectangle 7" o:spid="_x0000_s1026" style="position:absolute;margin-left:11.25pt;margin-top:1.05pt;width:3.6pt;height:84pt;z-index:251658240;visibility:visible;mso-wrap-style:square;mso-height-percent:0;mso-wrap-distance-left:9pt;mso-wrap-distance-top:0;mso-wrap-distance-right:9pt;mso-wrap-distance-bottom:0;mso-position-horizontal:absolute;mso-position-horizontal-relative:text;mso-position-vertical:absolute;mso-position-vertical-relative:text;mso-height-percent:0;mso-height-relative:margin;v-text-anchor:middle" o:gfxdata="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" fillcolor="#70ad47 [3209]" strokecolor="#1f4d78 [1604]" strokeweight="1pt"/>
+            </w:pict>
+          </mc:Fallback>
+        </mc:AlternateContent>
+      </w:r>
+      <w:r>
+        <w:rPr>
+          <w:rFonts w:ascii="Consolas" w:hAnsi="Consolas"/>
+          <w:color w:val="000000"/>
+          <w:sz w:val="23"/>
+          <w:szCs w:val="23"/>
+          <w:shd w:val="clear" w:color="auto" w:fill="FFFFFF"/>
+        </w:rPr>
+        <w:t>a = </w:t>
+      </w:r>
+      <w:r>
+        <w:rPr>
+          <w:rStyle w:val="pythonstringcolor"/>
+          <w:rFonts w:ascii="Consolas" w:hAnsi="Consolas"/>
+          <w:color w:val="A52A2A"/>
+          <w:sz w:val="23"/>
+          <w:szCs w:val="23"/>
+          <w:shd w:val="clear" w:color="auto" w:fill="FFFFFF"/>
+        </w:rPr>
+        <w:t xml:space="preserve">'''Lorem ipsum dolor sit </w:t>
+      </w:r>
+      <w:proofErr w:type="spellStart"/>
+      <w:r>
+        <w:rPr>
+          <w:rStyle w:val="pythonstringcolor"/>
+          <w:rFonts w:ascii="Consolas" w:hAnsi="Consolas"/>
+          <w:color w:val="A52A2A"/>
+          <w:sz w:val="23"/>
+          <w:szCs w:val="23"/>
+          <w:shd w:val="clear" w:color="auto" w:fill="FFFFFF"/>
+        </w:rPr>
+        <w:t>amet</w:t>
+      </w:r>
+      <w:proofErr w:type="spellEnd"/>
+      <w:proofErr w:type="gramStart"/>
+      <w:r>
+        <w:rPr>
+          <w:rStyle w:val="pythonstringcolor"/>
+          <w:rFonts w:ascii="Consolas" w:hAnsi="Consolas"/>
+          <w:color w:val="A52A2A"/>
+          <w:sz w:val="23"/>
+          <w:szCs w:val="23"/>
+          <w:shd w:val="clear" w:color="auto" w:fill="FFFFFF"/>
+        </w:rPr>
+        <w:t>,</w:t>
+      </w:r>
+      <w:proofErr w:type="gramEnd"/>
+      <w:r>
+        <w:rPr>
+          <w:rFonts w:ascii="Consolas" w:hAnsi="Consolas"/>
+          <w:color w:val="A52A2A"/>
+          <w:sz w:val="23"/>
+          <w:szCs w:val="23"/>
+          <w:shd w:val="clear" w:color="auto" w:fill="FFFFFF"/>
+        </w:rPr>
+        <w:br/>
+      </w:r>
+      <w:proofErr w:type="spellStart"/>
+      <w:r>
+        <w:rPr>
+          <w:rStyle w:val="pythonstringcolor"/>
+          <w:rFonts w:ascii="Consolas" w:hAnsi="Consolas"/>
+          <w:color w:val="A52A2A"/>
+          <w:sz w:val="23"/>
+          <w:szCs w:val="23"/>
+          <w:shd w:val="clear" w:color="auto" w:fill="FFFFFF"/>
+        </w:rPr>
+        <w:t>consectetur</w:t>
+      </w:r>
+      <w:proofErr w:type="spellEnd"/>
+      <w:r>
+        <w:rPr>
+          <w:rStyle w:val="pythonstringcolor"/>
+          <w:rFonts w:ascii="Consolas" w:hAnsi="Consolas"/>
+          <w:color w:val="A52A2A"/>
+          <w:sz w:val="23"/>
+          <w:szCs w:val="23"/>
+          <w:shd w:val="clear" w:color="auto" w:fill="FFFFFF"/>
+        </w:rPr>
+        <w:t xml:space="preserve"> </w:t>
+      </w:r>
+      <w:proofErr w:type="spellStart"/>
+      <w:r>
+        <w:rPr>
+          <w:rStyle w:val="pythonstringcolor"/>
+          <w:rFonts w:ascii="Consolas" w:hAnsi="Consolas"/>
+          <w:color w:val="A52A2A"/>
+          <w:sz w:val="23"/>
+          <w:szCs w:val="23"/>
+          <w:shd w:val="clear" w:color="auto" w:fill="FFFFFF"/>
+        </w:rPr>
+        <w:t>adipiscing</w:t>
+      </w:r>
+      <w:proofErr w:type="spellEnd"/>
+      <w:r>
+        <w:rPr>
+          <w:rStyle w:val="pythonstringcolor"/>
+          <w:rFonts w:ascii="Consolas" w:hAnsi="Consolas"/>
+          <w:color w:val="A52A2A"/>
+          <w:sz w:val="23"/>
+          <w:szCs w:val="23"/>
+          <w:shd w:val="clear" w:color="auto" w:fill="FFFFFF"/>
+        </w:rPr>
+        <w:t xml:space="preserve"> </w:t>
+      </w:r>
+      <w:proofErr w:type="spellStart"/>
+      <w:r>
+        <w:rPr>
+          <w:rStyle w:val="pythonstringcolor"/>
+          <w:rFonts w:ascii="Consolas" w:hAnsi="Consolas"/>
+          <w:color w:val="A52A2A"/>
+          <w:sz w:val="23"/>
+          <w:szCs w:val="23"/>
+          <w:shd w:val="clear" w:color="auto" w:fill="FFFFFF"/>
+        </w:rPr>
+        <w:t>elit</w:t>
+      </w:r>
+      <w:proofErr w:type="spellEnd"/>
+      <w:r>
+        <w:rPr>
+          <w:rStyle w:val="pythonstringcolor"/>
+          <w:rFonts w:ascii="Consolas" w:hAnsi="Consolas"/>
+          <w:color w:val="A52A2A"/>
+          <w:sz w:val="23"/>
+          <w:szCs w:val="23"/>
+          <w:shd w:val="clear" w:color="auto" w:fill="FFFFFF"/>
+        </w:rPr>
+        <w:t>,</w:t>
+      </w:r>
+      <w:r>
+        <w:rPr>
+          <w:rFonts w:ascii="Consolas" w:hAnsi="Consolas"/>
+          <w:color w:val="A52A2A"/>
+          <w:sz w:val="23"/>
+          <w:szCs w:val="23"/>
+          <w:shd w:val="clear" w:color="auto" w:fill="FFFFFF"/>
+        </w:rPr>
+        <w:br/>
+      </w:r>
+      <w:proofErr w:type="spellStart"/>
+      <w:r>
+        <w:rPr>
+          <w:rStyle w:val="pythonstringcolor"/>
+          <w:rFonts w:ascii="Consolas" w:hAnsi="Consolas"/>
+          <w:color w:val="A52A2A"/>
+          <w:sz w:val="23"/>
+          <w:szCs w:val="23"/>
+          <w:shd w:val="clear" w:color="auto" w:fill="FFFFFF"/>
+        </w:rPr>
+        <w:t>sed</w:t>
+      </w:r>
+      <w:proofErr w:type="spellEnd"/>
+      <w:r>
+        <w:rPr>
+          <w:rStyle w:val="pythonstringcolor"/>
+          <w:rFonts w:ascii="Consolas" w:hAnsi="Consolas"/>
+          <w:color w:val="A52A2A"/>
+          <w:sz w:val="23"/>
+          <w:szCs w:val="23"/>
+          <w:shd w:val="clear" w:color="auto" w:fill="FFFFFF"/>
+        </w:rPr>
+        <w:t xml:space="preserve"> do </w:t>
+      </w:r>
+      <w:proofErr w:type="spellStart"/>
+      <w:r>
+        <w:rPr>
+          <w:rStyle w:val="pythonstringcolor"/>
+          <w:rFonts w:ascii="Consolas" w:hAnsi="Consolas"/>
+          <w:color w:val="A52A2A"/>
+          <w:sz w:val="23"/>
+          <w:szCs w:val="23"/>
+          <w:shd w:val="clear" w:color="auto" w:fill="FFFFFF"/>
+        </w:rPr>
+        <w:t>eiusmod</w:t>
+      </w:r>
+      <w:proofErr w:type="spellEnd"/>
+      <w:r>
+        <w:rPr>
+          <w:rStyle w:val="pythonstringcolor"/>
+          <w:rFonts w:ascii="Consolas" w:hAnsi="Consolas"/>
+          <w:color w:val="A52A2A"/>
+          <w:sz w:val="23"/>
+          <w:szCs w:val="23"/>
+          <w:shd w:val="clear" w:color="auto" w:fill="FFFFFF"/>
+        </w:rPr>
+        <w:t xml:space="preserve"> </w:t>
+      </w:r>
+      <w:proofErr w:type="spellStart"/>
+      <w:r>
+        <w:rPr>
+          <w:rStyle w:val="pythonstringcolor"/>
+          <w:rFonts w:ascii="Consolas" w:hAnsi="Consolas"/>
+          <w:color w:val="A52A2A"/>
+          <w:sz w:val="23"/>
+          <w:szCs w:val="23"/>
+          <w:shd w:val="clear" w:color="auto" w:fill="FFFFFF"/>
+        </w:rPr>
+        <w:t>tempor</w:t>
+      </w:r>
+      <w:proofErr w:type="spellEnd"/>
+      <w:r>
+        <w:rPr>
+          <w:rStyle w:val="pythonstringcolor"/>
+          <w:rFonts w:ascii="Consolas" w:hAnsi="Consolas"/>
+          <w:color w:val="A52A2A"/>
+          <w:sz w:val="23"/>
+          <w:szCs w:val="23"/>
+          <w:shd w:val="clear" w:color="auto" w:fill="FFFFFF"/>
+        </w:rPr>
+        <w:t xml:space="preserve"> </w:t>
+      </w:r>
+      <w:proofErr w:type="spellStart"/>
+      <w:r>
+        <w:rPr>
+          <w:rStyle w:val="pythonstringcolor"/>
+          <w:rFonts w:ascii="Consolas" w:hAnsi="Consolas"/>
+          <w:color w:val="A52A2A"/>
+          <w:sz w:val="23"/>
+          <w:szCs w:val="23"/>
+          <w:shd w:val="clear" w:color="auto" w:fill="FFFFFF"/>
+        </w:rPr>
+        <w:t>incididunt</w:t>
+      </w:r>
+      <w:proofErr w:type="spellEnd"/>
+      <w:r>
+        <w:rPr>
+          <w:rFonts w:ascii="Consolas" w:hAnsi="Consolas"/>
+          <w:color w:val="A52A2A"/>
+          <w:sz w:val="23"/>
+          <w:szCs w:val="23"/>
+          <w:shd w:val="clear" w:color="auto" w:fill="FFFFFF"/>
+        </w:rPr>
+        <w:br/>
+      </w:r>
+      <w:proofErr w:type="spellStart"/>
+      <w:r>
+        <w:rPr>
+          <w:rStyle w:val="pythonstringcolor"/>
+          <w:rFonts w:ascii="Consolas" w:hAnsi="Consolas"/>
+          <w:color w:val="A52A2A"/>
+          <w:sz w:val="23"/>
+          <w:szCs w:val="23"/>
+          <w:shd w:val="clear" w:color="auto" w:fill="FFFFFF"/>
+        </w:rPr>
+        <w:t>ut</w:t>
+      </w:r>
+      <w:proofErr w:type="spellEnd"/>
+      <w:r>
+        <w:rPr>
+          <w:rStyle w:val="pythonstringcolor"/>
+          <w:rFonts w:ascii="Consolas" w:hAnsi="Consolas"/>
+          <w:color w:val="A52A2A"/>
+          <w:sz w:val="23"/>
+          <w:szCs w:val="23"/>
+          <w:shd w:val="clear" w:color="auto" w:fill="FFFFFF"/>
+        </w:rPr>
+        <w:t xml:space="preserve"> </w:t>
+      </w:r>
+      <w:proofErr w:type="spellStart"/>
+      <w:r>
+        <w:rPr>
+          <w:rStyle w:val="pythonstringcolor"/>
+          <w:rFonts w:ascii="Consolas" w:hAnsi="Consolas"/>
+          <w:color w:val="A52A2A"/>
+          <w:sz w:val="23"/>
+          <w:szCs w:val="23"/>
+          <w:shd w:val="clear" w:color="auto" w:fill="FFFFFF"/>
+        </w:rPr>
+        <w:t>labore</w:t>
+      </w:r>
+      <w:proofErr w:type="spellEnd"/>
+      <w:r>
+        <w:rPr>
+          <w:rStyle w:val="pythonstringcolor"/>
+          <w:rFonts w:ascii="Consolas" w:hAnsi="Consolas"/>
+          <w:color w:val="A52A2A"/>
+          <w:sz w:val="23"/>
+          <w:szCs w:val="23"/>
+          <w:shd w:val="clear" w:color="auto" w:fill="FFFFFF"/>
+        </w:rPr>
+        <w:t xml:space="preserve"> et </w:t>
+      </w:r>
+      <w:proofErr w:type="spellStart"/>
+      <w:r>
+        <w:rPr>
+          <w:rStyle w:val="pythonstringcolor"/>
+          <w:rFonts w:ascii="Consolas" w:hAnsi="Consolas"/>
+          <w:color w:val="A52A2A"/>
+          <w:sz w:val="23"/>
+          <w:szCs w:val="23"/>
+          <w:shd w:val="clear" w:color="auto" w:fill="FFFFFF"/>
+        </w:rPr>
+        <w:t>dolore</w:t>
+      </w:r>
+      <w:proofErr w:type="spellEnd"/>
+      <w:r>
+        <w:rPr>
+          <w:rStyle w:val="pythonstringcolor"/>
+          <w:rFonts w:ascii="Consolas" w:hAnsi="Consolas"/>
+          <w:color w:val="A52A2A"/>
+          <w:sz w:val="23"/>
+          <w:szCs w:val="23"/>
+          <w:shd w:val="clear" w:color="auto" w:fill="FFFFFF"/>
+        </w:rPr>
+        <w:t xml:space="preserve"> magna </w:t>
+      </w:r>
+      <w:proofErr w:type="spellStart"/>
+      <w:r>
+        <w:rPr>
+          <w:rStyle w:val="pythonstringcolor"/>
+          <w:rFonts w:ascii="Consolas" w:hAnsi="Consolas"/>
+          <w:color w:val="A52A2A"/>
+          <w:sz w:val="23"/>
+          <w:szCs w:val="23"/>
+          <w:shd w:val="clear" w:color="auto" w:fill="FFFFFF"/>
+        </w:rPr>
+        <w:t>aliqua</w:t>
+      </w:r>
+      <w:proofErr w:type="spellEnd"/>
+      <w:r>
+        <w:rPr>
+          <w:rStyle w:val="pythonstringcolor"/>
+          <w:rFonts w:ascii="Consolas" w:hAnsi="Consolas"/>
+          <w:color w:val="A52A2A"/>
+          <w:sz w:val="23"/>
+          <w:szCs w:val="23"/>
+          <w:shd w:val="clear" w:color="auto" w:fill="FFFFFF"/>
+        </w:rPr>
+        <w:t>.'''</w:t>
+      </w:r>
+      <w:r>
+        <w:rPr>
+          <w:rFonts w:ascii="Consolas" w:hAnsi="Consolas"/>
+          <w:color w:val="000000"/>
+          <w:sz w:val="23"/>
+          <w:szCs w:val="23"/>
+        </w:rPr>
+        <w:br/>
+      </w:r>
+      <w:proofErr w:type="gramStart"/>
+      <w:r>
+        <w:rPr>
+          <w:rStyle w:val="pythonkeywordcolor"/>
+          <w:rFonts w:ascii="Consolas" w:hAnsi="Consolas"/>
+          <w:color w:val="0000CD"/>
+          <w:sz w:val="23"/>
+          <w:szCs w:val="23"/>
+          <w:shd w:val="clear" w:color="auto" w:fill="FFFFFF"/>
+        </w:rPr>
+        <w:t>print</w:t>
+      </w:r>
+      <w:r>
+        <w:rPr>
+          <w:rFonts w:ascii="Consolas" w:hAnsi="Consolas"/>
+          <w:color w:val="000000"/>
+          <w:sz w:val="23"/>
+          <w:szCs w:val="23"/>
+          <w:shd w:val="clear" w:color="auto" w:fill="FFFFFF"/>
+        </w:rPr>
+        <w:t>(</w:t>
+      </w:r>
+      <w:proofErr w:type="gramEnd"/>
+      <w:r>
+        <w:rPr>
+          <w:rFonts w:ascii="Consolas" w:hAnsi="Consolas"/>
+          <w:color w:val="000000"/>
+          <w:sz w:val="23"/>
+          <w:szCs w:val="23"/>
+          <w:shd w:val="clear" w:color="auto" w:fill="FFFFFF"/>
+        </w:rPr>
+        <w:t>a)</w:t>
+      </w:r>
+    </w:p>
+    <w:p>
+      <w:pPr>
+        <w:rPr>
+          <w:rFonts w:cstheme="minorHAnsi"/>
+          <w:color w:val="000000"/>
+          <w:sz w:val="23"/>
+          <w:szCs w:val="23"/>
+          <w:shd w:val="clear" w:color="auto" w:fill="FFFFFF"/>
+        </w:rPr>
+      </w:pPr>
+      <w:r>
+        <w:rPr>
+          <w:rFonts w:cstheme="minorHAnsi"/>
+          <w:b/>
+          <w:color w:val="000000"/>
+          <w:sz w:val="23"/>
+          <w:szCs w:val="23"/>
+          <w:shd w:val="clear" w:color="auto" w:fill="FFFFFF"/>
+        </w:rPr>
+        <w:t>Note</w:t>
+      </w:r>
+      <w:r>
+        <w:rPr>
+          <w:rFonts w:cstheme="minorHAnsi"/>
+          <w:b/>
+          <w:color w:val="000000"/>
+          <w:sz w:val="23"/>
+          <w:szCs w:val="23"/>
+          <w:shd w:val="clear" w:color="auto" w:fill="FFFFFF"/>
+        </w:rPr>
+        <w:t xml:space="preserve">: </w:t>
+      </w:r>
+      <w:r>
+        <w:rPr>
+          <w:rFonts w:cstheme="minorHAnsi"/>
+          <w:color w:val="000000"/>
+          <w:sz w:val="23"/>
+          <w:szCs w:val="23"/>
+          <w:shd w:val="clear" w:color="auto" w:fill="FFFFFF"/>
+        </w:rPr>
+        <w:t>in the result, the line breaks are inserted at the same position as in the code.</w:t>
+      </w:r>
+    </w:p>
+    <w:p>
+      <w:pPr>
+        <w:rPr>
+          <w:rFonts w:cstheme="minorHAnsi"/>
+          <w:color w:val="000000"/>
+          <w:sz w:val="23"/>
+          <w:szCs w:val="23"/>
+          <w:shd w:val="clear" w:color="auto" w:fill="FFFFFF"/>
+        </w:rPr>
+      </w:pPr>
+    </w:p>
+    <w:p>
+      <w:pPr>
+        <w:rPr>
+          <w:rFonts w:cstheme="minorHAnsi"/>
+          <w:b/>
+          <w:color w:val="000000"/>
+          <w:sz w:val="23"/>
+          <w:szCs w:val="23"/>
+          <w:shd w:val="clear" w:color="auto" w:fill="FFFFFF"/>
+        </w:rPr>
+      </w:pPr>
+      <w:r>
+        <w:rPr>
+          <w:rFonts w:cstheme="minorHAnsi"/>
+          <w:b/>
+          <w:color w:val="000000"/>
+          <w:sz w:val="23"/>
+          <w:szCs w:val="23"/>
+          <w:shd w:val="clear" w:color="auto" w:fill="FFFFFF"/>
+        </w:rPr>
+        <w:t>String of Arrays</w:t>
+      </w:r>
+    </w:p>
+    <w:p>
+      <w:pPr>
+        <w:rPr>
+          <w:rFonts w:cstheme="minorHAnsi"/>
+          <w:color w:val="000000"/>
+          <w:sz w:val="23"/>
+          <w:szCs w:val="23"/>
+          <w:shd w:val="clear" w:color="auto" w:fill="FFFFFF"/>
+        </w:rPr>
+      </w:pPr>
+      <w:r>
+        <w:rPr>
+          <w:rFonts w:cstheme="minorHAnsi"/>
+          <w:color w:val="000000"/>
+          <w:sz w:val="23"/>
+          <w:szCs w:val="23"/>
+          <w:shd w:val="clear" w:color="auto" w:fill="FFFFFF"/>
+        </w:rPr>
+        <w:t>Like many other popular programming languages, strings in Python are arrays of bytes representing Unicode characters.</w:t>
+      </w:r>
+    </w:p>
+    <w:p>
+      <w:pPr>
+        <w:rPr>
+          <w:rFonts w:cstheme="minorHAnsi"/>
+          <w:color w:val="000000"/>
+          <w:sz w:val="23"/>
+          <w:szCs w:val="23"/>
+          <w:shd w:val="clear" w:color="auto" w:fill="FFFFFF"/>
+        </w:rPr>
+      </w:pPr>
+      <w:r>
+        <w:rPr>
+          <w:rFonts w:cstheme="minorHAnsi"/>
+          <w:color w:val="000000"/>
+          <w:sz w:val="23"/>
+          <w:szCs w:val="23"/>
+          <w:shd w:val="clear" w:color="auto" w:fill="FFFFFF"/>
+        </w:rPr>
+        <w:t>However, Python does not have a character data type, a single character is simply a string with a length of 1.</w:t>
+      </w:r>
+    </w:p>
+    <w:p>
+      <w:pPr>
+        <w:rPr>
+          <w:rFonts w:cstheme="minorHAnsi"/>
+          <w:color w:val="000000"/>
+          <w:sz w:val="23"/>
+          <w:szCs w:val="23"/>
+          <w:shd w:val="clear" w:color="auto" w:fill="FFFFFF"/>
+        </w:rPr>
+      </w:pPr>
+      <w:r>
+        <w:rPr>
+          <w:rFonts w:cstheme="minorHAnsi"/>
+          <w:color w:val="000000"/>
+          <w:sz w:val="23"/>
+          <w:szCs w:val="23"/>
+          <w:shd w:val="clear" w:color="auto" w:fill="FFFFFF"/>
+        </w:rPr>
+        <w:t>Square brackets can be used to access elements of the string.</w:t>
+      </w:r>
+    </w:p>
+    <w:p>
+      <w:pPr>
+        <w:rPr>
+          <w:rFonts w:cstheme="minorHAnsi"/>
+          <w:color w:val="000000"/>
+          <w:sz w:val="23"/>
+          <w:szCs w:val="23"/>
+          <w:shd w:val="clear" w:color="auto" w:fill="FFFFFF"/>
+        </w:rPr>
+      </w:pPr>
+      <w:r>
+        <w:rPr>
+          <w:rFonts w:cstheme="minorHAnsi"/>
+          <w:b/>
+          <w:color w:val="000000"/>
+          <w:sz w:val="23"/>
+          <w:szCs w:val="23"/>
+          <w:shd w:val="clear" w:color="auto" w:fill="FFFFFF"/>
+        </w:rPr>
+        <w:t>Note</w:t>
+      </w:r>
+      <w:r>
+        <w:rPr>
+          <w:rFonts w:cstheme="minorHAnsi"/>
+          <w:b/>
+          <w:color w:val="000000"/>
+          <w:sz w:val="23"/>
+          <w:szCs w:val="23"/>
+          <w:shd w:val="clear" w:color="auto" w:fill="FFFFFF"/>
+        </w:rPr>
+        <w:t xml:space="preserve">: </w:t>
+      </w:r>
+      <w:r>
+        <w:rPr>
+          <w:rFonts w:cstheme="minorHAnsi"/>
+          <w:color w:val="000000"/>
+          <w:sz w:val="23"/>
+          <w:szCs w:val="23"/>
+          <w:shd w:val="clear" w:color="auto" w:fill="FFFFFF"/>
+        </w:rPr>
+        <w:t>Get the character at position 1 (remember that the first character has the position 0):</w:t>
+      </w:r>
+    </w:p>
+    <w:p>
+      <w:pPr>
+        <w:ind w:left="420"/>
+        <w:rPr>
+          <w:rFonts w:ascii="Consolas" w:hAnsi="Consolas"/>
+          <w:color w:val="000000"/>
+          <w:sz w:val="23"/>
+          <w:szCs w:val="23"/>
+          <w:shd w:val="clear" w:color="auto" w:fill="FFFFFF"/>
+        </w:rPr>
+      </w:pPr>
+      <w:r>
+        <w:rPr>
+          <w:rFonts w:cstheme="minorHAnsi"/>
+          <w:noProof/>
+          <w:color w:val="5B9BD5" w:themeColor="accent1"/>
+          <w:sz w:val="24"/>
+          <w:szCs w:val="28"/>
+          <w:lang w:eastAsia="en-US"/>
+        </w:rPr>
+        <mc:AlternateContent>
+          <mc:Choice Requires="wps">
+            <w:drawing>
+              <wp:anchor distT="0" distB="0" distL="114300" distR="114300" simplePos="0" relativeHeight="251660288" behindDoc="0" locked="0" layoutInCell="1" allowOverlap="1" wp14:anchorId="66F257A5" wp14:editId="7A193A51">
+                <wp:simplePos x="0" y="0"/>
+                <wp:positionH relativeFrom="column">
+                  <wp:posOffset>123825</wp:posOffset>
+                </wp:positionH>
+                <wp:positionV relativeFrom="paragraph">
+                  <wp:posOffset>9525</wp:posOffset>
+                </wp:positionV>
+                <wp:extent cx="45719" cy="476250"/>
+                <wp:effectExtent l="0" t="0" r="12065" b="19050"/>
+                <wp:wrapNone/>
+                <wp:docPr id="8" name="Rectangle 8"/>
+                <wp:cNvGraphicFramePr/>
+                <a:graphic xmlns:a="http://schemas.openxmlformats.org/drawingml/2006/main">
+                  <a:graphicData uri="http://schemas.microsoft.com/office/word/2010/wordprocessingShape">
+                    <wps:wsp>
+                      <wps:cNvSpPr/>
+                      <wps:spPr>
+                        <a:xfrm>
+                          <a:off x="0" y="0"/>
+                          <a:ext cx="45719" cy="476250"/>
+                        </a:xfrm>
+                        <a:prstGeom prst="rect">
+                          <a:avLst/>
+                        </a:prstGeom>
+                        <a:solidFill>
+                          <a:schemeClr val="accent6"/>
+                        </a:solidFill>
+                      </wps:spPr>
+                      <wps:style>
+                        <a:lnRef idx="2">
+                          <a:schemeClr val="accent1">
+                            <a:shade val="50000"/>
+                          </a:schemeClr>
+                        </a:lnRef>
+                        <a:fillRef idx="1">
+                          <a:schemeClr val="accent1"/>
+                        </a:fillRef>
+                        <a:effectRef idx="0">
+                          <a:schemeClr val="accent1"/>
+                        </a:effectRef>
+                        <a:fontRef idx="minor">
+                          <a:schemeClr val="lt1"/>
+                        </a:fontRef>
+                      </wps:style>
+                      <wps:bodyPr rot="0" spcFirstLastPara="0" vertOverflow="overflow" horzOverflow="overflow" vert="horz" wrap="square" lIns="91440" tIns="45720" rIns="91440" bIns="45720" numCol="1" spcCol="0" rtlCol="0" fromWordArt="0" anchor="ctr" anchorCtr="0" forceAA="0" compatLnSpc="1">
+                        <a:prstTxWarp prst="textNoShape">
+                          <a:avLst/>
+                        </a:prstTxWarp>
+                        <a:noAutofit/>
+                      </wps:bodyPr>
+                    </wps:wsp>
+                  </a:graphicData>
+                </a:graphic>
+              </wp:anchor>
+            </w:drawing>
+          </mc:Choice>
+          <mc:Fallback>
+            <w:pict>
+              <v:rect w14:anchorId="53DDF14A" id="Rectangle 8" o:spid="_x0000_s1026" style="position:absolute;margin-left:9.75pt;margin-top:.75pt;width:3.6pt;height:37.5pt;z-index:251660288;visibility:visible;mso-wrap-style:square;mso-wrap-distance-left:9pt;mso-wrap-distance-top:0;mso-wrap-distance-right:9pt;mso-wrap-distance-bottom:0;mso-position-horizontal:absolute;mso-position-horizontal-relative:text;mso-position-vertical:absolute;mso-position-vertical-relative:text;v-text-anchor:middle" o:gfxdata="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" fillcolor="#70ad47 [3209]" strokecolor="#1f4d78 [1604]" strokeweight="1pt"/>
+            </w:pict>
+          </mc:Fallback>
+        </mc:AlternateContent>
+      </w:r>
+      <w:r>
+        <w:rPr>
+          <w:rFonts w:ascii="Consolas" w:hAnsi="Consolas"/>
+          <w:color w:val="000000"/>
+          <w:sz w:val="23"/>
+          <w:szCs w:val="23"/>
+          <w:shd w:val="clear" w:color="auto" w:fill="FFFFFF"/>
+        </w:rPr>
+        <w:t>a = </w:t>
+      </w:r>
+      <w:r>
+        <w:rPr>
+          <w:rStyle w:val="pythonstringcolor"/>
+          <w:rFonts w:ascii="Consolas" w:hAnsi="Consolas"/>
+          <w:color w:val="A52A2A"/>
+          <w:sz w:val="23"/>
+          <w:szCs w:val="23"/>
+          <w:shd w:val="clear" w:color="auto" w:fill="FFFFFF"/>
+        </w:rPr>
+        <w:t>"Hello, World!"</w:t>
+      </w:r>
+      <w:r>
+        <w:rPr>
+          <w:rFonts w:ascii="Consolas" w:hAnsi="Consolas"/>
+          <w:color w:val="000000"/>
+          <w:sz w:val="23"/>
+          <w:szCs w:val="23"/>
+        </w:rPr>
+        <w:br/>
+      </w:r>
+      <w:proofErr w:type="gramStart"/>
+      <w:r>
+        <w:rPr>
+          <w:rStyle w:val="pythonkeywordcolor"/>
+          <w:rFonts w:ascii="Consolas" w:hAnsi="Consolas"/>
+          <w:color w:val="0000CD"/>
+          <w:sz w:val="23"/>
+          <w:szCs w:val="23"/>
+          <w:shd w:val="clear" w:color="auto" w:fill="FFFFFF"/>
+        </w:rPr>
+        <w:t>print</w:t>
+      </w:r>
+      <w:r>
+        <w:rPr>
+          <w:rFonts w:ascii="Consolas" w:hAnsi="Consolas"/>
+          <w:color w:val="000000"/>
+          <w:sz w:val="23"/>
+          <w:szCs w:val="23"/>
+          <w:shd w:val="clear" w:color="auto" w:fill="FFFFFF"/>
+        </w:rPr>
+        <w:t>(</w:t>
+      </w:r>
+      <w:proofErr w:type="gramEnd"/>
+      <w:r>
+        <w:rPr>
+          <w:rFonts w:ascii="Consolas" w:hAnsi="Consolas"/>
+          <w:color w:val="000000"/>
+          <w:sz w:val="23"/>
+          <w:szCs w:val="23"/>
+          <w:shd w:val="clear" w:color="auto" w:fill="FFFFFF"/>
+        </w:rPr>
+        <w:t>a[</w:t>
+      </w:r>
+      <w:r>
+        <w:rPr>
+          <w:rStyle w:val="pythonnumbercolor"/>
+          <w:rFonts w:ascii="Consolas" w:hAnsi="Consolas"/>
+          <w:color w:val="FF0000"/>
+          <w:sz w:val="23"/>
+          <w:szCs w:val="23"/>
+          <w:shd w:val="clear" w:color="auto" w:fill="FFFFFF"/>
+        </w:rPr>
+        <w:t>1</w:t>
+      </w:r>
+      <w:r>
+        <w:rPr>
+          <w:rFonts w:ascii="Consolas" w:hAnsi="Consolas"/>
+          <w:color w:val="000000"/>
+          <w:sz w:val="23"/>
+          <w:szCs w:val="23"/>
+          <w:shd w:val="clear" w:color="auto" w:fill="FFFFFF"/>
+        </w:rPr>
+        <w:t>])</w:t>
+      </w:r>
+    </w:p>
+    <w:p>
+      <w:pPr>
+        <w:rPr>
+          <w:rFonts w:cstheme="minorHAnsi"/>
+          <w:color w:val="000000"/>
+          <w:sz w:val="23"/>
+          <w:szCs w:val="23"/>
+          <w:shd w:val="clear" w:color="auto" w:fill="FFFFFF"/>
+        </w:rPr>
+      </w:pPr>
+    </w:p>
+    <w:p>
+      <w:pPr>
+        <w:rPr>
+          <w:rFonts w:cstheme="minorHAnsi"/>
+          <w:b/>
+          <w:color w:val="000000"/>
+          <w:sz w:val="23"/>
+          <w:szCs w:val="23"/>
+          <w:shd w:val="clear" w:color="auto" w:fill="FFFFFF"/>
+        </w:rPr>
+      </w:pPr>
+      <w:r>
+        <w:rPr>
+          <w:rFonts w:cstheme="minorHAnsi"/>
+          <w:b/>
+          <w:color w:val="000000"/>
+          <w:sz w:val="23"/>
+          <w:szCs w:val="23"/>
+          <w:shd w:val="clear" w:color="auto" w:fill="FFFFFF"/>
+        </w:rPr>
+        <w:t>Looping Through a String</w:t>
+      </w:r>
+    </w:p>
+    <w:p>
+      <w:pPr>
+        <w:rPr>
+          <w:rFonts w:cstheme="minorHAnsi"/>
+          <w:sz w:val="24"/>
+          <w:szCs w:val="28"/>
+          <w:lang w:val="en"/>
+        </w:rPr>
+      </w:pPr>
+      <w:r>
+        <w:rPr>
+          <w:rFonts w:cstheme="minorHAnsi"/>
+          <w:color w:val="000000"/>
+          <w:sz w:val="23"/>
+          <w:szCs w:val="23"/>
+          <w:shd w:val="clear" w:color="auto" w:fill="FFFFFF"/>
+        </w:rPr>
+        <w:t xml:space="preserve">Since strings are arrays, we can loop through the characters in a string, with </w:t>
+      </w:r>
+      <w:proofErr w:type="gramStart"/>
+      <w:r>
+        <w:rPr>
+          <w:rFonts w:cstheme="minorHAnsi"/>
+          <w:color w:val="000000"/>
+          <w:sz w:val="23"/>
+          <w:szCs w:val="23"/>
+          <w:shd w:val="clear" w:color="auto" w:fill="FFFFFF"/>
+        </w:rPr>
+        <w:t xml:space="preserve">a </w:t>
+      </w:r>
+      <w:r>
+        <w:rPr>
+          <w:rFonts w:cstheme="minorHAnsi"/>
+          <w:color w:val="FF0000"/>
+          <w:sz w:val="23"/>
+          <w:szCs w:val="23"/>
+          <w:shd w:val="clear" w:color="auto" w:fill="FFFFFF"/>
+        </w:rPr>
+        <w:t>for</w:t>
+      </w:r>
+      <w:proofErr w:type="gramEnd"/>
+      <w:r>
+        <w:rPr>
+          <w:rFonts w:cstheme="minorHAnsi"/>
+          <w:color w:val="000000"/>
+          <w:sz w:val="23"/>
+          <w:szCs w:val="23"/>
+          <w:shd w:val="clear" w:color="auto" w:fill="FFFFFF"/>
+        </w:rPr>
+        <w:t xml:space="preserve"> loop.</w:t>
+      </w:r>
+      <w:bookmarkStart w:id="0" w:name="_GoBack"/>
+      <w:bookmarkEnd w:id="0"/>
     </w:p>
     <w:sectPr>
       <w:pgSz w:w="11906" w:h="16838"/>
@@ -7246,6 +9434,11 @@
     <w:basedOn w:val="DefaultParagraphFont"/>
     <w:rsid w:val="00630955"/>
   </w:style>
+  <w:style w:type="character" w:customStyle="1" w:styleId="pythonstringcolor">
+    <w:name w:val="pythonstringcolor"/>
+    <w:basedOn w:val="DefaultParagraphFont"/>
+    <w:rsid w:val="00221E8B"/>
+  </w:style>
 </w:styles>
 </file>
 

</xml_diff>